<commit_message>
updated to dos and study overview
</commit_message>
<xml_diff>
--- a/3 Notes/1 sketched overview of MA.docx
+++ b/3 Notes/1 sketched overview of MA.docx
@@ -97,6 +97,39 @@
           <w:lang w:val="de-DE"/>
         </w:rPr>
         <w:t>.</w:t>
+      </w:r>
+    </w:p>
+    <w:p>
+      <w:pPr>
+        <w:pStyle w:val="Listenabsatz"/>
+        <w:numPr>
+          <w:ilvl w:val="0"/>
+          <w:numId w:val="2"/>
+        </w:numPr>
+      </w:pPr>
+      <w:r>
+        <w:t>Perhaps, other stimuli that a</w:t>
+      </w:r>
+      <w:r>
+        <w:t xml:space="preserve">re less difficult to translate </w:t>
+      </w:r>
+      <w:r>
+        <w:t xml:space="preserve">(no issues with verbals froms and prepositions) </w:t>
+      </w:r>
+      <w:r>
+        <w:t>and still show contrastive focus, e. g. A: Ich habe gehört, Sandy spielt Fußball. B: Nein, Tennis (</w:t>
+      </w:r>
+      <w:r>
+        <w:t>cf</w:t>
+      </w:r>
+      <w:r>
+        <w:t>. Konietzko &amp; Winkler</w:t>
+      </w:r>
+      <w:r>
+        <w:t xml:space="preserve"> 2010: 1437</w:t>
+      </w:r>
+      <w:r>
+        <w:t>)</w:t>
       </w:r>
     </w:p>
     <w:p>

</xml_diff>

<commit_message>
updated stimuli in study overview
</commit_message>
<xml_diff>
--- a/3 Notes/1 sketched overview of MA.docx
+++ b/3 Notes/1 sketched overview of MA.docx
@@ -60,23 +60,7 @@
         </w:numPr>
       </w:pPr>
       <w:r>
-        <w:t xml:space="preserve">E.g., A: I </w:t>
-      </w:r>
-      <w:proofErr w:type="spellStart"/>
-      <w:r>
-        <w:t>head</w:t>
-      </w:r>
-      <w:proofErr w:type="spellEnd"/>
-      <w:r>
-        <w:t xml:space="preserve"> that John is travelling from Africa tomorrow. B: No, </w:t>
-      </w:r>
-      <w:proofErr w:type="spellStart"/>
-      <w:r>
-        <w:t>to</w:t>
-      </w:r>
-      <w:proofErr w:type="spellEnd"/>
-      <w:r>
-        <w:t>.</w:t>
+        <w:t>E.g., A: I head that John is travelling from Africa tomorrow. B: No, to.</w:t>
       </w:r>
     </w:p>
     <w:p>
@@ -183,13 +167,8 @@
         </w:numPr>
       </w:pPr>
       <w:r>
-        <w:t xml:space="preserve">use Prolific or </w:t>
-      </w:r>
-      <w:proofErr w:type="spellStart"/>
-      <w:r>
-        <w:t>clickworker</w:t>
-      </w:r>
-      <w:proofErr w:type="spellEnd"/>
+        <w:t>use Prolific or clickworker</w:t>
+      </w:r>
     </w:p>
     <w:p>
       <w:pPr>
@@ -256,6 +235,11 @@
       </w:r>
     </w:p>
     <w:p>
+      <w:r>
+        <w:t>Check, if example (1), (3), (6), (7), (10), (11), and (13) are actually of interest for the study or not</w:t>
+      </w:r>
+    </w:p>
+    <w:p>
       <w:pPr>
         <w:pStyle w:val="Listenabsatz"/>
         <w:numPr>
@@ -308,21 +292,21 @@
         <w:rPr>
           <w:lang w:val="de-DE"/>
         </w:rPr>
-        <w:t xml:space="preserve">Hans glaubt, dass Peter </w:t>
-      </w:r>
-      <w:proofErr w:type="spellStart"/>
-      <w:r>
-        <w:rPr>
-          <w:lang w:val="de-DE"/>
-        </w:rPr>
-        <w:t>fröhlich</w:t>
-      </w:r>
-      <w:proofErr w:type="spellEnd"/>
-      <w:r>
-        <w:rPr>
-          <w:lang w:val="de-DE"/>
-        </w:rPr>
-        <w:t xml:space="preserve"> ist.</w:t>
+        <w:t>Hans glaubt, dass Peter fröhlich ist.</w:t>
+      </w:r>
+    </w:p>
+    <w:p>
+      <w:pPr>
+        <w:pStyle w:val="Listenabsatz"/>
+        <w:rPr>
+          <w:lang w:val="de-DE"/>
+        </w:rPr>
+      </w:pPr>
+      <w:r>
+        <w:rPr>
+          <w:lang w:val="de-DE"/>
+        </w:rPr>
+        <w:t>Nein, traurig.</w:t>
       </w:r>
     </w:p>
     <w:p>
@@ -544,6 +528,7 @@
         <w:rPr>
           <w:lang w:val="de-DE"/>
         </w:rPr>
+        <w:lastRenderedPageBreak/>
         <w:t>Glaubt Hans, dass Peter gege</w:t>
       </w:r>
       <w:r>
@@ -596,7 +581,6 @@
         <w:rPr>
           <w:lang w:val="de-DE"/>
         </w:rPr>
-        <w:lastRenderedPageBreak/>
         <w:t>Illustriert.</w:t>
       </w:r>
     </w:p>

</xml_diff>

<commit_message>
updated stimuli in overview
</commit_message>
<xml_diff>
--- a/3 Notes/1 sketched overview of MA.docx
+++ b/3 Notes/1 sketched overview of MA.docx
@@ -5,23 +5,37 @@
     <w:p>
       <w:pPr>
         <w:jc w:val="center"/>
-      </w:pPr>
-      <w:r>
-        <w:t>MA notes</w:t>
-      </w:r>
-    </w:p>
-    <w:p/>
-    <w:p>
-      <w:pPr>
         <w:rPr>
           <w:b/>
           <w:bCs/>
+          <w:sz w:val="32"/>
+          <w:szCs w:val="32"/>
+          <w:u w:val="single"/>
         </w:rPr>
       </w:pPr>
       <w:r>
         <w:rPr>
           <w:b/>
           <w:bCs/>
+          <w:sz w:val="32"/>
+          <w:szCs w:val="32"/>
+          <w:u w:val="single"/>
+        </w:rPr>
+        <w:t>MA notes</w:t>
+      </w:r>
+    </w:p>
+    <w:p/>
+    <w:p>
+      <w:pPr>
+        <w:rPr>
+          <w:b/>
+          <w:bCs/>
+        </w:rPr>
+      </w:pPr>
+      <w:r>
+        <w:rPr>
+          <w:b/>
+          <w:bCs/>
         </w:rPr>
         <w:t>Study</w:t>
       </w:r>
@@ -95,6 +109,35 @@
     </w:p>
     <w:p>
       <w:r>
+        <w:t xml:space="preserve">Hypotheses: </w:t>
+      </w:r>
+    </w:p>
+    <w:p>
+      <w:pPr>
+        <w:pStyle w:val="Listenabsatz"/>
+        <w:numPr>
+          <w:ilvl w:val="0"/>
+          <w:numId w:val="2"/>
+        </w:numPr>
+      </w:pPr>
+      <w:r>
+        <w:t>Answers with orthographic marking score higher acceptability ratings compared to answers without orthographic marking</w:t>
+      </w:r>
+    </w:p>
+    <w:p>
+      <w:pPr>
+        <w:pStyle w:val="Listenabsatz"/>
+        <w:numPr>
+          <w:ilvl w:val="0"/>
+          <w:numId w:val="2"/>
+        </w:numPr>
+      </w:pPr>
+      <w:r>
+        <w:t>Verbal answers score higher acceptability ratings compared to written stimuli</w:t>
+      </w:r>
+    </w:p>
+    <w:p>
+      <w:r>
         <w:t xml:space="preserve">Methods: </w:t>
       </w:r>
     </w:p>
@@ -107,15 +150,15 @@
         </w:numPr>
       </w:pPr>
       <w:r>
-        <w:t>run experiments comparing (1) orthographic marking (with and without) and (2) stimuli (written or verbal)</w:t>
-      </w:r>
-    </w:p>
-    <w:p>
-      <w:pPr>
-        <w:pStyle w:val="Listenabsatz"/>
-        <w:numPr>
-          <w:ilvl w:val="0"/>
-          <w:numId w:val="3"/>
+        <w:t>run experiments comparing (1) orthographic marking and (2) stimuli (written or verbal)</w:t>
+      </w:r>
+    </w:p>
+    <w:p>
+      <w:pPr>
+        <w:pStyle w:val="Listenabsatz"/>
+        <w:numPr>
+          <w:ilvl w:val="0"/>
+          <w:numId w:val="1"/>
         </w:numPr>
       </w:pPr>
       <w:r>
@@ -169,6 +212,9 @@
       <w:r>
         <w:t>use Prolific or clickworker</w:t>
       </w:r>
+      <w:r>
+        <w:t xml:space="preserve"> or via university mail for recruiting</w:t>
+      </w:r>
     </w:p>
     <w:p>
       <w:pPr>
@@ -179,7 +225,7 @@
         </w:numPr>
       </w:pPr>
       <w:r>
-        <w:t>yet to be determined: between- or within-subject design</w:t>
+        <w:t>use Praat for recording of verbal stimuli</w:t>
       </w:r>
     </w:p>
     <w:p>
@@ -226,35 +272,145 @@
     <w:p/>
     <w:p>
       <w:r>
-        <w:t>list of stimuli</w:t>
-      </w:r>
-    </w:p>
-    <w:p>
-      <w:r>
-        <w:t>(adopted from BA student’s write up)</w:t>
-      </w:r>
-    </w:p>
-    <w:p>
-      <w:r>
-        <w:t>Check, if example (1), (3), (6), (7), (</w:t>
-      </w:r>
-      <w:r>
-        <w:t>9</w:t>
-      </w:r>
-      <w:r>
-        <w:t>), (1</w:t>
-      </w:r>
-      <w:r>
-        <w:t>0</w:t>
-      </w:r>
-      <w:r>
-        <w:t>), and (1</w:t>
-      </w:r>
-      <w:r>
-        <w:t>2</w:t>
-      </w:r>
-      <w:r>
-        <w:t>) are actually of interest for the study or not</w:t>
+        <w:t>yet to be determined:</w:t>
+      </w:r>
+    </w:p>
+    <w:p>
+      <w:pPr>
+        <w:pStyle w:val="Listenabsatz"/>
+        <w:numPr>
+          <w:ilvl w:val="0"/>
+          <w:numId w:val="1"/>
+        </w:numPr>
+      </w:pPr>
+      <w:r>
+        <w:t>decide whether</w:t>
+      </w:r>
+      <w:r>
+        <w:t xml:space="preserve"> between- or within-subject design</w:t>
+      </w:r>
+      <w:r>
+        <w:t xml:space="preserve"> is better</w:t>
+      </w:r>
+    </w:p>
+    <w:p>
+      <w:pPr>
+        <w:pStyle w:val="Listenabsatz"/>
+        <w:numPr>
+          <w:ilvl w:val="0"/>
+          <w:numId w:val="1"/>
+        </w:numPr>
+      </w:pPr>
+      <w:r>
+        <w:t xml:space="preserve">determine number </w:t>
+      </w:r>
+      <w:r>
+        <w:t xml:space="preserve">of </w:t>
+      </w:r>
+      <w:r>
+        <w:t>stimuli</w:t>
+      </w:r>
+      <w:r>
+        <w:t xml:space="preserve"> for each condition</w:t>
+      </w:r>
+    </w:p>
+    <w:p>
+      <w:pPr>
+        <w:pStyle w:val="Listenabsatz"/>
+        <w:numPr>
+          <w:ilvl w:val="0"/>
+          <w:numId w:val="1"/>
+        </w:numPr>
+      </w:pPr>
+      <w:r>
+        <w:t>determine type of stimuli</w:t>
+      </w:r>
+    </w:p>
+    <w:p>
+      <w:pPr>
+        <w:pStyle w:val="Listenabsatz"/>
+        <w:numPr>
+          <w:ilvl w:val="1"/>
+          <w:numId w:val="1"/>
+        </w:numPr>
+      </w:pPr>
+      <w:r>
+        <w:t>type of question (wh-question or yes/no question)</w:t>
+      </w:r>
+    </w:p>
+    <w:p>
+      <w:pPr>
+        <w:pStyle w:val="Listenabsatz"/>
+        <w:numPr>
+          <w:ilvl w:val="1"/>
+          <w:numId w:val="1"/>
+        </w:numPr>
+      </w:pPr>
+      <w:r>
+        <w:t>length of the answer</w:t>
+      </w:r>
+      <w:r>
+        <w:t xml:space="preserve"> (compare example (1)-(6) and (7) below)</w:t>
+      </w:r>
+    </w:p>
+    <w:p>
+      <w:pPr>
+        <w:pStyle w:val="Listenabsatz"/>
+        <w:numPr>
+          <w:ilvl w:val="1"/>
+          <w:numId w:val="1"/>
+        </w:numPr>
+      </w:pPr>
+      <w:r>
+        <w:t>complexity of the sentence structure</w:t>
+      </w:r>
+    </w:p>
+    <w:p>
+      <w:pPr>
+        <w:pStyle w:val="Listenabsatz"/>
+        <w:numPr>
+          <w:ilvl w:val="1"/>
+          <w:numId w:val="1"/>
+        </w:numPr>
+      </w:pPr>
+      <w:r>
+        <w:t xml:space="preserve">only question-answer pairs or also sentences like </w:t>
+      </w:r>
+      <w:r>
+        <w:rPr>
+          <w:i/>
+        </w:rPr>
+        <w:t>A did not do X, but B did</w:t>
+      </w:r>
+      <w:r>
+        <w:t>.</w:t>
+      </w:r>
+    </w:p>
+    <w:p>
+      <w:pPr>
+        <w:pStyle w:val="Listenabsatz"/>
+        <w:numPr>
+          <w:ilvl w:val="1"/>
+          <w:numId w:val="1"/>
+        </w:numPr>
+      </w:pPr>
+      <w:r>
+        <w:t xml:space="preserve">perhaps less important since the experiment is about the methodology, not grammaticality </w:t>
+      </w:r>
+    </w:p>
+    <w:p/>
+    <w:p>
+      <w:r>
+        <w:t xml:space="preserve">list of </w:t>
+      </w:r>
+      <w:r>
+        <w:t xml:space="preserve">potential </w:t>
+      </w:r>
+      <w:r>
+        <w:t>stimuli</w:t>
+      </w:r>
+      <w:r>
+        <w:t>:</w:t>
       </w:r>
     </w:p>
     <w:p>
@@ -310,6 +466,7 @@
         <w:rPr>
           <w:lang w:val="de-DE"/>
         </w:rPr>
+        <w:lastRenderedPageBreak/>
         <w:t>Hans glaubt, dass Peter fröhlich ist.</w:t>
       </w:r>
     </w:p>
@@ -342,21 +499,21 @@
         <w:rPr>
           <w:lang w:val="de-DE"/>
         </w:rPr>
-        <w:t>Glaubt der Doktor, dass Peter krank ist?</w:t>
-      </w:r>
-    </w:p>
-    <w:p>
-      <w:pPr>
-        <w:pStyle w:val="Listenabsatz"/>
-        <w:rPr>
-          <w:lang w:val="de-DE"/>
-        </w:rPr>
-      </w:pPr>
-      <w:r>
-        <w:rPr>
-          <w:lang w:val="de-DE"/>
-        </w:rPr>
-        <w:t>Nein, gesund.</w:t>
+        <w:t>Ich glaube, dass Hans den Rotwein gekauft hat.</w:t>
+      </w:r>
+    </w:p>
+    <w:p>
+      <w:pPr>
+        <w:pStyle w:val="Listenabsatz"/>
+        <w:rPr>
+          <w:lang w:val="de-DE"/>
+        </w:rPr>
+      </w:pPr>
+      <w:r>
+        <w:rPr>
+          <w:lang w:val="de-DE"/>
+        </w:rPr>
+        <w:t>Nein, den Weißwein.</w:t>
       </w:r>
     </w:p>
     <w:p>
@@ -374,27 +531,27 @@
         <w:rPr>
           <w:lang w:val="de-DE"/>
         </w:rPr>
-        <w:t>Denkt Hans, dass Peter den Stuhl oder</w:t>
-      </w:r>
-      <w:r>
-        <w:rPr>
-          <w:lang w:val="de-DE"/>
-        </w:rPr>
-        <w:t xml:space="preserve"> das Sofa weggeworfen hat?</w:t>
-      </w:r>
-    </w:p>
-    <w:p>
-      <w:pPr>
-        <w:pStyle w:val="Listenabsatz"/>
-        <w:rPr>
-          <w:lang w:val="de-DE"/>
-        </w:rPr>
-      </w:pPr>
-      <w:r>
-        <w:rPr>
-          <w:lang w:val="de-DE"/>
-        </w:rPr>
-        <w:t>Den Stuhl.</w:t>
+        <w:t>Denkt Peter, dass Hans den Rotwein gekau</w:t>
+      </w:r>
+      <w:r>
+        <w:rPr>
+          <w:lang w:val="de-DE"/>
+        </w:rPr>
+        <w:t>ft hat?</w:t>
+      </w:r>
+    </w:p>
+    <w:p>
+      <w:pPr>
+        <w:pStyle w:val="Listenabsatz"/>
+        <w:rPr>
+          <w:lang w:val="de-DE"/>
+        </w:rPr>
+      </w:pPr>
+      <w:r>
+        <w:rPr>
+          <w:lang w:val="de-DE"/>
+        </w:rPr>
+        <w:t>Nein, den Weißwein.</w:t>
       </w:r>
     </w:p>
     <w:p>
@@ -412,21 +569,21 @@
         <w:rPr>
           <w:lang w:val="de-DE"/>
         </w:rPr>
-        <w:t>Ich glaube, dass Hans den Rotwein gekauft hat.</w:t>
-      </w:r>
-    </w:p>
-    <w:p>
-      <w:pPr>
-        <w:pStyle w:val="Listenabsatz"/>
-        <w:rPr>
-          <w:lang w:val="de-DE"/>
-        </w:rPr>
-      </w:pPr>
-      <w:r>
-        <w:rPr>
-          <w:lang w:val="de-DE"/>
-        </w:rPr>
-        <w:t>Nein, den Weißwein.</w:t>
+        <w:t>Hans glaubt, dass Peter aus Afrika reist</w:t>
+      </w:r>
+    </w:p>
+    <w:p>
+      <w:pPr>
+        <w:pStyle w:val="Listenabsatz"/>
+        <w:rPr>
+          <w:lang w:val="de-DE"/>
+        </w:rPr>
+      </w:pPr>
+      <w:r>
+        <w:rPr>
+          <w:lang w:val="de-DE"/>
+        </w:rPr>
+        <w:t>Nein, nach.</w:t>
       </w:r>
     </w:p>
     <w:p>
@@ -444,28 +601,41 @@
         <w:rPr>
           <w:lang w:val="de-DE"/>
         </w:rPr>
-        <w:t>Denkt Peter, dass Hans den Rotwein gekau</w:t>
-      </w:r>
-      <w:r>
-        <w:rPr>
-          <w:lang w:val="de-DE"/>
-        </w:rPr>
-        <w:t>ft hat?</w:t>
-      </w:r>
-    </w:p>
-    <w:p>
-      <w:pPr>
-        <w:pStyle w:val="Listenabsatz"/>
-        <w:rPr>
-          <w:lang w:val="de-DE"/>
-        </w:rPr>
-      </w:pPr>
-      <w:r>
-        <w:rPr>
-          <w:lang w:val="de-DE"/>
-        </w:rPr>
-        <w:t>Nein, den Weißwein.</w:t>
-      </w:r>
+        <w:t>Ich glaube, dass Peter das Haus verkauft hat.</w:t>
+      </w:r>
+    </w:p>
+    <w:p>
+      <w:pPr>
+        <w:pStyle w:val="Listenabsatz"/>
+      </w:pPr>
+      <w:r>
+        <w:t>Nein, vermietet.</w:t>
+      </w:r>
+    </w:p>
+    <w:p>
+      <w:pPr>
+        <w:jc w:val="right"/>
+      </w:pPr>
+      <w:r>
+        <w:t>(BA student’s write up</w:t>
+      </w:r>
+      <w:r>
+        <w:t>,</w:t>
+      </w:r>
+      <w:r>
+        <w:t xml:space="preserve"> m</w:t>
+      </w:r>
+      <w:r>
+        <w:t>ore examples on pp. 5-6, i</w:t>
+      </w:r>
+      <w:r>
+        <w:t>ncluding prepositional phrases)</w:t>
+      </w:r>
+    </w:p>
+    <w:p>
+      <w:pPr>
+        <w:jc w:val="right"/>
+      </w:pPr>
     </w:p>
     <w:p>
       <w:pPr>
@@ -475,29 +645,53 @@
           <w:numId w:val="4"/>
         </w:numPr>
         <w:rPr>
-          <w:lang w:val="de-DE"/>
-        </w:rPr>
-      </w:pPr>
-      <w:r>
-        <w:rPr>
-          <w:lang w:val="de-DE"/>
-        </w:rPr>
-        <w:t>Glaubt Hans, dass Peter mit oder ohne seine Freundin kommen wird?</w:t>
-      </w:r>
-    </w:p>
-    <w:p>
-      <w:pPr>
-        <w:pStyle w:val="Listenabsatz"/>
-        <w:rPr>
-          <w:lang w:val="de-DE"/>
-        </w:rPr>
-      </w:pPr>
-      <w:r>
-        <w:rPr>
-          <w:lang w:val="de-DE"/>
-        </w:rPr>
-        <w:t>Ohne.</w:t>
-      </w:r>
+          <w:lang w:val="sv-SE"/>
+        </w:rPr>
+      </w:pPr>
+      <w:r>
+        <w:rPr>
+          <w:lang w:val="sv-SE"/>
+        </w:rPr>
+        <w:t>Also Anna findet Benjamin attraktiv?</w:t>
+      </w:r>
+      <w:r>
+        <w:rPr>
+          <w:lang w:val="sv-SE"/>
+        </w:rPr>
+        <w:br/>
+        <w:t>Nein, Anna findet Katharina attrakti</w:t>
+      </w:r>
+      <w:r>
+        <w:rPr>
+          <w:lang w:val="sv-SE"/>
+        </w:rPr>
+        <w:t>v</w:t>
+      </w:r>
+      <w:r>
+        <w:rPr>
+          <w:lang w:val="sv-SE"/>
+        </w:rPr>
+        <w:t>.</w:t>
+      </w:r>
+    </w:p>
+    <w:p>
+      <w:pPr>
+        <w:jc w:val="right"/>
+      </w:pPr>
+      <w:r>
+        <w:t>(</w:t>
+      </w:r>
+      <w:r>
+        <w:t>Wagner 1999: 1529</w:t>
+      </w:r>
+      <w:r>
+        <w:t>)</w:t>
+      </w:r>
+    </w:p>
+    <w:p>
+      <w:pPr>
+        <w:jc w:val="right"/>
+      </w:pPr>
     </w:p>
     <w:p>
       <w:pPr>
@@ -514,171 +708,46 @@
         <w:rPr>
           <w:lang w:val="de-DE"/>
         </w:rPr>
-        <w:t>Hans glaubt, dass Peter aus Afrika reist</w:t>
-      </w:r>
-    </w:p>
-    <w:p>
-      <w:pPr>
-        <w:pStyle w:val="Listenabsatz"/>
-        <w:rPr>
-          <w:lang w:val="de-DE"/>
-        </w:rPr>
-      </w:pPr>
-      <w:r>
-        <w:rPr>
-          <w:lang w:val="de-DE"/>
-        </w:rPr>
-        <w:t>Nein, nach.</w:t>
-      </w:r>
-    </w:p>
-    <w:p>
-      <w:pPr>
-        <w:pStyle w:val="Listenabsatz"/>
-        <w:numPr>
-          <w:ilvl w:val="0"/>
-          <w:numId w:val="4"/>
-        </w:numPr>
-        <w:rPr>
-          <w:lang w:val="de-DE"/>
-        </w:rPr>
-      </w:pPr>
-      <w:r>
-        <w:rPr>
-          <w:lang w:val="de-DE"/>
-        </w:rPr>
-        <w:lastRenderedPageBreak/>
-        <w:t>Glaubt Hans, dass Peter gege</w:t>
-      </w:r>
-      <w:r>
-        <w:rPr>
-          <w:lang w:val="de-DE"/>
-        </w:rPr>
-        <w:t>n den Bürgermeister ist?</w:t>
-      </w:r>
-    </w:p>
-    <w:p>
-      <w:pPr>
-        <w:pStyle w:val="Listenabsatz"/>
-        <w:rPr>
-          <w:lang w:val="de-DE"/>
-        </w:rPr>
-      </w:pPr>
-      <w:r>
-        <w:rPr>
-          <w:lang w:val="de-DE"/>
-        </w:rPr>
-        <w:t>Nein, für.</w:t>
-      </w:r>
-    </w:p>
-    <w:p>
-      <w:pPr>
-        <w:pStyle w:val="Listenabsatz"/>
-        <w:numPr>
-          <w:ilvl w:val="0"/>
-          <w:numId w:val="4"/>
-        </w:numPr>
-        <w:rPr>
-          <w:lang w:val="de-DE"/>
-        </w:rPr>
-      </w:pPr>
-      <w:r>
-        <w:rPr>
-          <w:lang w:val="de-DE"/>
-        </w:rPr>
-        <w:t>Glaubt Peter, dass Hans das Buch geschrieben oder illustriert hat?</w:t>
-      </w:r>
-    </w:p>
-    <w:p>
-      <w:pPr>
-        <w:pStyle w:val="Listenabsatz"/>
-        <w:rPr>
-          <w:lang w:val="de-DE"/>
-        </w:rPr>
-      </w:pPr>
-      <w:r>
-        <w:rPr>
-          <w:lang w:val="de-DE"/>
-        </w:rPr>
-        <w:t>Illustriert.</w:t>
-      </w:r>
-    </w:p>
-    <w:p>
-      <w:pPr>
-        <w:pStyle w:val="Listenabsatz"/>
-        <w:numPr>
-          <w:ilvl w:val="0"/>
-          <w:numId w:val="4"/>
-        </w:numPr>
-        <w:rPr>
-          <w:lang w:val="de-DE"/>
-        </w:rPr>
-      </w:pPr>
-      <w:r>
-        <w:rPr>
-          <w:lang w:val="de-DE"/>
-        </w:rPr>
-        <w:t>Ich glaube, dass Peter das Haus verkauft hat.</w:t>
-      </w:r>
-    </w:p>
-    <w:p>
-      <w:pPr>
-        <w:pStyle w:val="Listenabsatz"/>
-        <w:rPr>
-          <w:lang w:val="de-DE"/>
-        </w:rPr>
-      </w:pPr>
-      <w:r>
-        <w:rPr>
-          <w:lang w:val="de-DE"/>
-        </w:rPr>
-        <w:t>Nein, vermietet.</w:t>
-      </w:r>
-    </w:p>
-    <w:p>
-      <w:pPr>
-        <w:pStyle w:val="Listenabsatz"/>
-        <w:numPr>
-          <w:ilvl w:val="0"/>
-          <w:numId w:val="4"/>
-        </w:numPr>
-        <w:rPr>
-          <w:lang w:val="de-DE"/>
-        </w:rPr>
-      </w:pPr>
-      <w:r>
-        <w:rPr>
-          <w:lang w:val="de-DE"/>
-        </w:rPr>
-        <w:t>Denkt Hans, dass Peter den Stuhl weg</w:t>
-      </w:r>
-      <w:r>
-        <w:rPr>
-          <w:lang w:val="de-DE"/>
-        </w:rPr>
-        <w:t>geworfen hat?</w:t>
-      </w:r>
-    </w:p>
-    <w:p>
-      <w:pPr>
-        <w:pStyle w:val="Listenabsatz"/>
-        <w:rPr>
-          <w:lang w:val="de-DE"/>
-        </w:rPr>
-      </w:pPr>
-      <w:r>
-        <w:rPr>
-          <w:lang w:val="de-DE"/>
-        </w:rPr>
-        <w:t>Nein, repariert.</w:t>
-      </w:r>
-    </w:p>
-    <w:p>
-      <w:r>
-        <w:t>More examples on pp. 5-6, i</w:t>
-      </w:r>
-      <w:r>
-        <w:t>ncluding prepositional phrases</w:t>
-      </w:r>
+        <w:t>Wird Maria nach Faris fahren?</w:t>
+      </w:r>
+      <w:r>
+        <w:rPr>
+          <w:lang w:val="de-DE"/>
+        </w:rPr>
+        <w:br/>
+        <w:t>Maria wird wohl nicht fahren, aber vermutlich Hans</w:t>
+      </w:r>
+      <w:r>
+        <w:rPr>
+          <w:lang w:val="de-DE"/>
+        </w:rPr>
+        <w:t>.</w:t>
+      </w:r>
+    </w:p>
+    <w:p>
+      <w:pPr>
+        <w:pStyle w:val="Listenabsatz"/>
+        <w:jc w:val="right"/>
+      </w:pPr>
+      <w:r>
+        <w:t>(</w:t>
+      </w:r>
+      <w:r>
+        <w:t>Vahideh &amp; Harris 2021: 3</w:t>
+      </w:r>
+      <w:r>
+        <w:t>)</w:t>
+      </w:r>
+    </w:p>
+    <w:p>
+      <w:pPr>
+        <w:jc w:val="right"/>
+      </w:pPr>
+    </w:p>
+    <w:p>
+      <w:pPr>
+        <w:jc w:val="right"/>
+      </w:pPr>
     </w:p>
     <w:p>
       <w:pPr>
@@ -709,6 +778,95 @@
 <file path=word/numbering.xml><?xml version="1.0" encoding="utf-8"?>
 <w:numbering xmlns:wpc="http://schemas.microsoft.com/office/word/2010/wordprocessingCanvas" xmlns:cx="http://schemas.microsoft.com/office/drawing/2014/chartex" xmlns:cx1="http://schemas.microsoft.com/office/drawing/2015/9/8/chartex" xmlns:cx2="http://schemas.microsoft.com/office/drawing/2015/10/21/chartex" xmlns:cx3="http://schemas.microsoft.com/office/drawing/2016/5/9/chartex" xmlns:cx4="http://schemas.microsoft.com/office/drawing/2016/5/10/chartex" xmlns:cx5="http://schemas.microsoft.com/office/drawing/2016/5/11/chartex" xmlns:cx6="http://schemas.microsoft.com/office/drawing/2016/5/12/chartex" xmlns:cx7="http://schemas.microsoft.com/office/drawing/2016/5/13/chartex" xmlns:cx8="http://schemas.microsoft.com/office/drawing/2016/5/14/chartex" xmlns:mc="http://schemas.openxmlformats.org/markup-compatibility/2006" xmlns:aink="http://schemas.microsoft.com/office/drawing/2016/ink" xmlns:am3d="http://schemas.microsoft.com/office/drawing/2017/model3d" xmlns:o="urn:schemas-microsoft-com:office:office" xmlns:oel="http://schemas.microsoft.com/office/2019/extlst" xmlns:r="http://schemas.openxmlformats.org/officeDocument/2006/relationships" xmlns:m="http://schemas.openxmlformats.org/officeDocument/2006/math" xmlns:v="urn:schemas-microsoft-com:vml" xmlns:wp14="http://schemas.microsoft.com/office/word/2010/wordprocessingDrawing" xmlns:wp="http://schemas.openxmlformats.org/drawingml/2006/wordprocessingDrawing" xmlns:w10="urn:schemas-microsoft-com:office:word" xmlns:w="http://schemas.openxmlformats.org/wordprocessingml/2006/main" xmlns:w14="http://schemas.microsoft.com/office/word/2010/wordml" xmlns:w15="http://schemas.microsoft.com/office/word/2012/wordml" xmlns:w16cex="http://schemas.microsoft.com/office/word/2018/wordml/cex" xmlns:w16cid="http://schemas.microsoft.com/office/word/2016/wordml/cid" xmlns:w16="http://schemas.microsoft.com/office/word/2018/wordml" xmlns:w16du="http://schemas.microsoft.com/office/word/2023/wordml/word16du" xmlns:w16sdtdh="http://schemas.microsoft.com/office/word/2020/wordml/sdtdatahash" xmlns:w16se="http://schemas.microsoft.com/office/word/2015/wordml/symex" xmlns:wpg="http://schemas.microsoft.com/office/word/2010/wordprocessingGroup" xmlns:wpi="http://schemas.microsoft.com/office/word/2010/wordprocessingInk" xmlns:wne="http://schemas.microsoft.com/office/word/2006/wordml" xmlns:wps="http://schemas.microsoft.com/office/word/2010/wordprocessingShape" mc:Ignorable="w14 w15 w16se w16cid w16 w16cex w16sdtdh wp14">
   <w:abstractNum w:abstractNumId="0" w15:restartNumberingAfterBreak="0">
+    <w:nsid w:val="3F7F3026"/>
+    <w:multiLevelType w:val="hybridMultilevel"/>
+    <w:tmpl w:val="BE623500"/>
+    <w:lvl w:ilvl="0" w:tplc="FFFFFFFF">
+      <w:start w:val="1"/>
+      <w:numFmt w:val="decimal"/>
+      <w:lvlText w:val="(%1)"/>
+      <w:lvlJc w:val="left"/>
+      <w:pPr>
+        <w:ind w:left="720" w:hanging="360"/>
+      </w:pPr>
+      <w:rPr>
+        <w:rFonts w:hint="default"/>
+      </w:rPr>
+    </w:lvl>
+    <w:lvl w:ilvl="1" w:tplc="FFFFFFFF">
+      <w:start w:val="1"/>
+      <w:numFmt w:val="lowerLetter"/>
+      <w:lvlText w:val="%2."/>
+      <w:lvlJc w:val="left"/>
+      <w:pPr>
+        <w:ind w:left="1440" w:hanging="360"/>
+      </w:pPr>
+    </w:lvl>
+    <w:lvl w:ilvl="2" w:tplc="FFFFFFFF" w:tentative="1">
+      <w:start w:val="1"/>
+      <w:numFmt w:val="lowerRoman"/>
+      <w:lvlText w:val="%3."/>
+      <w:lvlJc w:val="right"/>
+      <w:pPr>
+        <w:ind w:left="2160" w:hanging="180"/>
+      </w:pPr>
+    </w:lvl>
+    <w:lvl w:ilvl="3" w:tplc="FFFFFFFF" w:tentative="1">
+      <w:start w:val="1"/>
+      <w:numFmt w:val="decimal"/>
+      <w:lvlText w:val="%4."/>
+      <w:lvlJc w:val="left"/>
+      <w:pPr>
+        <w:ind w:left="2880" w:hanging="360"/>
+      </w:pPr>
+    </w:lvl>
+    <w:lvl w:ilvl="4" w:tplc="FFFFFFFF" w:tentative="1">
+      <w:start w:val="1"/>
+      <w:numFmt w:val="lowerLetter"/>
+      <w:lvlText w:val="%5."/>
+      <w:lvlJc w:val="left"/>
+      <w:pPr>
+        <w:ind w:left="3600" w:hanging="360"/>
+      </w:pPr>
+    </w:lvl>
+    <w:lvl w:ilvl="5" w:tplc="FFFFFFFF" w:tentative="1">
+      <w:start w:val="1"/>
+      <w:numFmt w:val="lowerRoman"/>
+      <w:lvlText w:val="%6."/>
+      <w:lvlJc w:val="right"/>
+      <w:pPr>
+        <w:ind w:left="4320" w:hanging="180"/>
+      </w:pPr>
+    </w:lvl>
+    <w:lvl w:ilvl="6" w:tplc="FFFFFFFF" w:tentative="1">
+      <w:start w:val="1"/>
+      <w:numFmt w:val="decimal"/>
+      <w:lvlText w:val="%7."/>
+      <w:lvlJc w:val="left"/>
+      <w:pPr>
+        <w:ind w:left="5040" w:hanging="360"/>
+      </w:pPr>
+    </w:lvl>
+    <w:lvl w:ilvl="7" w:tplc="FFFFFFFF" w:tentative="1">
+      <w:start w:val="1"/>
+      <w:numFmt w:val="lowerLetter"/>
+      <w:lvlText w:val="%8."/>
+      <w:lvlJc w:val="left"/>
+      <w:pPr>
+        <w:ind w:left="5760" w:hanging="360"/>
+      </w:pPr>
+    </w:lvl>
+    <w:lvl w:ilvl="8" w:tplc="FFFFFFFF" w:tentative="1">
+      <w:start w:val="1"/>
+      <w:numFmt w:val="lowerRoman"/>
+      <w:lvlText w:val="%9."/>
+      <w:lvlJc w:val="right"/>
+      <w:pPr>
+        <w:ind w:left="6480" w:hanging="180"/>
+      </w:pPr>
+    </w:lvl>
+  </w:abstractNum>
+  <w:abstractNum w:abstractNumId="1" w15:restartNumberingAfterBreak="0">
     <w:nsid w:val="4E207730"/>
     <w:multiLevelType w:val="hybridMultilevel"/>
     <w:tmpl w:val="2340AE84"/>
@@ -820,7 +978,96 @@
       </w:rPr>
     </w:lvl>
   </w:abstractNum>
-  <w:abstractNum w:abstractNumId="1" w15:restartNumberingAfterBreak="0">
+  <w:abstractNum w:abstractNumId="2" w15:restartNumberingAfterBreak="0">
+    <w:nsid w:val="4F0660EB"/>
+    <w:multiLevelType w:val="hybridMultilevel"/>
+    <w:tmpl w:val="BE623500"/>
+    <w:lvl w:ilvl="0" w:tplc="FFFFFFFF">
+      <w:start w:val="1"/>
+      <w:numFmt w:val="decimal"/>
+      <w:lvlText w:val="(%1)"/>
+      <w:lvlJc w:val="left"/>
+      <w:pPr>
+        <w:ind w:left="720" w:hanging="360"/>
+      </w:pPr>
+      <w:rPr>
+        <w:rFonts w:hint="default"/>
+      </w:rPr>
+    </w:lvl>
+    <w:lvl w:ilvl="1" w:tplc="FFFFFFFF">
+      <w:start w:val="1"/>
+      <w:numFmt w:val="lowerLetter"/>
+      <w:lvlText w:val="%2."/>
+      <w:lvlJc w:val="left"/>
+      <w:pPr>
+        <w:ind w:left="1440" w:hanging="360"/>
+      </w:pPr>
+    </w:lvl>
+    <w:lvl w:ilvl="2" w:tplc="FFFFFFFF" w:tentative="1">
+      <w:start w:val="1"/>
+      <w:numFmt w:val="lowerRoman"/>
+      <w:lvlText w:val="%3."/>
+      <w:lvlJc w:val="right"/>
+      <w:pPr>
+        <w:ind w:left="2160" w:hanging="180"/>
+      </w:pPr>
+    </w:lvl>
+    <w:lvl w:ilvl="3" w:tplc="FFFFFFFF" w:tentative="1">
+      <w:start w:val="1"/>
+      <w:numFmt w:val="decimal"/>
+      <w:lvlText w:val="%4."/>
+      <w:lvlJc w:val="left"/>
+      <w:pPr>
+        <w:ind w:left="2880" w:hanging="360"/>
+      </w:pPr>
+    </w:lvl>
+    <w:lvl w:ilvl="4" w:tplc="FFFFFFFF" w:tentative="1">
+      <w:start w:val="1"/>
+      <w:numFmt w:val="lowerLetter"/>
+      <w:lvlText w:val="%5."/>
+      <w:lvlJc w:val="left"/>
+      <w:pPr>
+        <w:ind w:left="3600" w:hanging="360"/>
+      </w:pPr>
+    </w:lvl>
+    <w:lvl w:ilvl="5" w:tplc="FFFFFFFF" w:tentative="1">
+      <w:start w:val="1"/>
+      <w:numFmt w:val="lowerRoman"/>
+      <w:lvlText w:val="%6."/>
+      <w:lvlJc w:val="right"/>
+      <w:pPr>
+        <w:ind w:left="4320" w:hanging="180"/>
+      </w:pPr>
+    </w:lvl>
+    <w:lvl w:ilvl="6" w:tplc="FFFFFFFF" w:tentative="1">
+      <w:start w:val="1"/>
+      <w:numFmt w:val="decimal"/>
+      <w:lvlText w:val="%7."/>
+      <w:lvlJc w:val="left"/>
+      <w:pPr>
+        <w:ind w:left="5040" w:hanging="360"/>
+      </w:pPr>
+    </w:lvl>
+    <w:lvl w:ilvl="7" w:tplc="FFFFFFFF" w:tentative="1">
+      <w:start w:val="1"/>
+      <w:numFmt w:val="lowerLetter"/>
+      <w:lvlText w:val="%8."/>
+      <w:lvlJc w:val="left"/>
+      <w:pPr>
+        <w:ind w:left="5760" w:hanging="360"/>
+      </w:pPr>
+    </w:lvl>
+    <w:lvl w:ilvl="8" w:tplc="FFFFFFFF" w:tentative="1">
+      <w:start w:val="1"/>
+      <w:numFmt w:val="lowerRoman"/>
+      <w:lvlText w:val="%9."/>
+      <w:lvlJc w:val="right"/>
+      <w:pPr>
+        <w:ind w:left="6480" w:hanging="180"/>
+      </w:pPr>
+    </w:lvl>
+  </w:abstractNum>
+  <w:abstractNum w:abstractNumId="3" w15:restartNumberingAfterBreak="0">
     <w:nsid w:val="56523F82"/>
     <w:multiLevelType w:val="hybridMultilevel"/>
     <w:tmpl w:val="BE623500"/>
@@ -909,7 +1156,7 @@
       </w:pPr>
     </w:lvl>
   </w:abstractNum>
-  <w:abstractNum w:abstractNumId="2" w15:restartNumberingAfterBreak="0">
+  <w:abstractNum w:abstractNumId="4" w15:restartNumberingAfterBreak="0">
     <w:nsid w:val="580B7452"/>
     <w:multiLevelType w:val="hybridMultilevel"/>
     <w:tmpl w:val="98A0A5BC"/>
@@ -1021,7 +1268,7 @@
       </w:rPr>
     </w:lvl>
   </w:abstractNum>
-  <w:abstractNum w:abstractNumId="3" w15:restartNumberingAfterBreak="0">
+  <w:abstractNum w:abstractNumId="5" w15:restartNumberingAfterBreak="0">
     <w:nsid w:val="69065B6D"/>
     <w:multiLevelType w:val="hybridMultilevel"/>
     <w:tmpl w:val="F78C4664"/>
@@ -1036,7 +1283,7 @@
         <w:rFonts w:ascii="Calibri" w:eastAsiaTheme="minorHAnsi" w:hAnsi="Calibri" w:cs="Calibri" w:hint="default"/>
       </w:rPr>
     </w:lvl>
-    <w:lvl w:ilvl="1" w:tplc="04090003" w:tentative="1">
+    <w:lvl w:ilvl="1" w:tplc="04090003">
       <w:start w:val="1"/>
       <w:numFmt w:val="bullet"/>
       <w:lvlText w:val="o"/>
@@ -1134,16 +1381,22 @@
     </w:lvl>
   </w:abstractNum>
   <w:num w:numId="1" w16cid:durableId="396242959">
+    <w:abstractNumId w:val="5"/>
+  </w:num>
+  <w:num w:numId="2" w16cid:durableId="997031061">
+    <w:abstractNumId w:val="1"/>
+  </w:num>
+  <w:num w:numId="3" w16cid:durableId="2141997939">
+    <w:abstractNumId w:val="4"/>
+  </w:num>
+  <w:num w:numId="4" w16cid:durableId="91316426">
     <w:abstractNumId w:val="3"/>
   </w:num>
-  <w:num w:numId="2" w16cid:durableId="997031061">
-    <w:abstractNumId w:val="0"/>
-  </w:num>
-  <w:num w:numId="3" w16cid:durableId="2141997939">
+  <w:num w:numId="5" w16cid:durableId="1678653396">
     <w:abstractNumId w:val="2"/>
   </w:num>
-  <w:num w:numId="4" w16cid:durableId="91316426">
-    <w:abstractNumId w:val="1"/>
+  <w:num w:numId="6" w16cid:durableId="1629897211">
+    <w:abstractNumId w:val="0"/>
   </w:num>
 </w:numbering>
 </file>

</xml_diff>

<commit_message>
updated open questions in overview
</commit_message>
<xml_diff>
--- a/3 Notes/1 sketched overview of MA.docx
+++ b/3 Notes/1 sketched overview of MA.docx
@@ -284,13 +284,7 @@
         </w:numPr>
       </w:pPr>
       <w:r>
-        <w:t>decide whether</w:t>
-      </w:r>
-      <w:r>
-        <w:t xml:space="preserve"> between- or within-subject design</w:t>
-      </w:r>
-      <w:r>
-        <w:t xml:space="preserve"> is better</w:t>
+        <w:t>decide whether between- or within-subject design is better</w:t>
       </w:r>
     </w:p>
     <w:p>
@@ -398,6 +392,18 @@
         <w:t xml:space="preserve">perhaps less important since the experiment is about the methodology, not grammaticality </w:t>
       </w:r>
     </w:p>
+    <w:p>
+      <w:pPr>
+        <w:pStyle w:val="Listenabsatz"/>
+        <w:numPr>
+          <w:ilvl w:val="0"/>
+          <w:numId w:val="1"/>
+        </w:numPr>
+      </w:pPr>
+      <w:r>
+        <w:t>determine number of participants</w:t>
+      </w:r>
+    </w:p>
     <w:p/>
     <w:p>
       <w:r>
@@ -448,6 +454,7 @@
         <w:rPr>
           <w:lang w:val="de-DE"/>
         </w:rPr>
+        <w:lastRenderedPageBreak/>
         <w:t>Schwach.</w:t>
       </w:r>
     </w:p>
@@ -466,7 +473,6 @@
         <w:rPr>
           <w:lang w:val="de-DE"/>
         </w:rPr>
-        <w:lastRenderedPageBreak/>
         <w:t>Hans glaubt, dass Peter fröhlich ist.</w:t>
       </w:r>
     </w:p>
@@ -617,10 +623,7 @@
         <w:jc w:val="right"/>
       </w:pPr>
       <w:r>
-        <w:t>(BA student’s write up</w:t>
-      </w:r>
-      <w:r>
-        <w:t>,</w:t>
+        <w:t>(BA student’s write up,</w:t>
       </w:r>
       <w:r>
         <w:t xml:space="preserve"> m</w:t>
@@ -679,13 +682,7 @@
         <w:jc w:val="right"/>
       </w:pPr>
       <w:r>
-        <w:t>(</w:t>
-      </w:r>
-      <w:r>
-        <w:t>Wagner 1999: 1529</w:t>
-      </w:r>
-      <w:r>
-        <w:t>)</w:t>
+        <w:t>(Wagner 1999: 1529)</w:t>
       </w:r>
     </w:p>
     <w:p>
@@ -733,10 +730,7 @@
         <w:t>(</w:t>
       </w:r>
       <w:r>
-        <w:t>Vahideh &amp; Harris 2021: 3</w:t>
-      </w:r>
-      <w:r>
-        <w:t>)</w:t>
+        <w:t>Vahideh &amp; Harris 2021: 3)</w:t>
       </w:r>
     </w:p>
     <w:p>

</xml_diff>

<commit_message>
notes up to date
</commit_message>
<xml_diff>
--- a/3 Notes/1 sketched overview of MA.docx
+++ b/3 Notes/1 sketched overview of MA.docx
@@ -623,7 +623,15 @@
         <w:jc w:val="right"/>
       </w:pPr>
       <w:r>
-        <w:t>(BA student’s write up,</w:t>
+        <w:t xml:space="preserve">(BA </w:t>
+      </w:r>
+      <w:proofErr w:type="gramStart"/>
+      <w:r>
+        <w:t>student’s</w:t>
+      </w:r>
+      <w:proofErr w:type="gramEnd"/>
+      <w:r>
+        <w:t xml:space="preserve"> write up,</w:t>
       </w:r>
       <w:r>
         <w:t xml:space="preserve"> m</w:t>
@@ -705,7 +713,19 @@
         <w:rPr>
           <w:lang w:val="de-DE"/>
         </w:rPr>
-        <w:t>Wird Maria nach Faris fahren?</w:t>
+        <w:t xml:space="preserve">Wird Maria nach </w:t>
+      </w:r>
+      <w:r>
+        <w:rPr>
+          <w:lang w:val="de-DE"/>
+        </w:rPr>
+        <w:t>P</w:t>
+      </w:r>
+      <w:r>
+        <w:rPr>
+          <w:lang w:val="de-DE"/>
+        </w:rPr>
+        <w:t>aris fahren?</w:t>
       </w:r>
       <w:r>
         <w:rPr>
@@ -731,6 +751,99 @@
       </w:r>
       <w:r>
         <w:t>Vahideh &amp; Harris 2021: 3)</w:t>
+      </w:r>
+    </w:p>
+    <w:p>
+      <w:pPr>
+        <w:pStyle w:val="Listenabsatz"/>
+        <w:jc w:val="right"/>
+      </w:pPr>
+    </w:p>
+    <w:p>
+      <w:pPr>
+        <w:pStyle w:val="Listenabsatz"/>
+        <w:jc w:val="right"/>
+      </w:pPr>
+    </w:p>
+    <w:p>
+      <w:pPr>
+        <w:pStyle w:val="Listenabsatz"/>
+        <w:jc w:val="right"/>
+      </w:pPr>
+    </w:p>
+    <w:p>
+      <w:pPr>
+        <w:pStyle w:val="Listenabsatz"/>
+      </w:pPr>
+      <w:r>
+        <w:t>Notes about how to design your questionnaire according to Bross (2019):</w:t>
+      </w:r>
+    </w:p>
+    <w:p>
+      <w:pPr>
+        <w:pStyle w:val="Listenabsatz"/>
+      </w:pPr>
+    </w:p>
+    <w:p>
+      <w:pPr>
+        <w:pStyle w:val="Listenabsatz"/>
+        <w:numPr>
+          <w:ilvl w:val="0"/>
+          <w:numId w:val="1"/>
+        </w:numPr>
+      </w:pPr>
+      <w:r>
+        <w:t>As little variation as possible (e. g. same tense, same sentence structure, definiteness)</w:t>
+      </w:r>
+    </w:p>
+    <w:p>
+      <w:pPr>
+        <w:pStyle w:val="Listenabsatz"/>
+        <w:numPr>
+          <w:ilvl w:val="0"/>
+          <w:numId w:val="1"/>
+        </w:numPr>
+      </w:pPr>
+      <w:r>
+        <w:t xml:space="preserve">In addition to your sentences of interest, include some grammatical and some completely ill-formed sentences -&gt; can be used as anchor values against which to interpret the actual data and to check whether participants filled </w:t>
+      </w:r>
+      <w:proofErr w:type="gramStart"/>
+      <w:r>
+        <w:t>our the</w:t>
+      </w:r>
+      <w:proofErr w:type="gramEnd"/>
+      <w:r>
+        <w:t xml:space="preserve"> questionnaire randomly or not</w:t>
+      </w:r>
+    </w:p>
+    <w:p>
+      <w:pPr>
+        <w:pStyle w:val="Listenabsatz"/>
+        <w:numPr>
+          <w:ilvl w:val="0"/>
+          <w:numId w:val="1"/>
+        </w:numPr>
+      </w:pPr>
+      <w:r>
+        <w:t>Present participants with acceptable and unacceptable sentences at the beginning of the study (as recommended by Sedarous &amp; Namboodiripad 2019: 6)</w:t>
+      </w:r>
+    </w:p>
+    <w:p>
+      <w:pPr>
+        <w:pStyle w:val="Listenabsatz"/>
+        <w:numPr>
+          <w:ilvl w:val="0"/>
+          <w:numId w:val="1"/>
+        </w:numPr>
+      </w:pPr>
+      <w:r>
+        <w:t>Use filler sentences to cover the true propose of the study (</w:t>
+      </w:r>
+      <w:r>
+        <w:t>Cowart’s (1997:52) advice: “The best strategy is to include a balanced list of fillers that includes approximately equal numbers of sentences at a wide range of acceptability values.”</w:t>
+      </w:r>
+      <w:r>
+        <w:t>)</w:t>
       </w:r>
     </w:p>
     <w:p>

</xml_diff>

<commit_message>
updated to dos, typos fixed in notes
</commit_message>
<xml_diff>
--- a/3 Notes/1 sketched overview of MA.docx
+++ b/3 Notes/1 sketched overview of MA.docx
@@ -188,15 +188,13 @@
           <w:rFonts w:ascii="Arial" w:hAnsi="Arial" w:cs="Arial"/>
           <w:sz w:val="24"/>
           <w:szCs w:val="24"/>
-          <w:lang w:val="de-DE"/>
-        </w:rPr>
-      </w:pPr>
-      <w:r>
-        <w:rPr>
-          <w:rFonts w:ascii="Arial" w:hAnsi="Arial" w:cs="Arial"/>
-          <w:sz w:val="24"/>
-          <w:szCs w:val="24"/>
-          <w:lang w:val="de-DE"/>
+        </w:rPr>
+      </w:pPr>
+      <w:r>
+        <w:rPr>
+          <w:rFonts w:ascii="Arial" w:hAnsi="Arial" w:cs="Arial"/>
+          <w:sz w:val="24"/>
+          <w:szCs w:val="24"/>
         </w:rPr>
         <w:t>B: Nein, nach</w:t>
       </w:r>
@@ -205,7 +203,6 @@
           <w:rFonts w:ascii="Arial" w:hAnsi="Arial" w:cs="Arial"/>
           <w:sz w:val="24"/>
           <w:szCs w:val="24"/>
-          <w:lang w:val="de-DE"/>
         </w:rPr>
         <w:t>.</w:t>
       </w:r>
@@ -243,7 +240,7 @@
         <w:pStyle w:val="Listenabsatz"/>
         <w:numPr>
           <w:ilvl w:val="0"/>
-          <w:numId w:val="2"/>
+          <w:numId w:val="13"/>
         </w:numPr>
         <w:spacing w:after="0" w:line="276" w:lineRule="auto"/>
         <w:rPr>
@@ -258,31 +255,23 @@
           <w:sz w:val="24"/>
           <w:szCs w:val="24"/>
         </w:rPr>
-        <w:t>stimuli</w:t>
-      </w:r>
-      <w:r>
-        <w:rPr>
-          <w:rFonts w:ascii="Arial" w:hAnsi="Arial" w:cs="Arial"/>
-          <w:sz w:val="24"/>
-          <w:szCs w:val="24"/>
-        </w:rPr>
-        <w:t xml:space="preserve"> with orthographic marking score higher acceptability ratings compared to </w:t>
-      </w:r>
-      <w:r>
-        <w:rPr>
-          <w:rFonts w:ascii="Arial" w:hAnsi="Arial" w:cs="Arial"/>
-          <w:sz w:val="24"/>
-          <w:szCs w:val="24"/>
-        </w:rPr>
-        <w:t>stimuli</w:t>
-      </w:r>
-      <w:r>
-        <w:rPr>
-          <w:rFonts w:ascii="Arial" w:hAnsi="Arial" w:cs="Arial"/>
-          <w:sz w:val="24"/>
-          <w:szCs w:val="24"/>
-        </w:rPr>
-        <w:t xml:space="preserve"> without orthographic marking</w:t>
+        <w:t>I</w:t>
+      </w:r>
+      <w:r>
+        <w:rPr>
+          <w:rFonts w:ascii="Arial" w:hAnsi="Arial" w:cs="Arial"/>
+          <w:sz w:val="24"/>
+          <w:szCs w:val="24"/>
+        </w:rPr>
+        <w:t>f there is a significant difference in acceptability rating, then it is higher for stimuli with orthographic marking than for stimuli without orthographic marking</w:t>
+      </w:r>
+      <w:r>
+        <w:rPr>
+          <w:rFonts w:ascii="Arial" w:hAnsi="Arial" w:cs="Arial"/>
+          <w:sz w:val="24"/>
+          <w:szCs w:val="24"/>
+        </w:rPr>
+        <w:t>.</w:t>
       </w:r>
     </w:p>
     <w:p>
@@ -290,7 +279,7 @@
         <w:pStyle w:val="Listenabsatz"/>
         <w:numPr>
           <w:ilvl w:val="0"/>
-          <w:numId w:val="2"/>
+          <w:numId w:val="13"/>
         </w:numPr>
         <w:spacing w:after="0" w:line="276" w:lineRule="auto"/>
         <w:rPr>
@@ -305,31 +294,63 @@
           <w:sz w:val="24"/>
           <w:szCs w:val="24"/>
         </w:rPr>
-        <w:t>auditory</w:t>
-      </w:r>
-      <w:r>
-        <w:rPr>
-          <w:rFonts w:ascii="Arial" w:hAnsi="Arial" w:cs="Arial"/>
-          <w:sz w:val="24"/>
-          <w:szCs w:val="24"/>
-        </w:rPr>
-        <w:t xml:space="preserve"> </w:t>
-      </w:r>
-      <w:r>
-        <w:rPr>
-          <w:rFonts w:ascii="Arial" w:hAnsi="Arial" w:cs="Arial"/>
-          <w:sz w:val="24"/>
-          <w:szCs w:val="24"/>
-        </w:rPr>
-        <w:t>stimuli</w:t>
-      </w:r>
-      <w:r>
-        <w:rPr>
-          <w:rFonts w:ascii="Arial" w:hAnsi="Arial" w:cs="Arial"/>
-          <w:sz w:val="24"/>
-          <w:szCs w:val="24"/>
-        </w:rPr>
-        <w:t xml:space="preserve"> score higher acceptability ratings compared to written stimuli</w:t>
+        <w:t>I</w:t>
+      </w:r>
+      <w:r>
+        <w:rPr>
+          <w:rFonts w:ascii="Arial" w:hAnsi="Arial" w:cs="Arial"/>
+          <w:sz w:val="24"/>
+          <w:szCs w:val="24"/>
+        </w:rPr>
+        <w:t xml:space="preserve">f there is a significant difference in acceptability ratings, then it is higher for stimuli with </w:t>
+      </w:r>
+      <w:r>
+        <w:rPr>
+          <w:rFonts w:ascii="Arial" w:hAnsi="Arial" w:cs="Arial"/>
+          <w:sz w:val="24"/>
+          <w:szCs w:val="24"/>
+        </w:rPr>
+        <w:t>pitch accent</w:t>
+      </w:r>
+      <w:r>
+        <w:rPr>
+          <w:rFonts w:ascii="Arial" w:hAnsi="Arial" w:cs="Arial"/>
+          <w:sz w:val="24"/>
+          <w:szCs w:val="24"/>
+        </w:rPr>
+        <w:t xml:space="preserve"> than </w:t>
+      </w:r>
+      <w:r>
+        <w:rPr>
+          <w:rFonts w:ascii="Arial" w:hAnsi="Arial" w:cs="Arial"/>
+          <w:sz w:val="24"/>
+          <w:szCs w:val="24"/>
+        </w:rPr>
+        <w:t xml:space="preserve">on the respective word (see below) </w:t>
+      </w:r>
+      <w:r>
+        <w:rPr>
+          <w:rFonts w:ascii="Arial" w:hAnsi="Arial" w:cs="Arial"/>
+          <w:sz w:val="24"/>
+          <w:szCs w:val="24"/>
+        </w:rPr>
+        <w:t xml:space="preserve">for stimuli without </w:t>
+      </w:r>
+      <w:r>
+        <w:rPr>
+          <w:rFonts w:ascii="Arial" w:hAnsi="Arial" w:cs="Arial"/>
+          <w:sz w:val="24"/>
+          <w:szCs w:val="24"/>
+        </w:rPr>
+        <w:t>pitch accent</w:t>
+      </w:r>
+      <w:r>
+        <w:rPr>
+          <w:rFonts w:ascii="Arial" w:hAnsi="Arial" w:cs="Arial"/>
+          <w:sz w:val="24"/>
+          <w:szCs w:val="24"/>
+        </w:rPr>
+        <w:t>.</w:t>
       </w:r>
     </w:p>
     <w:p>
@@ -337,22 +358,87 @@
         <w:pStyle w:val="Listenabsatz"/>
         <w:numPr>
           <w:ilvl w:val="0"/>
-          <w:numId w:val="2"/>
+          <w:numId w:val="13"/>
         </w:numPr>
         <w:spacing w:after="0" w:line="276" w:lineRule="auto"/>
-        <w:rPr>
-          <w:rFonts w:ascii="Arial" w:hAnsi="Arial" w:cs="Arial"/>
-          <w:sz w:val="24"/>
-          <w:szCs w:val="24"/>
-        </w:rPr>
-      </w:pPr>
-      <w:r>
-        <w:rPr>
-          <w:rFonts w:ascii="Arial" w:hAnsi="Arial" w:cs="Arial"/>
-          <w:sz w:val="24"/>
-          <w:szCs w:val="24"/>
-        </w:rPr>
-        <w:t>stimuli with at-issue content in contrastive focus score higher acceptability ratings compared to stimuli with not-at-issue content in contrastive focus</w:t>
+        <w:jc w:val="both"/>
+        <w:rPr>
+          <w:rFonts w:ascii="Arial" w:hAnsi="Arial" w:cs="Arial"/>
+          <w:sz w:val="24"/>
+          <w:szCs w:val="24"/>
+        </w:rPr>
+      </w:pPr>
+      <w:r>
+        <w:rPr>
+          <w:rFonts w:ascii="Arial" w:hAnsi="Arial" w:cs="Arial"/>
+          <w:sz w:val="24"/>
+          <w:szCs w:val="24"/>
+        </w:rPr>
+        <w:t>I</w:t>
+      </w:r>
+      <w:r>
+        <w:rPr>
+          <w:rFonts w:ascii="Arial" w:hAnsi="Arial" w:cs="Arial"/>
+          <w:sz w:val="24"/>
+          <w:szCs w:val="24"/>
+        </w:rPr>
+        <w:t xml:space="preserve">f there is a significant difference in acceptability rating, then it is higher for </w:t>
+      </w:r>
+      <w:r>
+        <w:rPr>
+          <w:rFonts w:ascii="Arial" w:hAnsi="Arial" w:cs="Arial"/>
+          <w:sz w:val="24"/>
+          <w:szCs w:val="24"/>
+        </w:rPr>
+        <w:t>auditory</w:t>
+      </w:r>
+      <w:r>
+        <w:rPr>
+          <w:rFonts w:ascii="Arial" w:hAnsi="Arial" w:cs="Arial"/>
+          <w:sz w:val="24"/>
+          <w:szCs w:val="24"/>
+        </w:rPr>
+        <w:t xml:space="preserve"> </w:t>
+      </w:r>
+      <w:r>
+        <w:rPr>
+          <w:rFonts w:ascii="Arial" w:hAnsi="Arial" w:cs="Arial"/>
+          <w:sz w:val="24"/>
+          <w:szCs w:val="24"/>
+        </w:rPr>
+        <w:t>stimuli</w:t>
+      </w:r>
+      <w:r>
+        <w:rPr>
+          <w:rFonts w:ascii="Arial" w:hAnsi="Arial" w:cs="Arial"/>
+          <w:sz w:val="24"/>
+          <w:szCs w:val="24"/>
+        </w:rPr>
+        <w:t xml:space="preserve"> </w:t>
+      </w:r>
+      <w:r>
+        <w:rPr>
+          <w:rFonts w:ascii="Arial" w:hAnsi="Arial" w:cs="Arial"/>
+          <w:sz w:val="24"/>
+          <w:szCs w:val="24"/>
+        </w:rPr>
+        <w:t>than</w:t>
+      </w:r>
+      <w:r>
+        <w:rPr>
+          <w:rFonts w:ascii="Arial" w:hAnsi="Arial" w:cs="Arial"/>
+          <w:sz w:val="24"/>
+          <w:szCs w:val="24"/>
+        </w:rPr>
+        <w:t xml:space="preserve"> written stimuli</w:t>
+      </w:r>
+      <w:r>
+        <w:rPr>
+          <w:rFonts w:ascii="Arial" w:hAnsi="Arial" w:cs="Arial"/>
+          <w:sz w:val="24"/>
+          <w:szCs w:val="24"/>
+        </w:rPr>
+        <w:t>.</w:t>
       </w:r>
     </w:p>
     <w:p>
@@ -360,22 +446,127 @@
         <w:pStyle w:val="Listenabsatz"/>
         <w:numPr>
           <w:ilvl w:val="0"/>
-          <w:numId w:val="2"/>
+          <w:numId w:val="13"/>
         </w:numPr>
         <w:spacing w:after="0" w:line="276" w:lineRule="auto"/>
-        <w:rPr>
-          <w:rFonts w:ascii="Arial" w:hAnsi="Arial" w:cs="Arial"/>
-          <w:sz w:val="24"/>
-          <w:szCs w:val="24"/>
-        </w:rPr>
-      </w:pPr>
-      <w:r>
-        <w:rPr>
-          <w:rFonts w:ascii="Arial" w:hAnsi="Arial" w:cs="Arial"/>
-          <w:sz w:val="24"/>
-          <w:szCs w:val="24"/>
-        </w:rPr>
-        <w:t>stimuli with a content word in contrastive focus score higher acceptability ratings compared to stimuli with functional word in contrastive focus</w:t>
+        <w:jc w:val="both"/>
+        <w:rPr>
+          <w:rFonts w:ascii="Arial" w:hAnsi="Arial" w:cs="Arial"/>
+          <w:sz w:val="24"/>
+          <w:szCs w:val="24"/>
+        </w:rPr>
+      </w:pPr>
+      <w:r>
+        <w:rPr>
+          <w:rFonts w:ascii="Arial" w:hAnsi="Arial" w:cs="Arial"/>
+          <w:sz w:val="24"/>
+          <w:szCs w:val="24"/>
+        </w:rPr>
+        <w:t>I</w:t>
+      </w:r>
+      <w:r>
+        <w:rPr>
+          <w:rFonts w:ascii="Arial" w:hAnsi="Arial" w:cs="Arial"/>
+          <w:sz w:val="24"/>
+          <w:szCs w:val="24"/>
+        </w:rPr>
+        <w:t xml:space="preserve">f there is a significant difference in acceptability rating, then it is higher for </w:t>
+      </w:r>
+      <w:r>
+        <w:rPr>
+          <w:rFonts w:ascii="Arial" w:hAnsi="Arial" w:cs="Arial"/>
+          <w:sz w:val="24"/>
+          <w:szCs w:val="24"/>
+        </w:rPr>
+        <w:t xml:space="preserve">stimuli with at-issue content in contrastive focus </w:t>
+      </w:r>
+      <w:r>
+        <w:rPr>
+          <w:rFonts w:ascii="Arial" w:hAnsi="Arial" w:cs="Arial"/>
+          <w:sz w:val="24"/>
+          <w:szCs w:val="24"/>
+        </w:rPr>
+        <w:t xml:space="preserve">than </w:t>
+      </w:r>
+      <w:r>
+        <w:rPr>
+          <w:rFonts w:ascii="Arial" w:hAnsi="Arial" w:cs="Arial"/>
+          <w:sz w:val="24"/>
+          <w:szCs w:val="24"/>
+        </w:rPr>
+        <w:t>with not-at-issue content in contrastive focus</w:t>
+      </w:r>
+      <w:r>
+        <w:rPr>
+          <w:rFonts w:ascii="Arial" w:hAnsi="Arial" w:cs="Arial"/>
+          <w:sz w:val="24"/>
+          <w:szCs w:val="24"/>
+        </w:rPr>
+        <w:t>.</w:t>
+      </w:r>
+    </w:p>
+    <w:p>
+      <w:pPr>
+        <w:pStyle w:val="Listenabsatz"/>
+        <w:numPr>
+          <w:ilvl w:val="0"/>
+          <w:numId w:val="13"/>
+        </w:numPr>
+        <w:spacing w:after="0" w:line="276" w:lineRule="auto"/>
+        <w:jc w:val="both"/>
+        <w:rPr>
+          <w:rFonts w:ascii="Arial" w:hAnsi="Arial" w:cs="Arial"/>
+          <w:sz w:val="24"/>
+          <w:szCs w:val="24"/>
+        </w:rPr>
+      </w:pPr>
+      <w:r>
+        <w:rPr>
+          <w:rFonts w:ascii="Arial" w:hAnsi="Arial" w:cs="Arial"/>
+          <w:sz w:val="24"/>
+          <w:szCs w:val="24"/>
+        </w:rPr>
+        <w:t>I</w:t>
+      </w:r>
+      <w:r>
+        <w:rPr>
+          <w:rFonts w:ascii="Arial" w:hAnsi="Arial" w:cs="Arial"/>
+          <w:sz w:val="24"/>
+          <w:szCs w:val="24"/>
+        </w:rPr>
+        <w:t xml:space="preserve">f there is a significant difference in acceptability rating, then it is higher for </w:t>
+      </w:r>
+      <w:r>
+        <w:rPr>
+          <w:rFonts w:ascii="Arial" w:hAnsi="Arial" w:cs="Arial"/>
+          <w:sz w:val="24"/>
+          <w:szCs w:val="24"/>
+        </w:rPr>
+        <w:t xml:space="preserve">stimuli with a content word in contrastive focus </w:t>
+      </w:r>
+      <w:r>
+        <w:rPr>
+          <w:rFonts w:ascii="Arial" w:hAnsi="Arial" w:cs="Arial"/>
+          <w:sz w:val="24"/>
+          <w:szCs w:val="24"/>
+        </w:rPr>
+        <w:t xml:space="preserve">than </w:t>
+      </w:r>
+      <w:r>
+        <w:rPr>
+          <w:rFonts w:ascii="Arial" w:hAnsi="Arial" w:cs="Arial"/>
+          <w:sz w:val="24"/>
+          <w:szCs w:val="24"/>
+        </w:rPr>
+        <w:t>with functional word in contrastive focus</w:t>
+      </w:r>
+      <w:r>
+        <w:rPr>
+          <w:rFonts w:ascii="Arial" w:hAnsi="Arial" w:cs="Arial"/>
+          <w:sz w:val="24"/>
+          <w:szCs w:val="24"/>
+        </w:rPr>
+        <w:t>.</w:t>
       </w:r>
     </w:p>
     <w:p>
@@ -426,7 +617,31 @@
           <w:sz w:val="24"/>
           <w:szCs w:val="24"/>
         </w:rPr>
-        <w:t>run experiments comparing (1) orthographic marking and (2) stimuli (written or verbal)</w:t>
+        <w:t>run experiments comparing orthographic</w:t>
+      </w:r>
+      <w:r>
+        <w:rPr>
+          <w:rFonts w:ascii="Arial" w:hAnsi="Arial" w:cs="Arial"/>
+          <w:sz w:val="24"/>
+          <w:szCs w:val="24"/>
+        </w:rPr>
+        <w:t>/prosodic</w:t>
+      </w:r>
+      <w:r>
+        <w:rPr>
+          <w:rFonts w:ascii="Arial" w:hAnsi="Arial" w:cs="Arial"/>
+          <w:sz w:val="24"/>
+          <w:szCs w:val="24"/>
+        </w:rPr>
+        <w:t xml:space="preserve"> marking and written or verbal</w:t>
+      </w:r>
+      <w:r>
+        <w:rPr>
+          <w:rFonts w:ascii="Arial" w:hAnsi="Arial" w:cs="Arial"/>
+          <w:sz w:val="24"/>
+          <w:szCs w:val="24"/>
+        </w:rPr>
+        <w:t xml:space="preserve"> stimuli, with varying levels of issueness and varying meaning of the word(s) in focus (content or functional)</w:t>
       </w:r>
     </w:p>
     <w:p>
@@ -449,7 +664,23 @@
           <w:sz w:val="24"/>
           <w:szCs w:val="24"/>
         </w:rPr>
-        <w:t>hence, three conditions:</w:t>
+        <w:t xml:space="preserve">hence, </w:t>
+      </w:r>
+      <w:r>
+        <w:rPr>
+          <w:rFonts w:ascii="Arial" w:hAnsi="Arial" w:cs="Arial"/>
+          <w:sz w:val="24"/>
+          <w:szCs w:val="24"/>
+        </w:rPr>
+        <w:t>four</w:t>
+      </w:r>
+      <w:r>
+        <w:rPr>
+          <w:rFonts w:ascii="Arial" w:hAnsi="Arial" w:cs="Arial"/>
+          <w:sz w:val="24"/>
+          <w:szCs w:val="24"/>
+        </w:rPr>
+        <w:t xml:space="preserve"> conditions:</w:t>
       </w:r>
     </w:p>
     <w:p>
@@ -518,7 +749,30 @@
           <w:sz w:val="24"/>
           <w:szCs w:val="24"/>
         </w:rPr>
-        <w:t>auditive version</w:t>
+        <w:t>auditory without pitch accent</w:t>
+      </w:r>
+    </w:p>
+    <w:p>
+      <w:pPr>
+        <w:pStyle w:val="Listenabsatz"/>
+        <w:numPr>
+          <w:ilvl w:val="1"/>
+          <w:numId w:val="3"/>
+        </w:numPr>
+        <w:spacing w:after="0" w:line="276" w:lineRule="auto"/>
+        <w:rPr>
+          <w:rFonts w:ascii="Arial" w:hAnsi="Arial" w:cs="Arial"/>
+          <w:sz w:val="24"/>
+          <w:szCs w:val="24"/>
+        </w:rPr>
+      </w:pPr>
+      <w:r>
+        <w:rPr>
+          <w:rFonts w:ascii="Arial" w:hAnsi="Arial" w:cs="Arial"/>
+          <w:sz w:val="24"/>
+          <w:szCs w:val="24"/>
+        </w:rPr>
+        <w:t>auditory with pitch accent</w:t>
       </w:r>
     </w:p>
     <w:p>
@@ -541,33 +795,23 @@
           <w:sz w:val="24"/>
           <w:szCs w:val="24"/>
         </w:rPr>
-        <w:t xml:space="preserve">use Prolific or </w:t>
-      </w:r>
-      <w:proofErr w:type="spellStart"/>
-      <w:r>
-        <w:rPr>
-          <w:rFonts w:ascii="Arial" w:hAnsi="Arial" w:cs="Arial"/>
-          <w:sz w:val="24"/>
-          <w:szCs w:val="24"/>
-        </w:rPr>
-        <w:t>clickworker</w:t>
-      </w:r>
-      <w:proofErr w:type="spellEnd"/>
-      <w:r>
-        <w:rPr>
-          <w:rFonts w:ascii="Arial" w:hAnsi="Arial" w:cs="Arial"/>
-          <w:sz w:val="24"/>
-          <w:szCs w:val="24"/>
-        </w:rPr>
-        <w:t xml:space="preserve"> or via university mail for recruiting</w:t>
-      </w:r>
-      <w:r>
-        <w:rPr>
-          <w:rFonts w:ascii="Arial" w:hAnsi="Arial" w:cs="Arial"/>
-          <w:sz w:val="24"/>
-          <w:szCs w:val="24"/>
-        </w:rPr>
-        <w:t xml:space="preserve"> participants</w:t>
+        <w:t xml:space="preserve">all conditions include stimuli with </w:t>
+      </w:r>
+      <w:r>
+        <w:rPr>
+          <w:rFonts w:ascii="Arial" w:hAnsi="Arial" w:cs="Arial"/>
+          <w:sz w:val="24"/>
+          <w:szCs w:val="24"/>
+        </w:rPr>
+        <w:t>content and functional words</w:t>
+      </w:r>
+      <w:r>
+        <w:rPr>
+          <w:rFonts w:ascii="Arial" w:hAnsi="Arial" w:cs="Arial"/>
+          <w:sz w:val="24"/>
+          <w:szCs w:val="24"/>
+        </w:rPr>
+        <w:t xml:space="preserve"> at-issue and not-at-issue (see stimuli below)</w:t>
       </w:r>
     </w:p>
     <w:p>
@@ -590,25 +834,23 @@
           <w:sz w:val="24"/>
           <w:szCs w:val="24"/>
         </w:rPr>
-        <w:t xml:space="preserve">use </w:t>
-      </w:r>
-      <w:proofErr w:type="spellStart"/>
-      <w:r>
-        <w:rPr>
-          <w:rFonts w:ascii="Arial" w:hAnsi="Arial" w:cs="Arial"/>
-          <w:sz w:val="24"/>
-          <w:szCs w:val="24"/>
-        </w:rPr>
-        <w:t>Praat</w:t>
-      </w:r>
-      <w:proofErr w:type="spellEnd"/>
-      <w:r>
-        <w:rPr>
-          <w:rFonts w:ascii="Arial" w:hAnsi="Arial" w:cs="Arial"/>
-          <w:sz w:val="24"/>
-          <w:szCs w:val="24"/>
-        </w:rPr>
-        <w:t xml:space="preserve"> for recording of verbal stimuli</w:t>
+        <w:t>use Prolific or clickworker</w:t>
+      </w:r>
+      <w:r>
+        <w:rPr>
+          <w:rFonts w:ascii="Arial" w:hAnsi="Arial" w:cs="Arial"/>
+          <w:sz w:val="24"/>
+          <w:szCs w:val="24"/>
+        </w:rPr>
+        <w:t xml:space="preserve"> or via university mail for recruiting</w:t>
+      </w:r>
+      <w:r>
+        <w:rPr>
+          <w:rFonts w:ascii="Arial" w:hAnsi="Arial" w:cs="Arial"/>
+          <w:sz w:val="24"/>
+          <w:szCs w:val="24"/>
+        </w:rPr>
+        <w:t xml:space="preserve"> participants</w:t>
       </w:r>
     </w:p>
     <w:p>
@@ -631,25 +873,7 @@
           <w:sz w:val="24"/>
           <w:szCs w:val="24"/>
         </w:rPr>
-        <w:t xml:space="preserve">records hopefully done by Tim </w:t>
-      </w:r>
-      <w:proofErr w:type="spellStart"/>
-      <w:r>
-        <w:rPr>
-          <w:rFonts w:ascii="Arial" w:hAnsi="Arial" w:cs="Arial"/>
-          <w:sz w:val="24"/>
-          <w:szCs w:val="24"/>
-        </w:rPr>
-        <w:t>Wientzek</w:t>
-      </w:r>
-      <w:proofErr w:type="spellEnd"/>
-      <w:r>
-        <w:rPr>
-          <w:rFonts w:ascii="Arial" w:hAnsi="Arial" w:cs="Arial"/>
-          <w:sz w:val="24"/>
-          <w:szCs w:val="24"/>
-        </w:rPr>
-        <w:t xml:space="preserve"> (yet to ask)</w:t>
+        <w:t>use Praat for recording of verbal stimuli</w:t>
       </w:r>
     </w:p>
     <w:p>
@@ -672,59 +896,15 @@
           <w:sz w:val="24"/>
           <w:szCs w:val="24"/>
         </w:rPr>
-        <w:t>L</w:t>
-      </w:r>
-      <w:r>
-        <w:rPr>
-          <w:rFonts w:ascii="Arial" w:hAnsi="Arial" w:cs="Arial"/>
-          <w:sz w:val="24"/>
-          <w:szCs w:val="24"/>
-        </w:rPr>
-        <w:t>ikert scale</w:t>
-      </w:r>
-      <w:r>
-        <w:rPr>
-          <w:rFonts w:ascii="Arial" w:hAnsi="Arial" w:cs="Arial"/>
-          <w:sz w:val="24"/>
-          <w:szCs w:val="24"/>
-        </w:rPr>
-        <w:t xml:space="preserve"> from</w:t>
-      </w:r>
-      <w:r>
-        <w:rPr>
-          <w:rFonts w:ascii="Arial" w:hAnsi="Arial" w:cs="Arial"/>
-          <w:sz w:val="24"/>
-          <w:szCs w:val="24"/>
-        </w:rPr>
-        <w:t xml:space="preserve"> 1-7</w:t>
-      </w:r>
-    </w:p>
-    <w:p>
-      <w:pPr>
-        <w:spacing w:after="0" w:line="276" w:lineRule="auto"/>
-        <w:rPr>
-          <w:rFonts w:ascii="Arial" w:hAnsi="Arial" w:cs="Arial"/>
-          <w:sz w:val="24"/>
-          <w:szCs w:val="24"/>
-        </w:rPr>
-      </w:pPr>
-    </w:p>
-    <w:p>
-      <w:pPr>
-        <w:spacing w:after="0" w:line="276" w:lineRule="auto"/>
-        <w:rPr>
-          <w:rFonts w:ascii="Arial" w:hAnsi="Arial" w:cs="Arial"/>
-          <w:sz w:val="24"/>
-          <w:szCs w:val="24"/>
-        </w:rPr>
-      </w:pPr>
-      <w:r>
-        <w:rPr>
-          <w:rFonts w:ascii="Arial" w:hAnsi="Arial" w:cs="Arial"/>
-          <w:sz w:val="24"/>
-          <w:szCs w:val="24"/>
-        </w:rPr>
-        <w:t>Design:</w:t>
+        <w:t>records hopefully done by Tim Wientzek (yet to ask)</w:t>
+      </w:r>
+      <w:r>
+        <w:rPr>
+          <w:rFonts w:ascii="Arial" w:hAnsi="Arial" w:cs="Arial"/>
+          <w:sz w:val="24"/>
+          <w:szCs w:val="24"/>
+        </w:rPr>
+        <w:t xml:space="preserve"> and a female speaker (yet to find, perhaps asking Tim Wientzek, if he knows an experienced person)</w:t>
       </w:r>
     </w:p>
     <w:p>
@@ -747,7 +927,59 @@
           <w:sz w:val="24"/>
           <w:szCs w:val="24"/>
         </w:rPr>
-        <w:t>Between subject design for written / verbal</w:t>
+        <w:t>L</w:t>
+      </w:r>
+      <w:r>
+        <w:rPr>
+          <w:rFonts w:ascii="Arial" w:hAnsi="Arial" w:cs="Arial"/>
+          <w:sz w:val="24"/>
+          <w:szCs w:val="24"/>
+        </w:rPr>
+        <w:t>ikert scale</w:t>
+      </w:r>
+      <w:r>
+        <w:rPr>
+          <w:rFonts w:ascii="Arial" w:hAnsi="Arial" w:cs="Arial"/>
+          <w:sz w:val="24"/>
+          <w:szCs w:val="24"/>
+        </w:rPr>
+        <w:t xml:space="preserve"> from</w:t>
+      </w:r>
+      <w:r>
+        <w:rPr>
+          <w:rFonts w:ascii="Arial" w:hAnsi="Arial" w:cs="Arial"/>
+          <w:sz w:val="24"/>
+          <w:szCs w:val="24"/>
+        </w:rPr>
+        <w:t xml:space="preserve"> 1-7</w:t>
+      </w:r>
+    </w:p>
+    <w:p>
+      <w:pPr>
+        <w:spacing w:after="0" w:line="276" w:lineRule="auto"/>
+        <w:rPr>
+          <w:rFonts w:ascii="Arial" w:hAnsi="Arial" w:cs="Arial"/>
+          <w:sz w:val="24"/>
+          <w:szCs w:val="24"/>
+        </w:rPr>
+      </w:pPr>
+    </w:p>
+    <w:p>
+      <w:pPr>
+        <w:spacing w:after="0" w:line="276" w:lineRule="auto"/>
+        <w:rPr>
+          <w:rFonts w:ascii="Arial" w:hAnsi="Arial" w:cs="Arial"/>
+          <w:sz w:val="24"/>
+          <w:szCs w:val="24"/>
+        </w:rPr>
+      </w:pPr>
+      <w:r>
+        <w:rPr>
+          <w:rFonts w:ascii="Arial" w:hAnsi="Arial" w:cs="Arial"/>
+          <w:sz w:val="24"/>
+          <w:szCs w:val="24"/>
+        </w:rPr>
+        <w:t>Design:</w:t>
       </w:r>
     </w:p>
     <w:p>
@@ -770,7 +1002,31 @@
           <w:sz w:val="24"/>
           <w:szCs w:val="24"/>
         </w:rPr>
-        <w:t>Within subject design for with / without marking</w:t>
+        <w:t>2 x 2 factor design (marking</w:t>
+      </w:r>
+      <w:r>
+        <w:rPr>
+          <w:rFonts w:ascii="Arial" w:hAnsi="Arial" w:cs="Arial"/>
+          <w:sz w:val="24"/>
+          <w:szCs w:val="24"/>
+        </w:rPr>
+        <w:t>: with or without,</w:t>
+      </w:r>
+      <w:r>
+        <w:rPr>
+          <w:rFonts w:ascii="Arial" w:hAnsi="Arial" w:cs="Arial"/>
+          <w:sz w:val="24"/>
+          <w:szCs w:val="24"/>
+        </w:rPr>
+        <w:t xml:space="preserve"> </w:t>
+      </w:r>
+      <w:r>
+        <w:rPr>
+          <w:rFonts w:ascii="Arial" w:hAnsi="Arial" w:cs="Arial"/>
+          <w:sz w:val="24"/>
+          <w:szCs w:val="24"/>
+        </w:rPr>
+        <w:t>modality: written or verbal)</w:t>
       </w:r>
     </w:p>
     <w:p>
@@ -793,43 +1049,39 @@
           <w:sz w:val="24"/>
           <w:szCs w:val="24"/>
         </w:rPr>
+        <w:t>Between subject design for written / verbal</w:t>
+      </w:r>
+      <w:r>
+        <w:rPr>
+          <w:rFonts w:ascii="Arial" w:hAnsi="Arial" w:cs="Arial"/>
+          <w:sz w:val="24"/>
+          <w:szCs w:val="24"/>
+        </w:rPr>
+        <w:t xml:space="preserve"> </w:t>
+      </w:r>
+      <w:r>
+        <w:rPr>
+          <w:rFonts w:ascii="Arial" w:hAnsi="Arial" w:cs="Arial"/>
+          <w:sz w:val="24"/>
+          <w:szCs w:val="24"/>
+        </w:rPr>
+        <w:t>(</w:t>
+      </w:r>
+      <w:r>
+        <w:rPr>
+          <w:rFonts w:ascii="Arial" w:hAnsi="Arial" w:cs="Arial"/>
+          <w:sz w:val="24"/>
+          <w:szCs w:val="24"/>
+        </w:rPr>
         <w:t>Yet to be fully determined</w:t>
       </w:r>
-    </w:p>
-    <w:p>
-      <w:pPr>
-        <w:spacing w:after="0" w:line="276" w:lineRule="auto"/>
-        <w:rPr>
-          <w:rFonts w:ascii="Arial" w:hAnsi="Arial" w:cs="Arial"/>
-          <w:sz w:val="24"/>
-          <w:szCs w:val="24"/>
-        </w:rPr>
-      </w:pPr>
-    </w:p>
-    <w:p>
-      <w:pPr>
-        <w:spacing w:after="0" w:line="276" w:lineRule="auto"/>
-        <w:rPr>
-          <w:rFonts w:ascii="Arial" w:hAnsi="Arial" w:cs="Arial"/>
-          <w:sz w:val="24"/>
-          <w:szCs w:val="24"/>
-        </w:rPr>
-      </w:pPr>
-      <w:r>
-        <w:rPr>
-          <w:rFonts w:ascii="Arial" w:hAnsi="Arial" w:cs="Arial"/>
-          <w:sz w:val="24"/>
-          <w:szCs w:val="24"/>
-        </w:rPr>
-        <w:t>A</w:t>
-      </w:r>
-      <w:r>
-        <w:rPr>
-          <w:rFonts w:ascii="Arial" w:hAnsi="Arial" w:cs="Arial"/>
-          <w:sz w:val="24"/>
-          <w:szCs w:val="24"/>
-        </w:rPr>
-        <w:t>nalysis:</w:t>
+      <w:r>
+        <w:rPr>
+          <w:rFonts w:ascii="Arial" w:hAnsi="Arial" w:cs="Arial"/>
+          <w:sz w:val="24"/>
+          <w:szCs w:val="24"/>
+        </w:rPr>
+        <w:t>)</w:t>
       </w:r>
     </w:p>
     <w:p>
@@ -852,7 +1104,68 @@
           <w:sz w:val="24"/>
           <w:szCs w:val="24"/>
         </w:rPr>
-        <w:t>Ordinal data</w:t>
+        <w:lastRenderedPageBreak/>
+        <w:t>Within subject design for with / without marking</w:t>
+      </w:r>
+      <w:r>
+        <w:rPr>
+          <w:rFonts w:ascii="Arial" w:hAnsi="Arial" w:cs="Arial"/>
+          <w:sz w:val="24"/>
+          <w:szCs w:val="24"/>
+        </w:rPr>
+        <w:t xml:space="preserve"> (</w:t>
+      </w:r>
+      <w:r>
+        <w:rPr>
+          <w:rFonts w:ascii="Arial" w:hAnsi="Arial" w:cs="Arial"/>
+          <w:sz w:val="24"/>
+          <w:szCs w:val="24"/>
+        </w:rPr>
+        <w:t>Yet to be fully determined</w:t>
+      </w:r>
+      <w:r>
+        <w:rPr>
+          <w:rFonts w:ascii="Arial" w:hAnsi="Arial" w:cs="Arial"/>
+          <w:sz w:val="24"/>
+          <w:szCs w:val="24"/>
+        </w:rPr>
+        <w:t>)</w:t>
+      </w:r>
+    </w:p>
+    <w:p>
+      <w:pPr>
+        <w:spacing w:after="0" w:line="276" w:lineRule="auto"/>
+        <w:rPr>
+          <w:rFonts w:ascii="Arial" w:hAnsi="Arial" w:cs="Arial"/>
+          <w:sz w:val="24"/>
+          <w:szCs w:val="24"/>
+        </w:rPr>
+      </w:pPr>
+    </w:p>
+    <w:p>
+      <w:pPr>
+        <w:spacing w:after="0" w:line="276" w:lineRule="auto"/>
+        <w:rPr>
+          <w:rFonts w:ascii="Arial" w:hAnsi="Arial" w:cs="Arial"/>
+          <w:sz w:val="24"/>
+          <w:szCs w:val="24"/>
+        </w:rPr>
+      </w:pPr>
+      <w:r>
+        <w:rPr>
+          <w:rFonts w:ascii="Arial" w:hAnsi="Arial" w:cs="Arial"/>
+          <w:sz w:val="24"/>
+          <w:szCs w:val="24"/>
+        </w:rPr>
+        <w:t>A</w:t>
+      </w:r>
+      <w:r>
+        <w:rPr>
+          <w:rFonts w:ascii="Arial" w:hAnsi="Arial" w:cs="Arial"/>
+          <w:sz w:val="24"/>
+          <w:szCs w:val="24"/>
+        </w:rPr>
+        <w:t>nalysis:</w:t>
       </w:r>
     </w:p>
     <w:p>
@@ -875,7 +1188,39 @@
           <w:sz w:val="24"/>
           <w:szCs w:val="24"/>
         </w:rPr>
-        <w:t>z-score the likert scales</w:t>
+        <w:t>Ordinal data</w:t>
+      </w:r>
+      <w:r>
+        <w:rPr>
+          <w:rFonts w:ascii="Arial" w:hAnsi="Arial" w:cs="Arial"/>
+          <w:sz w:val="24"/>
+          <w:szCs w:val="24"/>
+        </w:rPr>
+        <w:t xml:space="preserve"> </w:t>
+      </w:r>
+      <w:r>
+        <w:rPr>
+          <w:rFonts w:ascii="Arial" w:hAnsi="Arial" w:cs="Arial"/>
+          <w:sz w:val="24"/>
+          <w:szCs w:val="24"/>
+        </w:rPr>
+        <w:t>(</w:t>
+      </w:r>
+      <w:r>
+        <w:rPr>
+          <w:rFonts w:ascii="Arial" w:hAnsi="Arial" w:cs="Arial"/>
+          <w:sz w:val="24"/>
+          <w:szCs w:val="24"/>
+        </w:rPr>
+        <w:t>Yet to be fully determined</w:t>
+      </w:r>
+      <w:r>
+        <w:rPr>
+          <w:rFonts w:ascii="Arial" w:hAnsi="Arial" w:cs="Arial"/>
+          <w:sz w:val="24"/>
+          <w:szCs w:val="24"/>
+        </w:rPr>
+        <w:t>)</w:t>
       </w:r>
     </w:p>
     <w:p>
@@ -898,85 +1243,39 @@
           <w:sz w:val="24"/>
           <w:szCs w:val="24"/>
         </w:rPr>
-        <w:t>fit LMMS, using R</w:t>
-      </w:r>
-    </w:p>
-    <w:p>
-      <w:pPr>
-        <w:spacing w:after="0" w:line="276" w:lineRule="auto"/>
-        <w:rPr>
-          <w:rFonts w:ascii="Arial" w:hAnsi="Arial" w:cs="Arial"/>
-          <w:sz w:val="24"/>
-          <w:szCs w:val="24"/>
-        </w:rPr>
-      </w:pPr>
-    </w:p>
-    <w:p>
-      <w:pPr>
-        <w:rPr>
-          <w:rFonts w:ascii="Arial" w:hAnsi="Arial" w:cs="Arial"/>
-          <w:sz w:val="24"/>
-          <w:szCs w:val="24"/>
-        </w:rPr>
-      </w:pPr>
-      <w:r>
-        <w:rPr>
-          <w:rFonts w:ascii="Arial" w:hAnsi="Arial" w:cs="Arial"/>
-          <w:sz w:val="24"/>
-          <w:szCs w:val="24"/>
-        </w:rPr>
-        <w:br w:type="page"/>
-      </w:r>
-    </w:p>
-    <w:p>
-      <w:pPr>
-        <w:spacing w:after="0" w:line="276" w:lineRule="auto"/>
-        <w:rPr>
-          <w:rFonts w:ascii="Arial" w:hAnsi="Arial" w:cs="Arial"/>
-          <w:sz w:val="24"/>
-          <w:szCs w:val="24"/>
-        </w:rPr>
-      </w:pPr>
-      <w:r>
-        <w:rPr>
-          <w:rFonts w:ascii="Arial" w:hAnsi="Arial" w:cs="Arial"/>
-          <w:sz w:val="24"/>
-          <w:szCs w:val="24"/>
-        </w:rPr>
-        <w:lastRenderedPageBreak/>
-        <w:t>L</w:t>
-      </w:r>
-      <w:r>
-        <w:rPr>
-          <w:rFonts w:ascii="Arial" w:hAnsi="Arial" w:cs="Arial"/>
-          <w:sz w:val="24"/>
-          <w:szCs w:val="24"/>
-        </w:rPr>
-        <w:t xml:space="preserve">ist of </w:t>
-      </w:r>
-      <w:r>
-        <w:rPr>
-          <w:rFonts w:ascii="Arial" w:hAnsi="Arial" w:cs="Arial"/>
-          <w:sz w:val="24"/>
-          <w:szCs w:val="24"/>
-        </w:rPr>
-        <w:t xml:space="preserve">potential </w:t>
-      </w:r>
-      <w:r>
-        <w:rPr>
-          <w:rFonts w:ascii="Arial" w:hAnsi="Arial" w:cs="Arial"/>
-          <w:sz w:val="24"/>
-          <w:szCs w:val="24"/>
-        </w:rPr>
-        <w:t>stimuli</w:t>
-      </w:r>
-      <w:r>
-        <w:rPr>
-          <w:rFonts w:ascii="Arial" w:hAnsi="Arial" w:cs="Arial"/>
-          <w:sz w:val="24"/>
-          <w:szCs w:val="24"/>
-        </w:rPr>
-        <w:t>:</w:t>
+        <w:t>z-score the likert scales</w:t>
+      </w:r>
+      <w:r>
+        <w:rPr>
+          <w:rFonts w:ascii="Arial" w:hAnsi="Arial" w:cs="Arial"/>
+          <w:sz w:val="24"/>
+          <w:szCs w:val="24"/>
+        </w:rPr>
+        <w:t xml:space="preserve"> </w:t>
+      </w:r>
+      <w:r>
+        <w:rPr>
+          <w:rFonts w:ascii="Arial" w:hAnsi="Arial" w:cs="Arial"/>
+          <w:sz w:val="24"/>
+          <w:szCs w:val="24"/>
+        </w:rPr>
+        <w:t>(</w:t>
+      </w:r>
+      <w:r>
+        <w:rPr>
+          <w:rFonts w:ascii="Arial" w:hAnsi="Arial" w:cs="Arial"/>
+          <w:sz w:val="24"/>
+          <w:szCs w:val="24"/>
+        </w:rPr>
+        <w:t>Yet to be fully determined</w:t>
+      </w:r>
+      <w:r>
+        <w:rPr>
+          <w:rFonts w:ascii="Arial" w:hAnsi="Arial" w:cs="Arial"/>
+          <w:sz w:val="24"/>
+          <w:szCs w:val="24"/>
+        </w:rPr>
+        <w:t>)</w:t>
       </w:r>
     </w:p>
     <w:p>
@@ -999,7 +1298,91 @@
           <w:sz w:val="24"/>
           <w:szCs w:val="24"/>
         </w:rPr>
-        <w:t>stimuli differ in (1) issueness and (2) meaning of words (content/functional)</w:t>
+        <w:t>fit LMMS, using R</w:t>
+      </w:r>
+    </w:p>
+    <w:p>
+      <w:pPr>
+        <w:spacing w:after="0" w:line="276" w:lineRule="auto"/>
+        <w:rPr>
+          <w:rFonts w:ascii="Arial" w:hAnsi="Arial" w:cs="Arial"/>
+          <w:sz w:val="24"/>
+          <w:szCs w:val="24"/>
+        </w:rPr>
+      </w:pPr>
+    </w:p>
+    <w:p>
+      <w:pPr>
+        <w:spacing w:after="0" w:line="276" w:lineRule="auto"/>
+        <w:rPr>
+          <w:rFonts w:ascii="Arial" w:hAnsi="Arial" w:cs="Arial"/>
+          <w:sz w:val="24"/>
+          <w:szCs w:val="24"/>
+        </w:rPr>
+      </w:pPr>
+      <w:r>
+        <w:rPr>
+          <w:rFonts w:ascii="Arial" w:hAnsi="Arial" w:cs="Arial"/>
+          <w:sz w:val="24"/>
+          <w:szCs w:val="24"/>
+        </w:rPr>
+        <w:t>L</w:t>
+      </w:r>
+      <w:r>
+        <w:rPr>
+          <w:rFonts w:ascii="Arial" w:hAnsi="Arial" w:cs="Arial"/>
+          <w:sz w:val="24"/>
+          <w:szCs w:val="24"/>
+        </w:rPr>
+        <w:t xml:space="preserve">ist of </w:t>
+      </w:r>
+      <w:r>
+        <w:rPr>
+          <w:rFonts w:ascii="Arial" w:hAnsi="Arial" w:cs="Arial"/>
+          <w:sz w:val="24"/>
+          <w:szCs w:val="24"/>
+        </w:rPr>
+        <w:t xml:space="preserve">potential </w:t>
+      </w:r>
+      <w:r>
+        <w:rPr>
+          <w:rFonts w:ascii="Arial" w:hAnsi="Arial" w:cs="Arial"/>
+          <w:sz w:val="24"/>
+          <w:szCs w:val="24"/>
+        </w:rPr>
+        <w:t>stimuli</w:t>
+      </w:r>
+      <w:r>
+        <w:rPr>
+          <w:rFonts w:ascii="Arial" w:hAnsi="Arial" w:cs="Arial"/>
+          <w:sz w:val="24"/>
+          <w:szCs w:val="24"/>
+        </w:rPr>
+        <w:t xml:space="preserve"> </w:t>
+      </w:r>
+      <w:r>
+        <w:rPr>
+          <w:rFonts w:ascii="Arial" w:hAnsi="Arial" w:cs="Arial"/>
+          <w:sz w:val="24"/>
+          <w:szCs w:val="24"/>
+        </w:rPr>
+        <w:t>(</w:t>
+      </w:r>
+      <w:r>
+        <w:rPr>
+          <w:rFonts w:ascii="Arial" w:hAnsi="Arial" w:cs="Arial"/>
+          <w:sz w:val="24"/>
+          <w:szCs w:val="24"/>
+        </w:rPr>
+        <w:t>Yet to be fully determined</w:t>
+      </w:r>
+      <w:r>
+        <w:rPr>
+          <w:rFonts w:ascii="Arial" w:hAnsi="Arial" w:cs="Arial"/>
+          <w:sz w:val="24"/>
+          <w:szCs w:val="24"/>
+        </w:rPr>
+        <w:t>)</w:t>
       </w:r>
     </w:p>
     <w:p>
@@ -1022,7 +1405,7 @@
           <w:sz w:val="24"/>
           <w:szCs w:val="24"/>
         </w:rPr>
-        <w:t>only propositional-at-issue, not question-at-issue and not coherence-at-issue</w:t>
+        <w:t>stimuli differ in issueness and meaning of words (content/functional)</w:t>
       </w:r>
     </w:p>
     <w:p>
@@ -1045,60 +1428,7 @@
           <w:sz w:val="24"/>
           <w:szCs w:val="24"/>
         </w:rPr>
-        <w:t xml:space="preserve">stimuli are adjusted to (1) be in present tense, (2) include the phrase </w:t>
-      </w:r>
-      <w:r>
-        <w:rPr>
-          <w:rFonts w:ascii="Arial" w:hAnsi="Arial" w:cs="Arial"/>
-          <w:i/>
-          <w:sz w:val="24"/>
-          <w:szCs w:val="24"/>
-        </w:rPr>
-        <w:t xml:space="preserve">Hans </w:t>
-      </w:r>
-      <w:proofErr w:type="spellStart"/>
-      <w:r>
-        <w:rPr>
-          <w:rFonts w:ascii="Arial" w:hAnsi="Arial" w:cs="Arial"/>
-          <w:i/>
-          <w:sz w:val="24"/>
-          <w:szCs w:val="24"/>
-        </w:rPr>
-        <w:t>glaubt</w:t>
-      </w:r>
-      <w:proofErr w:type="spellEnd"/>
-      <w:r>
-        <w:rPr>
-          <w:rFonts w:ascii="Arial" w:hAnsi="Arial" w:cs="Arial"/>
-          <w:i/>
-          <w:sz w:val="24"/>
-          <w:szCs w:val="24"/>
-        </w:rPr>
-        <w:t>…</w:t>
-      </w:r>
-      <w:r>
-        <w:rPr>
-          <w:rFonts w:ascii="Arial" w:hAnsi="Arial" w:cs="Arial"/>
-          <w:sz w:val="24"/>
-          <w:szCs w:val="24"/>
-        </w:rPr>
-        <w:t xml:space="preserve">, and (3) </w:t>
-      </w:r>
-      <w:r>
-        <w:rPr>
-          <w:rFonts w:ascii="Arial" w:hAnsi="Arial" w:cs="Arial"/>
-          <w:sz w:val="24"/>
-          <w:szCs w:val="24"/>
-        </w:rPr>
-        <w:t>include a transitive verb</w:t>
-      </w:r>
-      <w:r>
-        <w:rPr>
-          <w:rFonts w:ascii="Arial" w:hAnsi="Arial" w:cs="Arial"/>
-          <w:sz w:val="24"/>
-          <w:szCs w:val="24"/>
-        </w:rPr>
-        <w:t>.</w:t>
+        <w:t>only propositional-at-issue, not question-at-issue and not coherence-at-issue</w:t>
       </w:r>
     </w:p>
     <w:p>
@@ -1121,6 +1451,62 @@
           <w:sz w:val="24"/>
           <w:szCs w:val="24"/>
         </w:rPr>
+        <w:t xml:space="preserve">stimuli are adjusted to be in present tense, include the phrase </w:t>
+      </w:r>
+      <w:r>
+        <w:rPr>
+          <w:rFonts w:ascii="Arial" w:hAnsi="Arial" w:cs="Arial"/>
+          <w:i/>
+          <w:sz w:val="24"/>
+          <w:szCs w:val="24"/>
+        </w:rPr>
+        <w:t>Hans glaubt…</w:t>
+      </w:r>
+      <w:r>
+        <w:rPr>
+          <w:rFonts w:ascii="Arial" w:hAnsi="Arial" w:cs="Arial"/>
+          <w:sz w:val="24"/>
+          <w:szCs w:val="24"/>
+        </w:rPr>
+        <w:t xml:space="preserve">, and </w:t>
+      </w:r>
+      <w:r>
+        <w:rPr>
+          <w:rFonts w:ascii="Arial" w:hAnsi="Arial" w:cs="Arial"/>
+          <w:sz w:val="24"/>
+          <w:szCs w:val="24"/>
+        </w:rPr>
+        <w:t>include a transitive verb</w:t>
+      </w:r>
+      <w:r>
+        <w:rPr>
+          <w:rFonts w:ascii="Arial" w:hAnsi="Arial" w:cs="Arial"/>
+          <w:sz w:val="24"/>
+          <w:szCs w:val="24"/>
+        </w:rPr>
+        <w:t>.</w:t>
+      </w:r>
+    </w:p>
+    <w:p>
+      <w:pPr>
+        <w:pStyle w:val="Listenabsatz"/>
+        <w:numPr>
+          <w:ilvl w:val="0"/>
+          <w:numId w:val="1"/>
+        </w:numPr>
+        <w:spacing w:after="0" w:line="276" w:lineRule="auto"/>
+        <w:rPr>
+          <w:rFonts w:ascii="Arial" w:hAnsi="Arial" w:cs="Arial"/>
+          <w:sz w:val="24"/>
+          <w:szCs w:val="24"/>
+        </w:rPr>
+      </w:pPr>
+      <w:r>
+        <w:rPr>
+          <w:rFonts w:ascii="Arial" w:hAnsi="Arial" w:cs="Arial"/>
+          <w:sz w:val="24"/>
+          <w:szCs w:val="24"/>
+        </w:rPr>
         <w:t xml:space="preserve">The word(s) that are to be either orthographically or auditorily marked in the marked condition are written in bold </w:t>
       </w:r>
     </w:p>
@@ -1515,25 +1901,14 @@
           <w:szCs w:val="24"/>
         </w:rPr>
       </w:pPr>
-      <w:proofErr w:type="spellStart"/>
-      <w:r>
-        <w:rPr>
-          <w:rFonts w:ascii="Arial" w:hAnsi="Arial" w:cs="Arial"/>
-          <w:sz w:val="24"/>
-          <w:szCs w:val="24"/>
-        </w:rPr>
-        <w:t>Nein</w:t>
-      </w:r>
-      <w:proofErr w:type="spellEnd"/>
-      <w:r>
-        <w:rPr>
-          <w:rFonts w:ascii="Arial" w:hAnsi="Arial" w:cs="Arial"/>
-          <w:sz w:val="24"/>
-          <w:szCs w:val="24"/>
-        </w:rPr>
-        <w:t xml:space="preserve">, </w:t>
-      </w:r>
-      <w:proofErr w:type="spellStart"/>
+      <w:r>
+        <w:rPr>
+          <w:rFonts w:ascii="Arial" w:hAnsi="Arial" w:cs="Arial"/>
+          <w:sz w:val="24"/>
+          <w:szCs w:val="24"/>
+        </w:rPr>
+        <w:t xml:space="preserve">Nein, </w:t>
+      </w:r>
       <w:r>
         <w:rPr>
           <w:rFonts w:ascii="Arial" w:hAnsi="Arial" w:cs="Arial"/>
@@ -1544,7 +1919,6 @@
         </w:rPr>
         <w:t>vermietet</w:t>
       </w:r>
-      <w:proofErr w:type="spellEnd"/>
       <w:r>
         <w:rPr>
           <w:rFonts w:ascii="Arial" w:hAnsi="Arial" w:cs="Arial"/>
@@ -1571,41 +1945,15 @@
           <w:sz w:val="24"/>
           <w:szCs w:val="24"/>
         </w:rPr>
-        <w:t xml:space="preserve">(BA </w:t>
-      </w:r>
-      <w:proofErr w:type="gramStart"/>
-      <w:r>
-        <w:rPr>
-          <w:rFonts w:ascii="Arial" w:hAnsi="Arial" w:cs="Arial"/>
-          <w:sz w:val="24"/>
-          <w:szCs w:val="24"/>
-        </w:rPr>
-        <w:t>student’s</w:t>
-      </w:r>
-      <w:proofErr w:type="gramEnd"/>
-      <w:r>
-        <w:rPr>
-          <w:rFonts w:ascii="Arial" w:hAnsi="Arial" w:cs="Arial"/>
-          <w:sz w:val="24"/>
-          <w:szCs w:val="24"/>
-        </w:rPr>
-        <w:t xml:space="preserve"> write up, </w:t>
-      </w:r>
-      <w:r>
-        <w:rPr>
-          <w:rFonts w:ascii="Arial" w:hAnsi="Arial" w:cs="Arial"/>
-          <w:sz w:val="24"/>
-          <w:szCs w:val="24"/>
-        </w:rPr>
-        <w:t>adjusted to resemble other stimuli</w:t>
-      </w:r>
-      <w:r>
-        <w:rPr>
-          <w:rFonts w:ascii="Arial" w:hAnsi="Arial" w:cs="Arial"/>
-          <w:sz w:val="24"/>
-          <w:szCs w:val="24"/>
-        </w:rPr>
-        <w:t xml:space="preserve">, </w:t>
+        <w:t xml:space="preserve">(BA student’s write up, </w:t>
+      </w:r>
+      <w:r>
+        <w:rPr>
+          <w:rFonts w:ascii="Arial" w:hAnsi="Arial" w:cs="Arial"/>
+          <w:sz w:val="24"/>
+          <w:szCs w:val="24"/>
+        </w:rPr>
+        <w:t xml:space="preserve">adjusted to resemble other stimuli, </w:t>
       </w:r>
       <w:r>
         <w:rPr>
@@ -1770,15 +2118,13 @@
           <w:rFonts w:ascii="Arial" w:hAnsi="Arial" w:cs="Arial"/>
           <w:sz w:val="24"/>
           <w:szCs w:val="24"/>
-          <w:lang w:val="de-DE"/>
-        </w:rPr>
-      </w:pPr>
-      <w:r>
-        <w:rPr>
-          <w:rFonts w:ascii="Arial" w:hAnsi="Arial" w:cs="Arial"/>
-          <w:sz w:val="24"/>
-          <w:szCs w:val="24"/>
-          <w:lang w:val="de-DE"/>
+        </w:rPr>
+      </w:pPr>
+      <w:r>
+        <w:rPr>
+          <w:rFonts w:ascii="Arial" w:hAnsi="Arial" w:cs="Arial"/>
+          <w:sz w:val="24"/>
+          <w:szCs w:val="24"/>
         </w:rPr>
         <w:t xml:space="preserve">Nein, </w:t>
       </w:r>
@@ -1789,7 +2135,6 @@
           <w:bCs/>
           <w:sz w:val="24"/>
           <w:szCs w:val="24"/>
-          <w:lang w:val="de-DE"/>
         </w:rPr>
         <w:t>fliegt</w:t>
       </w:r>
@@ -1798,7 +2143,6 @@
           <w:rFonts w:ascii="Arial" w:hAnsi="Arial" w:cs="Arial"/>
           <w:sz w:val="24"/>
           <w:szCs w:val="24"/>
-          <w:lang w:val="de-DE"/>
         </w:rPr>
         <w:t>.</w:t>
       </w:r>
@@ -1812,37 +2156,15 @@
           <w:rFonts w:ascii="Arial" w:hAnsi="Arial" w:cs="Arial"/>
           <w:sz w:val="24"/>
           <w:szCs w:val="24"/>
-          <w:lang w:val="de-DE"/>
-        </w:rPr>
-      </w:pPr>
-      <w:r>
-        <w:rPr>
-          <w:rFonts w:ascii="Arial" w:hAnsi="Arial" w:cs="Arial"/>
-          <w:sz w:val="24"/>
-          <w:szCs w:val="24"/>
-          <w:lang w:val="de-DE"/>
-        </w:rPr>
-        <w:t xml:space="preserve">(own </w:t>
-      </w:r>
-      <w:proofErr w:type="spellStart"/>
-      <w:r>
-        <w:rPr>
-          <w:rFonts w:ascii="Arial" w:hAnsi="Arial" w:cs="Arial"/>
-          <w:sz w:val="24"/>
-          <w:szCs w:val="24"/>
-          <w:lang w:val="de-DE"/>
-        </w:rPr>
-        <w:t>stimuli</w:t>
-      </w:r>
-      <w:proofErr w:type="spellEnd"/>
-      <w:r>
-        <w:rPr>
-          <w:rFonts w:ascii="Arial" w:hAnsi="Arial" w:cs="Arial"/>
-          <w:sz w:val="24"/>
-          <w:szCs w:val="24"/>
-          <w:lang w:val="de-DE"/>
-        </w:rPr>
-        <w:t>)</w:t>
+        </w:rPr>
+      </w:pPr>
+      <w:r>
+        <w:rPr>
+          <w:rFonts w:ascii="Arial" w:hAnsi="Arial" w:cs="Arial"/>
+          <w:sz w:val="24"/>
+          <w:szCs w:val="24"/>
+        </w:rPr>
+        <w:t>(own stimuli)</w:t>
       </w:r>
     </w:p>
     <w:p>
@@ -1853,7 +2175,6 @@
           <w:rFonts w:ascii="Arial" w:hAnsi="Arial" w:cs="Arial"/>
           <w:sz w:val="24"/>
           <w:szCs w:val="24"/>
-          <w:lang w:val="de-DE"/>
         </w:rPr>
       </w:pPr>
     </w:p>
@@ -1956,7 +2277,6 @@
           <w:rFonts w:ascii="Arial" w:hAnsi="Arial" w:cs="Arial"/>
           <w:sz w:val="24"/>
           <w:szCs w:val="24"/>
-          <w:lang w:val="de-DE"/>
         </w:rPr>
         <w:t xml:space="preserve">Nein, </w:t>
       </w:r>
@@ -1967,7 +2287,6 @@
           <w:bCs/>
           <w:sz w:val="24"/>
           <w:szCs w:val="24"/>
-          <w:lang w:val="de-DE"/>
         </w:rPr>
         <w:t>feige</w:t>
       </w:r>
@@ -1976,7 +2295,6 @@
           <w:rFonts w:ascii="Arial" w:hAnsi="Arial" w:cs="Arial"/>
           <w:sz w:val="24"/>
           <w:szCs w:val="24"/>
-          <w:lang w:val="de-DE"/>
         </w:rPr>
         <w:t xml:space="preserve">. </w:t>
       </w:r>
@@ -1986,25 +2304,7 @@
           <w:sz w:val="24"/>
           <w:szCs w:val="24"/>
         </w:rPr>
-        <w:t>(</w:t>
-      </w:r>
-      <w:proofErr w:type="spellStart"/>
-      <w:r>
-        <w:rPr>
-          <w:rFonts w:ascii="Arial" w:hAnsi="Arial" w:cs="Arial"/>
-          <w:sz w:val="24"/>
-          <w:szCs w:val="24"/>
-        </w:rPr>
-        <w:t>Koev</w:t>
-      </w:r>
-      <w:proofErr w:type="spellEnd"/>
-      <w:r>
-        <w:rPr>
-          <w:rFonts w:ascii="Arial" w:hAnsi="Arial" w:cs="Arial"/>
-          <w:sz w:val="24"/>
-          <w:szCs w:val="24"/>
-        </w:rPr>
-        <w:t xml:space="preserve"> 2018: 6, </w:t>
+        <w:t xml:space="preserve">(Koev 2018: 6, </w:t>
       </w:r>
       <w:r>
         <w:rPr>
@@ -2083,7 +2383,6 @@
           <w:rFonts w:ascii="Arial" w:hAnsi="Arial" w:cs="Arial"/>
           <w:sz w:val="24"/>
           <w:szCs w:val="24"/>
-          <w:lang w:val="de-DE"/>
         </w:rPr>
         <w:t xml:space="preserve">Nein, ein </w:t>
       </w:r>
@@ -2094,7 +2393,6 @@
           <w:bCs/>
           <w:sz w:val="24"/>
           <w:szCs w:val="24"/>
-          <w:lang w:val="de-DE"/>
         </w:rPr>
         <w:t>Gitarrist</w:t>
       </w:r>
@@ -2103,7 +2401,6 @@
           <w:rFonts w:ascii="Arial" w:hAnsi="Arial" w:cs="Arial"/>
           <w:sz w:val="24"/>
           <w:szCs w:val="24"/>
-          <w:lang w:val="de-DE"/>
         </w:rPr>
         <w:t xml:space="preserve">. </w:t>
       </w:r>
@@ -2113,25 +2410,7 @@
           <w:sz w:val="24"/>
           <w:szCs w:val="24"/>
         </w:rPr>
-        <w:t>(</w:t>
-      </w:r>
-      <w:proofErr w:type="spellStart"/>
-      <w:r>
-        <w:rPr>
-          <w:rFonts w:ascii="Arial" w:hAnsi="Arial" w:cs="Arial"/>
-          <w:sz w:val="24"/>
-          <w:szCs w:val="24"/>
-        </w:rPr>
-        <w:t>Koev</w:t>
-      </w:r>
-      <w:proofErr w:type="spellEnd"/>
-      <w:r>
-        <w:rPr>
-          <w:rFonts w:ascii="Arial" w:hAnsi="Arial" w:cs="Arial"/>
-          <w:sz w:val="24"/>
-          <w:szCs w:val="24"/>
-        </w:rPr>
-        <w:t xml:space="preserve"> 2018: 6, </w:t>
+        <w:t xml:space="preserve">(Koev 2018: 6, </w:t>
       </w:r>
       <w:r>
         <w:rPr>
@@ -2205,25 +2484,14 @@
           <w:szCs w:val="24"/>
         </w:rPr>
       </w:pPr>
-      <w:proofErr w:type="spellStart"/>
-      <w:r>
-        <w:rPr>
-          <w:rFonts w:ascii="Arial" w:hAnsi="Arial" w:cs="Arial"/>
-          <w:sz w:val="24"/>
-          <w:szCs w:val="24"/>
-        </w:rPr>
-        <w:t>Nein</w:t>
-      </w:r>
-      <w:proofErr w:type="spellEnd"/>
-      <w:r>
-        <w:rPr>
-          <w:rFonts w:ascii="Arial" w:hAnsi="Arial" w:cs="Arial"/>
-          <w:sz w:val="24"/>
-          <w:szCs w:val="24"/>
-        </w:rPr>
-        <w:t xml:space="preserve">, </w:t>
-      </w:r>
-      <w:proofErr w:type="spellStart"/>
+      <w:r>
+        <w:rPr>
+          <w:rFonts w:ascii="Arial" w:hAnsi="Arial" w:cs="Arial"/>
+          <w:sz w:val="24"/>
+          <w:szCs w:val="24"/>
+        </w:rPr>
+        <w:t xml:space="preserve">Nein, </w:t>
+      </w:r>
       <w:r>
         <w:rPr>
           <w:rFonts w:ascii="Arial" w:hAnsi="Arial" w:cs="Arial"/>
@@ -2234,32 +2502,13 @@
         </w:rPr>
         <w:t>Lauras</w:t>
       </w:r>
-      <w:proofErr w:type="spellEnd"/>
-      <w:r>
-        <w:rPr>
-          <w:rFonts w:ascii="Arial" w:hAnsi="Arial" w:cs="Arial"/>
-          <w:sz w:val="24"/>
-          <w:szCs w:val="24"/>
-        </w:rPr>
-        <w:t xml:space="preserve"> </w:t>
-      </w:r>
-      <w:proofErr w:type="spellStart"/>
-      <w:r>
-        <w:rPr>
-          <w:rFonts w:ascii="Arial" w:hAnsi="Arial" w:cs="Arial"/>
-          <w:sz w:val="24"/>
-          <w:szCs w:val="24"/>
-        </w:rPr>
-        <w:t>Ehemann</w:t>
-      </w:r>
-      <w:proofErr w:type="spellEnd"/>
-      <w:r>
-        <w:rPr>
-          <w:rFonts w:ascii="Arial" w:hAnsi="Arial" w:cs="Arial"/>
-          <w:sz w:val="24"/>
-          <w:szCs w:val="24"/>
-        </w:rPr>
-        <w:t xml:space="preserve">. </w:t>
+      <w:r>
+        <w:rPr>
+          <w:rFonts w:ascii="Arial" w:hAnsi="Arial" w:cs="Arial"/>
+          <w:sz w:val="24"/>
+          <w:szCs w:val="24"/>
+        </w:rPr>
+        <w:t xml:space="preserve"> Ehemann. </w:t>
       </w:r>
     </w:p>
     <w:p>
@@ -2278,57 +2527,7 @@
           <w:sz w:val="24"/>
           <w:szCs w:val="24"/>
         </w:rPr>
-        <w:t>(</w:t>
-      </w:r>
-      <w:proofErr w:type="spellStart"/>
-      <w:r>
-        <w:rPr>
-          <w:rFonts w:ascii="Arial" w:hAnsi="Arial" w:cs="Arial"/>
-          <w:sz w:val="24"/>
-          <w:szCs w:val="24"/>
-        </w:rPr>
-        <w:t>Koev</w:t>
-      </w:r>
-      <w:proofErr w:type="spellEnd"/>
-      <w:r>
-        <w:rPr>
-          <w:rFonts w:ascii="Arial" w:hAnsi="Arial" w:cs="Arial"/>
-          <w:sz w:val="24"/>
-          <w:szCs w:val="24"/>
-        </w:rPr>
-        <w:t xml:space="preserve"> 2018: 7, own translation</w:t>
-      </w:r>
-      <w:r>
-        <w:rPr>
-          <w:rFonts w:ascii="Arial" w:hAnsi="Arial" w:cs="Arial"/>
-          <w:sz w:val="24"/>
-          <w:szCs w:val="24"/>
-        </w:rPr>
-        <w:t xml:space="preserve">, </w:t>
-      </w:r>
-      <w:r>
-        <w:rPr>
-          <w:rFonts w:ascii="Arial" w:hAnsi="Arial" w:cs="Arial"/>
-          <w:sz w:val="24"/>
-          <w:szCs w:val="24"/>
-        </w:rPr>
-        <w:t>adjusted to resemble other stimuli</w:t>
-      </w:r>
-      <w:r>
-        <w:rPr>
-          <w:rFonts w:ascii="Arial" w:hAnsi="Arial" w:cs="Arial"/>
-          <w:sz w:val="24"/>
-          <w:szCs w:val="24"/>
-        </w:rPr>
-        <w:t>, emphasis added</w:t>
-      </w:r>
-      <w:r>
-        <w:rPr>
-          <w:rFonts w:ascii="Arial" w:hAnsi="Arial" w:cs="Arial"/>
-          <w:sz w:val="24"/>
-          <w:szCs w:val="24"/>
-        </w:rPr>
-        <w:t>)</w:t>
+        <w:t>(Koev 2018: 7, own translation, adjusted to resemble other stimuli, emphasis added)</w:t>
       </w:r>
     </w:p>
     <w:p>
@@ -2488,15 +2687,13 @@
           <w:rFonts w:ascii="Arial" w:hAnsi="Arial" w:cs="Arial"/>
           <w:sz w:val="24"/>
           <w:szCs w:val="24"/>
-          <w:lang w:val="de-DE"/>
-        </w:rPr>
-      </w:pPr>
-      <w:r>
-        <w:rPr>
-          <w:rFonts w:ascii="Arial" w:hAnsi="Arial" w:cs="Arial"/>
-          <w:sz w:val="24"/>
-          <w:szCs w:val="24"/>
-          <w:lang w:val="de-DE"/>
+        </w:rPr>
+      </w:pPr>
+      <w:r>
+        <w:rPr>
+          <w:rFonts w:ascii="Arial" w:hAnsi="Arial" w:cs="Arial"/>
+          <w:sz w:val="24"/>
+          <w:szCs w:val="24"/>
         </w:rPr>
         <w:t xml:space="preserve">Nein, </w:t>
       </w:r>
@@ -2507,7 +2704,6 @@
           <w:bCs/>
           <w:sz w:val="24"/>
           <w:szCs w:val="24"/>
-          <w:lang w:val="de-DE"/>
         </w:rPr>
         <w:t>München</w:t>
       </w:r>
@@ -2516,7 +2712,6 @@
           <w:rFonts w:ascii="Arial" w:hAnsi="Arial" w:cs="Arial"/>
           <w:sz w:val="24"/>
           <w:szCs w:val="24"/>
-          <w:lang w:val="de-DE"/>
         </w:rPr>
         <w:t>.</w:t>
       </w:r>
@@ -2530,37 +2725,15 @@
           <w:rFonts w:ascii="Arial" w:hAnsi="Arial" w:cs="Arial"/>
           <w:sz w:val="24"/>
           <w:szCs w:val="24"/>
-          <w:lang w:val="de-DE"/>
-        </w:rPr>
-      </w:pPr>
-      <w:r>
-        <w:rPr>
-          <w:rFonts w:ascii="Arial" w:hAnsi="Arial" w:cs="Arial"/>
-          <w:sz w:val="24"/>
-          <w:szCs w:val="24"/>
-          <w:lang w:val="de-DE"/>
-        </w:rPr>
-        <w:t xml:space="preserve">(own </w:t>
-      </w:r>
-      <w:proofErr w:type="spellStart"/>
-      <w:r>
-        <w:rPr>
-          <w:rFonts w:ascii="Arial" w:hAnsi="Arial" w:cs="Arial"/>
-          <w:sz w:val="24"/>
-          <w:szCs w:val="24"/>
-          <w:lang w:val="de-DE"/>
-        </w:rPr>
-        <w:t>stimuli</w:t>
-      </w:r>
-      <w:proofErr w:type="spellEnd"/>
-      <w:r>
-        <w:rPr>
-          <w:rFonts w:ascii="Arial" w:hAnsi="Arial" w:cs="Arial"/>
-          <w:sz w:val="24"/>
-          <w:szCs w:val="24"/>
-          <w:lang w:val="de-DE"/>
-        </w:rPr>
-        <w:t>)</w:t>
+        </w:rPr>
+      </w:pPr>
+      <w:r>
+        <w:rPr>
+          <w:rFonts w:ascii="Arial" w:hAnsi="Arial" w:cs="Arial"/>
+          <w:sz w:val="24"/>
+          <w:szCs w:val="24"/>
+        </w:rPr>
+        <w:t>(own stimuli)</w:t>
       </w:r>
     </w:p>
     <w:p>
@@ -2571,17 +2744,6 @@
           <w:rFonts w:ascii="Arial" w:hAnsi="Arial" w:cs="Arial"/>
           <w:sz w:val="24"/>
           <w:szCs w:val="24"/>
-        </w:rPr>
-      </w:pPr>
-    </w:p>
-    <w:p>
-      <w:pPr>
-        <w:spacing w:after="0" w:line="276" w:lineRule="auto"/>
-        <w:ind w:firstLine="360"/>
-        <w:rPr>
-          <w:rFonts w:ascii="Arial" w:hAnsi="Arial" w:cs="Arial"/>
-          <w:sz w:val="24"/>
-          <w:szCs w:val="24"/>
           <w:u w:val="single"/>
         </w:rPr>
       </w:pPr>
@@ -2592,6 +2754,7 @@
           <w:szCs w:val="24"/>
           <w:u w:val="single"/>
         </w:rPr>
+        <w:lastRenderedPageBreak/>
         <w:t>at-issue and functional word</w:t>
       </w:r>
     </w:p>
@@ -2828,25 +2991,14 @@
           <w:szCs w:val="24"/>
         </w:rPr>
       </w:pPr>
-      <w:proofErr w:type="spellStart"/>
-      <w:r>
-        <w:rPr>
-          <w:rFonts w:ascii="Arial" w:hAnsi="Arial" w:cs="Arial"/>
-          <w:sz w:val="24"/>
-          <w:szCs w:val="24"/>
-        </w:rPr>
-        <w:t>Nein</w:t>
-      </w:r>
-      <w:proofErr w:type="spellEnd"/>
-      <w:r>
-        <w:rPr>
-          <w:rFonts w:ascii="Arial" w:hAnsi="Arial" w:cs="Arial"/>
-          <w:sz w:val="24"/>
-          <w:szCs w:val="24"/>
-        </w:rPr>
-        <w:t xml:space="preserve">, </w:t>
-      </w:r>
-      <w:proofErr w:type="spellStart"/>
+      <w:r>
+        <w:rPr>
+          <w:rFonts w:ascii="Arial" w:hAnsi="Arial" w:cs="Arial"/>
+          <w:sz w:val="24"/>
+          <w:szCs w:val="24"/>
+        </w:rPr>
+        <w:t xml:space="preserve">Nein, </w:t>
+      </w:r>
       <w:r>
         <w:rPr>
           <w:rFonts w:ascii="Arial" w:hAnsi="Arial" w:cs="Arial"/>
@@ -2857,7 +3009,6 @@
         </w:rPr>
         <w:t>ohne</w:t>
       </w:r>
-      <w:proofErr w:type="spellEnd"/>
       <w:r>
         <w:rPr>
           <w:rFonts w:ascii="Arial" w:hAnsi="Arial" w:cs="Arial"/>
@@ -2883,26 +3034,7 @@
           <w:sz w:val="24"/>
           <w:szCs w:val="24"/>
         </w:rPr>
-        <w:lastRenderedPageBreak/>
-        <w:t xml:space="preserve">(BA </w:t>
-      </w:r>
-      <w:proofErr w:type="gramStart"/>
-      <w:r>
-        <w:rPr>
-          <w:rFonts w:ascii="Arial" w:hAnsi="Arial" w:cs="Arial"/>
-          <w:sz w:val="24"/>
-          <w:szCs w:val="24"/>
-        </w:rPr>
-        <w:t>student’s</w:t>
-      </w:r>
-      <w:proofErr w:type="gramEnd"/>
-      <w:r>
-        <w:rPr>
-          <w:rFonts w:ascii="Arial" w:hAnsi="Arial" w:cs="Arial"/>
-          <w:sz w:val="24"/>
-          <w:szCs w:val="24"/>
-        </w:rPr>
-        <w:t xml:space="preserve"> write up, </w:t>
+        <w:t xml:space="preserve">(BA student’s write up, </w:t>
       </w:r>
       <w:r>
         <w:rPr>
@@ -3059,15 +3191,13 @@
           <w:rFonts w:ascii="Arial" w:hAnsi="Arial" w:cs="Arial"/>
           <w:sz w:val="24"/>
           <w:szCs w:val="24"/>
-          <w:lang w:val="de-DE"/>
-        </w:rPr>
-      </w:pPr>
-      <w:r>
-        <w:rPr>
-          <w:rFonts w:ascii="Arial" w:hAnsi="Arial" w:cs="Arial"/>
-          <w:sz w:val="24"/>
-          <w:szCs w:val="24"/>
-          <w:lang w:val="de-DE"/>
+        </w:rPr>
+      </w:pPr>
+      <w:r>
+        <w:rPr>
+          <w:rFonts w:ascii="Arial" w:hAnsi="Arial" w:cs="Arial"/>
+          <w:sz w:val="24"/>
+          <w:szCs w:val="24"/>
         </w:rPr>
         <w:t xml:space="preserve">Nein, </w:t>
       </w:r>
@@ -3077,7 +3207,6 @@
           <w:b/>
           <w:sz w:val="24"/>
           <w:szCs w:val="24"/>
-          <w:lang w:val="de-DE"/>
         </w:rPr>
         <w:t>während</w:t>
       </w:r>
@@ -3086,7 +3215,6 @@
           <w:rFonts w:ascii="Arial" w:hAnsi="Arial" w:cs="Arial"/>
           <w:sz w:val="24"/>
           <w:szCs w:val="24"/>
-          <w:lang w:val="de-DE"/>
         </w:rPr>
         <w:t>.</w:t>
       </w:r>
@@ -3100,48 +3228,25 @@
           <w:rFonts w:ascii="Arial" w:hAnsi="Arial" w:cs="Arial"/>
           <w:sz w:val="24"/>
           <w:szCs w:val="24"/>
-          <w:lang w:val="de-DE"/>
-        </w:rPr>
-      </w:pPr>
-      <w:r>
-        <w:rPr>
-          <w:rFonts w:ascii="Arial" w:hAnsi="Arial" w:cs="Arial"/>
-          <w:sz w:val="24"/>
-          <w:szCs w:val="24"/>
-          <w:lang w:val="de-DE"/>
-        </w:rPr>
-        <w:t xml:space="preserve">(own </w:t>
-      </w:r>
-      <w:proofErr w:type="spellStart"/>
-      <w:r>
-        <w:rPr>
-          <w:rFonts w:ascii="Arial" w:hAnsi="Arial" w:cs="Arial"/>
-          <w:sz w:val="24"/>
-          <w:szCs w:val="24"/>
-          <w:lang w:val="de-DE"/>
-        </w:rPr>
-        <w:t>stimuli</w:t>
-      </w:r>
-      <w:proofErr w:type="spellEnd"/>
-      <w:r>
-        <w:rPr>
-          <w:rFonts w:ascii="Arial" w:hAnsi="Arial" w:cs="Arial"/>
-          <w:sz w:val="24"/>
-          <w:szCs w:val="24"/>
-          <w:lang w:val="de-DE"/>
-        </w:rPr>
-        <w:t>)</w:t>
-      </w:r>
-    </w:p>
-    <w:p>
-      <w:pPr>
-        <w:pStyle w:val="Listenabsatz"/>
-        <w:spacing w:after="0" w:line="276" w:lineRule="auto"/>
-        <w:rPr>
-          <w:rFonts w:ascii="Arial" w:hAnsi="Arial" w:cs="Arial"/>
-          <w:sz w:val="24"/>
-          <w:szCs w:val="24"/>
-          <w:lang w:val="de-DE"/>
+        </w:rPr>
+      </w:pPr>
+      <w:r>
+        <w:rPr>
+          <w:rFonts w:ascii="Arial" w:hAnsi="Arial" w:cs="Arial"/>
+          <w:sz w:val="24"/>
+          <w:szCs w:val="24"/>
+        </w:rPr>
+        <w:t>(own stimuli)</w:t>
+      </w:r>
+    </w:p>
+    <w:p>
+      <w:pPr>
+        <w:pStyle w:val="Listenabsatz"/>
+        <w:spacing w:after="0" w:line="276" w:lineRule="auto"/>
+        <w:rPr>
+          <w:rFonts w:ascii="Arial" w:hAnsi="Arial" w:cs="Arial"/>
+          <w:sz w:val="24"/>
+          <w:szCs w:val="24"/>
         </w:rPr>
       </w:pPr>
     </w:p>
@@ -3153,7 +3258,6 @@
           <w:rFonts w:ascii="Arial" w:hAnsi="Arial" w:cs="Arial"/>
           <w:sz w:val="24"/>
           <w:szCs w:val="24"/>
-          <w:lang w:val="de-DE"/>
         </w:rPr>
       </w:pPr>
     </w:p>
@@ -3200,25 +3304,7 @@
           <w:szCs w:val="24"/>
           <w:lang w:val="de-DE"/>
         </w:rPr>
-        <w:t>Hans glaubt, dass Peter</w:t>
-      </w:r>
-      <w:r>
-        <w:rPr>
-          <w:rFonts w:ascii="Arial" w:hAnsi="Arial" w:cs="Arial"/>
-          <w:sz w:val="24"/>
-          <w:szCs w:val="24"/>
-          <w:lang w:val="de-DE"/>
-        </w:rPr>
-        <w:t>, der</w:t>
-      </w:r>
-      <w:r>
-        <w:rPr>
-          <w:rFonts w:ascii="Arial" w:hAnsi="Arial" w:cs="Arial"/>
-          <w:sz w:val="24"/>
-          <w:szCs w:val="24"/>
-          <w:lang w:val="de-DE"/>
-        </w:rPr>
-        <w:t xml:space="preserve"> </w:t>
+        <w:t xml:space="preserve">Hans glaubt, dass Peter, der </w:t>
       </w:r>
       <w:r>
         <w:rPr>
@@ -3238,25 +3324,7 @@
           <w:szCs w:val="24"/>
           <w:lang w:val="de-DE"/>
         </w:rPr>
-        <w:t xml:space="preserve"> 18 Uhr nach Hause kommt</w:t>
-      </w:r>
-      <w:r>
-        <w:rPr>
-          <w:rFonts w:ascii="Arial" w:hAnsi="Arial" w:cs="Arial"/>
-          <w:sz w:val="24"/>
-          <w:szCs w:val="24"/>
-          <w:lang w:val="de-DE"/>
-        </w:rPr>
-        <w:t>, mit seinem Freund telefoniert</w:t>
-      </w:r>
-      <w:r>
-        <w:rPr>
-          <w:rFonts w:ascii="Arial" w:hAnsi="Arial" w:cs="Arial"/>
-          <w:sz w:val="24"/>
-          <w:szCs w:val="24"/>
-          <w:lang w:val="de-DE"/>
-        </w:rPr>
-        <w:t>.</w:t>
+        <w:t xml:space="preserve"> 18 Uhr nach Hause kommt, mit seinem Freund telefoniert.</w:t>
       </w:r>
     </w:p>
     <w:p>
@@ -3322,25 +3390,7 @@
           <w:szCs w:val="24"/>
           <w:lang w:val="de-DE"/>
         </w:rPr>
-        <w:t>Hans glaubt, dass Peter</w:t>
-      </w:r>
-      <w:r>
-        <w:rPr>
-          <w:rFonts w:ascii="Arial" w:hAnsi="Arial" w:cs="Arial"/>
-          <w:sz w:val="24"/>
-          <w:szCs w:val="24"/>
-          <w:lang w:val="de-DE"/>
-        </w:rPr>
-        <w:t>, der</w:t>
-      </w:r>
-      <w:r>
-        <w:rPr>
-          <w:rFonts w:ascii="Arial" w:hAnsi="Arial" w:cs="Arial"/>
-          <w:sz w:val="24"/>
-          <w:szCs w:val="24"/>
-          <w:lang w:val="de-DE"/>
-        </w:rPr>
-        <w:t xml:space="preserve"> </w:t>
+        <w:t xml:space="preserve">Hans glaubt, dass Peter, der </w:t>
       </w:r>
       <w:r>
         <w:rPr>
@@ -3360,16 +3410,7 @@
           <w:szCs w:val="24"/>
           <w:lang w:val="de-DE"/>
         </w:rPr>
-        <w:t xml:space="preserve"> dem Theater wohnt</w:t>
-      </w:r>
-      <w:r>
-        <w:rPr>
-          <w:rFonts w:ascii="Arial" w:hAnsi="Arial" w:cs="Arial"/>
-          <w:sz w:val="24"/>
-          <w:szCs w:val="24"/>
-          <w:lang w:val="de-DE"/>
-        </w:rPr>
-        <w:t>, aus Stuttgart kommt.</w:t>
+        <w:t xml:space="preserve"> dem Theater wohnt, aus Stuttgart kommt.</w:t>
       </w:r>
     </w:p>
     <w:p>
@@ -3435,25 +3476,7 @@
           <w:szCs w:val="24"/>
           <w:lang w:val="de-DE"/>
         </w:rPr>
-        <w:t>Hans glaubt, dass Peter</w:t>
-      </w:r>
-      <w:r>
-        <w:rPr>
-          <w:rFonts w:ascii="Arial" w:hAnsi="Arial" w:cs="Arial"/>
-          <w:sz w:val="24"/>
-          <w:szCs w:val="24"/>
-          <w:lang w:val="de-DE"/>
-        </w:rPr>
-        <w:t>, der</w:t>
-      </w:r>
-      <w:r>
-        <w:rPr>
-          <w:rFonts w:ascii="Arial" w:hAnsi="Arial" w:cs="Arial"/>
-          <w:sz w:val="24"/>
-          <w:szCs w:val="24"/>
-          <w:lang w:val="de-DE"/>
-        </w:rPr>
-        <w:t xml:space="preserve"> </w:t>
+        <w:t xml:space="preserve">Hans glaubt, dass Peter, der </w:t>
       </w:r>
       <w:r>
         <w:rPr>
@@ -3473,25 +3496,7 @@
           <w:szCs w:val="24"/>
           <w:lang w:val="de-DE"/>
         </w:rPr>
-        <w:t xml:space="preserve"> der Mauer sitzt</w:t>
-      </w:r>
-      <w:r>
-        <w:rPr>
-          <w:rFonts w:ascii="Arial" w:hAnsi="Arial" w:cs="Arial"/>
-          <w:sz w:val="24"/>
-          <w:szCs w:val="24"/>
-          <w:lang w:val="de-DE"/>
-        </w:rPr>
-        <w:t>, einen Brief schreibt</w:t>
-      </w:r>
-      <w:r>
-        <w:rPr>
-          <w:rFonts w:ascii="Arial" w:hAnsi="Arial" w:cs="Arial"/>
-          <w:sz w:val="24"/>
-          <w:szCs w:val="24"/>
-          <w:lang w:val="de-DE"/>
-        </w:rPr>
-        <w:t>.</w:t>
+        <w:t xml:space="preserve"> der Mauer sitzt, einen Brief schreibt.</w:t>
       </w:r>
     </w:p>
     <w:p>
@@ -3681,15 +3686,13 @@
           <w:rFonts w:ascii="Arial" w:hAnsi="Arial" w:cs="Arial"/>
           <w:sz w:val="24"/>
           <w:szCs w:val="24"/>
-          <w:lang w:val="de-DE"/>
-        </w:rPr>
-      </w:pPr>
-      <w:r>
-        <w:rPr>
-          <w:rFonts w:ascii="Arial" w:hAnsi="Arial" w:cs="Arial"/>
-          <w:sz w:val="24"/>
-          <w:szCs w:val="24"/>
-          <w:lang w:val="de-DE"/>
+        </w:rPr>
+      </w:pPr>
+      <w:r>
+        <w:rPr>
+          <w:rFonts w:ascii="Arial" w:hAnsi="Arial" w:cs="Arial"/>
+          <w:sz w:val="24"/>
+          <w:szCs w:val="24"/>
         </w:rPr>
         <w:t xml:space="preserve">Nein, </w:t>
       </w:r>
@@ -3699,7 +3702,6 @@
           <w:b/>
           <w:sz w:val="24"/>
           <w:szCs w:val="24"/>
-          <w:lang w:val="de-DE"/>
         </w:rPr>
         <w:t>ohne</w:t>
       </w:r>
@@ -3708,7 +3710,6 @@
           <w:rFonts w:ascii="Arial" w:hAnsi="Arial" w:cs="Arial"/>
           <w:sz w:val="24"/>
           <w:szCs w:val="24"/>
-          <w:lang w:val="de-DE"/>
         </w:rPr>
         <w:t>.</w:t>
       </w:r>
@@ -3730,25 +3731,7 @@
           <w:sz w:val="24"/>
           <w:szCs w:val="24"/>
         </w:rPr>
-        <w:t>(</w:t>
-      </w:r>
-      <w:proofErr w:type="gramStart"/>
-      <w:r>
-        <w:rPr>
-          <w:rFonts w:ascii="Arial" w:hAnsi="Arial" w:cs="Arial"/>
-          <w:sz w:val="24"/>
-          <w:szCs w:val="24"/>
-        </w:rPr>
-        <w:t>own</w:t>
-      </w:r>
-      <w:proofErr w:type="gramEnd"/>
-      <w:r>
-        <w:rPr>
-          <w:rFonts w:ascii="Arial" w:hAnsi="Arial" w:cs="Arial"/>
-          <w:sz w:val="24"/>
-          <w:szCs w:val="24"/>
-        </w:rPr>
-        <w:t xml:space="preserve"> stimuli)</w:t>
+        <w:t>(own stimuli)</w:t>
       </w:r>
     </w:p>
     <w:p>
@@ -3777,23 +3760,23 @@
           <w:sz w:val="24"/>
           <w:szCs w:val="24"/>
         </w:rPr>
-        <w:t>Y</w:t>
-      </w:r>
-      <w:r>
-        <w:rPr>
-          <w:rFonts w:ascii="Arial" w:hAnsi="Arial" w:cs="Arial"/>
-          <w:sz w:val="24"/>
-          <w:szCs w:val="24"/>
-        </w:rPr>
-        <w:t>et to be determined</w:t>
-      </w:r>
-      <w:r>
-        <w:rPr>
-          <w:rFonts w:ascii="Arial" w:hAnsi="Arial" w:cs="Arial"/>
-          <w:sz w:val="24"/>
-          <w:szCs w:val="24"/>
-        </w:rPr>
-        <w:t>:</w:t>
+        <w:t>T</w:t>
+      </w:r>
+      <w:r>
+        <w:rPr>
+          <w:rFonts w:ascii="Arial" w:hAnsi="Arial" w:cs="Arial"/>
+          <w:sz w:val="24"/>
+          <w:szCs w:val="24"/>
+        </w:rPr>
+        <w:t>o be determined</w:t>
+      </w:r>
+      <w:r>
+        <w:rPr>
+          <w:rFonts w:ascii="Arial" w:hAnsi="Arial" w:cs="Arial"/>
+          <w:sz w:val="24"/>
+          <w:szCs w:val="24"/>
+        </w:rPr>
+        <w:t xml:space="preserve"> in the next meeting</w:t>
       </w:r>
     </w:p>
     <w:p>
@@ -3825,9 +3808,16 @@
           <w:sz w:val="24"/>
           <w:szCs w:val="24"/>
         </w:rPr>
-        <w:t xml:space="preserve">Hans </w:t>
-      </w:r>
-      <w:proofErr w:type="spellStart"/>
+        <w:t xml:space="preserve">Hans glaubt, dass… </w:t>
+      </w:r>
+      <w:r>
+        <w:rPr>
+          <w:rFonts w:ascii="Arial" w:hAnsi="Arial" w:cs="Arial"/>
+          <w:sz w:val="24"/>
+          <w:szCs w:val="24"/>
+        </w:rPr>
+        <w:t xml:space="preserve">B: </w:t>
+      </w:r>
       <w:r>
         <w:rPr>
           <w:rFonts w:ascii="Arial" w:hAnsi="Arial" w:cs="Arial"/>
@@ -3835,65 +3825,7 @@
           <w:sz w:val="24"/>
           <w:szCs w:val="24"/>
         </w:rPr>
-        <w:t>glaubt</w:t>
-      </w:r>
-      <w:proofErr w:type="spellEnd"/>
-      <w:r>
-        <w:rPr>
-          <w:rFonts w:ascii="Arial" w:hAnsi="Arial" w:cs="Arial"/>
-          <w:i/>
-          <w:sz w:val="24"/>
-          <w:szCs w:val="24"/>
-        </w:rPr>
-        <w:t xml:space="preserve">, </w:t>
-      </w:r>
-      <w:proofErr w:type="spellStart"/>
-      <w:r>
-        <w:rPr>
-          <w:rFonts w:ascii="Arial" w:hAnsi="Arial" w:cs="Arial"/>
-          <w:i/>
-          <w:sz w:val="24"/>
-          <w:szCs w:val="24"/>
-        </w:rPr>
-        <w:t>dass</w:t>
-      </w:r>
-      <w:proofErr w:type="spellEnd"/>
-      <w:r>
-        <w:rPr>
-          <w:rFonts w:ascii="Arial" w:hAnsi="Arial" w:cs="Arial"/>
-          <w:i/>
-          <w:sz w:val="24"/>
-          <w:szCs w:val="24"/>
-        </w:rPr>
-        <w:t xml:space="preserve">… </w:t>
-      </w:r>
-      <w:r>
-        <w:rPr>
-          <w:rFonts w:ascii="Arial" w:hAnsi="Arial" w:cs="Arial"/>
-          <w:sz w:val="24"/>
-          <w:szCs w:val="24"/>
-        </w:rPr>
-        <w:t xml:space="preserve">B: </w:t>
-      </w:r>
-      <w:proofErr w:type="spellStart"/>
-      <w:r>
-        <w:rPr>
-          <w:rFonts w:ascii="Arial" w:hAnsi="Arial" w:cs="Arial"/>
-          <w:i/>
-          <w:sz w:val="24"/>
-          <w:szCs w:val="24"/>
-        </w:rPr>
-        <w:t>Nein</w:t>
-      </w:r>
-      <w:proofErr w:type="spellEnd"/>
-      <w:r>
-        <w:rPr>
-          <w:rFonts w:ascii="Arial" w:hAnsi="Arial" w:cs="Arial"/>
-          <w:i/>
-          <w:sz w:val="24"/>
-          <w:szCs w:val="24"/>
-        </w:rPr>
-        <w:t>, …</w:t>
+        <w:t>Nein, …</w:t>
       </w:r>
       <w:r>
         <w:rPr>
@@ -3924,25 +3856,7 @@
           <w:sz w:val="24"/>
           <w:szCs w:val="24"/>
         </w:rPr>
-        <w:t xml:space="preserve">Should B’s </w:t>
-      </w:r>
-      <w:proofErr w:type="spellStart"/>
-      <w:r>
-        <w:rPr>
-          <w:rFonts w:ascii="Arial" w:hAnsi="Arial" w:cs="Arial"/>
-          <w:sz w:val="24"/>
-          <w:szCs w:val="24"/>
-        </w:rPr>
-        <w:t>reponses</w:t>
-      </w:r>
-      <w:proofErr w:type="spellEnd"/>
-      <w:r>
-        <w:rPr>
-          <w:rFonts w:ascii="Arial" w:hAnsi="Arial" w:cs="Arial"/>
-          <w:sz w:val="24"/>
-          <w:szCs w:val="24"/>
-        </w:rPr>
-        <w:t xml:space="preserve"> only include one word or one phrase?</w:t>
+        <w:t>Should B’s reponses only include one word or one phrase?</w:t>
       </w:r>
     </w:p>
     <w:p>
@@ -3967,7 +3881,6 @@
         </w:rPr>
         <w:t xml:space="preserve">E. g. </w:t>
       </w:r>
-      <w:proofErr w:type="spellStart"/>
       <w:r>
         <w:rPr>
           <w:rFonts w:ascii="Arial" w:hAnsi="Arial" w:cs="Arial"/>
@@ -3977,7 +3890,6 @@
         </w:rPr>
         <w:t>nach</w:t>
       </w:r>
-      <w:proofErr w:type="spellEnd"/>
       <w:r>
         <w:rPr>
           <w:rFonts w:ascii="Arial" w:hAnsi="Arial" w:cs="Arial"/>
@@ -4042,61 +3954,80 @@
           <w:sz w:val="24"/>
           <w:szCs w:val="24"/>
         </w:rPr>
-        <w:t xml:space="preserve">This is not </w:t>
-      </w:r>
-      <w:proofErr w:type="spellStart"/>
-      <w:r>
-        <w:rPr>
-          <w:rFonts w:ascii="Arial" w:hAnsi="Arial" w:cs="Arial"/>
-          <w:sz w:val="24"/>
-          <w:szCs w:val="24"/>
-        </w:rPr>
-        <w:t>consitent</w:t>
-      </w:r>
-      <w:proofErr w:type="spellEnd"/>
-      <w:r>
-        <w:rPr>
-          <w:rFonts w:ascii="Arial" w:hAnsi="Arial" w:cs="Arial"/>
-          <w:sz w:val="24"/>
-          <w:szCs w:val="24"/>
-        </w:rPr>
-        <w:t xml:space="preserve"> in all stimuli yet!</w:t>
-      </w:r>
-    </w:p>
-    <w:p>
-      <w:pPr>
-        <w:spacing w:after="0" w:line="276" w:lineRule="auto"/>
-        <w:rPr>
-          <w:rFonts w:ascii="Arial" w:hAnsi="Arial" w:cs="Arial"/>
-          <w:sz w:val="24"/>
-          <w:szCs w:val="24"/>
-        </w:rPr>
-      </w:pPr>
-    </w:p>
-    <w:p>
-      <w:pPr>
-        <w:spacing w:after="0" w:line="276" w:lineRule="auto"/>
-        <w:rPr>
-          <w:rFonts w:ascii="Arial" w:hAnsi="Arial" w:cs="Arial"/>
-          <w:sz w:val="24"/>
-          <w:szCs w:val="24"/>
-        </w:rPr>
-      </w:pPr>
-    </w:p>
-    <w:p>
-      <w:pPr>
-        <w:pStyle w:val="Listenabsatz"/>
-        <w:spacing w:after="0" w:line="276" w:lineRule="auto"/>
-        <w:rPr>
-          <w:rFonts w:ascii="Arial" w:hAnsi="Arial" w:cs="Arial"/>
-          <w:sz w:val="24"/>
-          <w:szCs w:val="24"/>
-        </w:rPr>
-      </w:pPr>
-    </w:p>
-    <w:p>
-      <w:pPr>
-        <w:pStyle w:val="Listenabsatz"/>
+        <w:t>This is not consitent in all stimuli yet!</w:t>
+      </w:r>
+    </w:p>
+    <w:p>
+      <w:pPr>
+        <w:pStyle w:val="Listenabsatz"/>
+        <w:numPr>
+          <w:ilvl w:val="0"/>
+          <w:numId w:val="1"/>
+        </w:numPr>
+        <w:spacing w:after="0" w:line="276" w:lineRule="auto"/>
+        <w:rPr>
+          <w:rFonts w:ascii="Arial" w:hAnsi="Arial" w:cs="Arial"/>
+          <w:sz w:val="24"/>
+          <w:szCs w:val="24"/>
+        </w:rPr>
+      </w:pPr>
+      <w:r>
+        <w:rPr>
+          <w:rFonts w:ascii="Arial" w:hAnsi="Arial" w:cs="Arial"/>
+          <w:sz w:val="24"/>
+          <w:szCs w:val="24"/>
+        </w:rPr>
+        <w:t>Number of stimuli per condition</w:t>
+      </w:r>
+    </w:p>
+    <w:p>
+      <w:pPr>
+        <w:pStyle w:val="Listenabsatz"/>
+        <w:numPr>
+          <w:ilvl w:val="0"/>
+          <w:numId w:val="1"/>
+        </w:numPr>
+        <w:spacing w:after="0" w:line="276" w:lineRule="auto"/>
+        <w:rPr>
+          <w:rFonts w:ascii="Arial" w:hAnsi="Arial" w:cs="Arial"/>
+          <w:sz w:val="24"/>
+          <w:szCs w:val="24"/>
+        </w:rPr>
+      </w:pPr>
+      <w:r>
+        <w:rPr>
+          <w:rFonts w:ascii="Arial" w:hAnsi="Arial" w:cs="Arial"/>
+          <w:sz w:val="24"/>
+          <w:szCs w:val="24"/>
+        </w:rPr>
+        <w:t>Type and number of filler sentences</w:t>
+      </w:r>
+    </w:p>
+    <w:p>
+      <w:pPr>
+        <w:pStyle w:val="Listenabsatz"/>
+        <w:numPr>
+          <w:ilvl w:val="0"/>
+          <w:numId w:val="1"/>
+        </w:numPr>
+        <w:spacing w:after="0" w:line="276" w:lineRule="auto"/>
+        <w:rPr>
+          <w:rFonts w:ascii="Arial" w:hAnsi="Arial" w:cs="Arial"/>
+          <w:sz w:val="24"/>
+          <w:szCs w:val="24"/>
+        </w:rPr>
+      </w:pPr>
+      <w:r>
+        <w:rPr>
+          <w:rFonts w:ascii="Arial" w:hAnsi="Arial" w:cs="Arial"/>
+          <w:sz w:val="24"/>
+          <w:szCs w:val="24"/>
+        </w:rPr>
+        <w:t>Once number of all stimuli is determined, reach out to Tim Wientzek</w:t>
+      </w:r>
+    </w:p>
+    <w:p>
+      <w:pPr>
         <w:spacing w:after="0" w:line="276" w:lineRule="auto"/>
         <w:jc w:val="right"/>
         <w:rPr>
@@ -4119,17 +4050,6 @@
     </w:p>
     <w:p>
       <w:pPr>
-        <w:spacing w:after="0" w:line="276" w:lineRule="auto"/>
-        <w:jc w:val="right"/>
-        <w:rPr>
-          <w:rFonts w:ascii="Arial" w:hAnsi="Arial" w:cs="Arial"/>
-          <w:sz w:val="24"/>
-          <w:szCs w:val="24"/>
-        </w:rPr>
-      </w:pPr>
-    </w:p>
-    <w:p>
-      <w:pPr>
         <w:pStyle w:val="Listenabsatz"/>
         <w:spacing w:after="0" w:line="276" w:lineRule="auto"/>
         <w:rPr>
@@ -4172,6 +4092,12 @@
       </w:pPr>
     </w:p>
     <w:sectPr>
+      <w:headerReference w:type="even" r:id="rId7"/>
+      <w:headerReference w:type="default" r:id="rId8"/>
+      <w:footerReference w:type="even" r:id="rId9"/>
+      <w:footerReference w:type="default" r:id="rId10"/>
+      <w:headerReference w:type="first" r:id="rId11"/>
+      <w:footerReference w:type="first" r:id="rId12"/>
       <w:pgSz w:w="11906" w:h="16838"/>
       <w:pgMar w:top="1417" w:right="1417" w:bottom="1134" w:left="1417" w:header="708" w:footer="708" w:gutter="0"/>
       <w:cols w:space="708"/>
@@ -4181,9 +4107,243 @@
 </w:document>
 </file>
 
+<file path=word/endnotes.xml><?xml version="1.0" encoding="utf-8"?>
+<w:endnotes xmlns:wpc="http://schemas.microsoft.com/office/word/2010/wordprocessingCanvas" xmlns:cx="http://schemas.microsoft.com/office/drawing/2014/chartex" xmlns:cx1="http://schemas.microsoft.com/office/drawing/2015/9/8/chartex" xmlns:cx2="http://schemas.microsoft.com/office/drawing/2015/10/21/chartex" xmlns:cx3="http://schemas.microsoft.com/office/drawing/2016/5/9/chartex" xmlns:cx4="http://schemas.microsoft.com/office/drawing/2016/5/10/chartex" xmlns:cx5="http://schemas.microsoft.com/office/drawing/2016/5/11/chartex" xmlns:cx6="http://schemas.microsoft.com/office/drawing/2016/5/12/chartex" xmlns:cx7="http://schemas.microsoft.com/office/drawing/2016/5/13/chartex" xmlns:cx8="http://schemas.microsoft.com/office/drawing/2016/5/14/chartex" xmlns:mc="http://schemas.openxmlformats.org/markup-compatibility/2006" xmlns:aink="http://schemas.microsoft.com/office/drawing/2016/ink" xmlns:am3d="http://schemas.microsoft.com/office/drawing/2017/model3d" xmlns:o="urn:schemas-microsoft-com:office:office" xmlns:oel="http://schemas.microsoft.com/office/2019/extlst" xmlns:r="http://schemas.openxmlformats.org/officeDocument/2006/relationships" xmlns:m="http://schemas.openxmlformats.org/officeDocument/2006/math" xmlns:v="urn:schemas-microsoft-com:vml" xmlns:wp14="http://schemas.microsoft.com/office/word/2010/wordprocessingDrawing" xmlns:wp="http://schemas.openxmlformats.org/drawingml/2006/wordprocessingDrawing" xmlns:w10="urn:schemas-microsoft-com:office:word" xmlns:w="http://schemas.openxmlformats.org/wordprocessingml/2006/main" xmlns:w14="http://schemas.microsoft.com/office/word/2010/wordml" xmlns:w15="http://schemas.microsoft.com/office/word/2012/wordml" xmlns:w16cex="http://schemas.microsoft.com/office/word/2018/wordml/cex" xmlns:w16cid="http://schemas.microsoft.com/office/word/2016/wordml/cid" xmlns:w16="http://schemas.microsoft.com/office/word/2018/wordml" xmlns:w16du="http://schemas.microsoft.com/office/word/2023/wordml/word16du" xmlns:w16sdtdh="http://schemas.microsoft.com/office/word/2020/wordml/sdtdatahash" xmlns:w16se="http://schemas.microsoft.com/office/word/2015/wordml/symex" xmlns:wpg="http://schemas.microsoft.com/office/word/2010/wordprocessingGroup" xmlns:wpi="http://schemas.microsoft.com/office/word/2010/wordprocessingInk" xmlns:wne="http://schemas.microsoft.com/office/word/2006/wordml" xmlns:wps="http://schemas.microsoft.com/office/word/2010/wordprocessingShape" mc:Ignorable="w14 w15 w16se w16cid w16 w16cex w16sdtdh wp14">
+  <w:endnote w:type="separator" w:id="-1">
+    <w:p>
+      <w:pPr>
+        <w:spacing w:after="0" w:line="240" w:lineRule="auto"/>
+      </w:pPr>
+      <w:r>
+        <w:separator/>
+      </w:r>
+    </w:p>
+  </w:endnote>
+  <w:endnote w:type="continuationSeparator" w:id="0">
+    <w:p>
+      <w:pPr>
+        <w:spacing w:after="0" w:line="240" w:lineRule="auto"/>
+      </w:pPr>
+      <w:r>
+        <w:continuationSeparator/>
+      </w:r>
+    </w:p>
+  </w:endnote>
+</w:endnotes>
+</file>
+
+<file path=word/footer1.xml><?xml version="1.0" encoding="utf-8"?>
+<w:ftr xmlns:wpc="http://schemas.microsoft.com/office/word/2010/wordprocessingCanvas" xmlns:cx="http://schemas.microsoft.com/office/drawing/2014/chartex" xmlns:cx1="http://schemas.microsoft.com/office/drawing/2015/9/8/chartex" xmlns:cx2="http://schemas.microsoft.com/office/drawing/2015/10/21/chartex" xmlns:cx3="http://schemas.microsoft.com/office/drawing/2016/5/9/chartex" xmlns:cx4="http://schemas.microsoft.com/office/drawing/2016/5/10/chartex" xmlns:cx5="http://schemas.microsoft.com/office/drawing/2016/5/11/chartex" xmlns:cx6="http://schemas.microsoft.com/office/drawing/2016/5/12/chartex" xmlns:cx7="http://schemas.microsoft.com/office/drawing/2016/5/13/chartex" xmlns:cx8="http://schemas.microsoft.com/office/drawing/2016/5/14/chartex" xmlns:mc="http://schemas.openxmlformats.org/markup-compatibility/2006" xmlns:aink="http://schemas.microsoft.com/office/drawing/2016/ink" xmlns:am3d="http://schemas.microsoft.com/office/drawing/2017/model3d" xmlns:o="urn:schemas-microsoft-com:office:office" xmlns:oel="http://schemas.microsoft.com/office/2019/extlst" xmlns:r="http://schemas.openxmlformats.org/officeDocument/2006/relationships" xmlns:m="http://schemas.openxmlformats.org/officeDocument/2006/math" xmlns:v="urn:schemas-microsoft-com:vml" xmlns:wp14="http://schemas.microsoft.com/office/word/2010/wordprocessingDrawing" xmlns:wp="http://schemas.openxmlformats.org/drawingml/2006/wordprocessingDrawing" xmlns:w10="urn:schemas-microsoft-com:office:word" xmlns:w="http://schemas.openxmlformats.org/wordprocessingml/2006/main" xmlns:w14="http://schemas.microsoft.com/office/word/2010/wordml" xmlns:w15="http://schemas.microsoft.com/office/word/2012/wordml" xmlns:w16cex="http://schemas.microsoft.com/office/word/2018/wordml/cex" xmlns:w16cid="http://schemas.microsoft.com/office/word/2016/wordml/cid" xmlns:w16="http://schemas.microsoft.com/office/word/2018/wordml" xmlns:w16du="http://schemas.microsoft.com/office/word/2023/wordml/word16du" xmlns:w16sdtdh="http://schemas.microsoft.com/office/word/2020/wordml/sdtdatahash" xmlns:w16se="http://schemas.microsoft.com/office/word/2015/wordml/symex" xmlns:wpg="http://schemas.microsoft.com/office/word/2010/wordprocessingGroup" xmlns:wpi="http://schemas.microsoft.com/office/word/2010/wordprocessingInk" xmlns:wne="http://schemas.microsoft.com/office/word/2006/wordml" xmlns:wps="http://schemas.microsoft.com/office/word/2010/wordprocessingShape" mc:Ignorable="w14 w15 w16se w16cid w16 w16cex w16sdtdh wp14">
+  <w:p>
+    <w:pPr>
+      <w:pStyle w:val="Fuzeile"/>
+    </w:pPr>
+  </w:p>
+</w:ftr>
+</file>
+
+<file path=word/footer2.xml><?xml version="1.0" encoding="utf-8"?>
+<w:ftr xmlns:wpc="http://schemas.microsoft.com/office/word/2010/wordprocessingCanvas" xmlns:cx="http://schemas.microsoft.com/office/drawing/2014/chartex" xmlns:cx1="http://schemas.microsoft.com/office/drawing/2015/9/8/chartex" xmlns:cx2="http://schemas.microsoft.com/office/drawing/2015/10/21/chartex" xmlns:cx3="http://schemas.microsoft.com/office/drawing/2016/5/9/chartex" xmlns:cx4="http://schemas.microsoft.com/office/drawing/2016/5/10/chartex" xmlns:cx5="http://schemas.microsoft.com/office/drawing/2016/5/11/chartex" xmlns:cx6="http://schemas.microsoft.com/office/drawing/2016/5/12/chartex" xmlns:cx7="http://schemas.microsoft.com/office/drawing/2016/5/13/chartex" xmlns:cx8="http://schemas.microsoft.com/office/drawing/2016/5/14/chartex" xmlns:mc="http://schemas.openxmlformats.org/markup-compatibility/2006" xmlns:aink="http://schemas.microsoft.com/office/drawing/2016/ink" xmlns:am3d="http://schemas.microsoft.com/office/drawing/2017/model3d" xmlns:o="urn:schemas-microsoft-com:office:office" xmlns:oel="http://schemas.microsoft.com/office/2019/extlst" xmlns:r="http://schemas.openxmlformats.org/officeDocument/2006/relationships" xmlns:m="http://schemas.openxmlformats.org/officeDocument/2006/math" xmlns:v="urn:schemas-microsoft-com:vml" xmlns:wp14="http://schemas.microsoft.com/office/word/2010/wordprocessingDrawing" xmlns:wp="http://schemas.openxmlformats.org/drawingml/2006/wordprocessingDrawing" xmlns:w10="urn:schemas-microsoft-com:office:word" xmlns:w="http://schemas.openxmlformats.org/wordprocessingml/2006/main" xmlns:w14="http://schemas.microsoft.com/office/word/2010/wordml" xmlns:w15="http://schemas.microsoft.com/office/word/2012/wordml" xmlns:w16cex="http://schemas.microsoft.com/office/word/2018/wordml/cex" xmlns:w16cid="http://schemas.microsoft.com/office/word/2016/wordml/cid" xmlns:w16="http://schemas.microsoft.com/office/word/2018/wordml" xmlns:w16du="http://schemas.microsoft.com/office/word/2023/wordml/word16du" xmlns:w16sdtdh="http://schemas.microsoft.com/office/word/2020/wordml/sdtdatahash" xmlns:w16se="http://schemas.microsoft.com/office/word/2015/wordml/symex" xmlns:wpg="http://schemas.microsoft.com/office/word/2010/wordprocessingGroup" xmlns:wpi="http://schemas.microsoft.com/office/word/2010/wordprocessingInk" xmlns:wne="http://schemas.microsoft.com/office/word/2006/wordml" xmlns:wps="http://schemas.microsoft.com/office/word/2010/wordprocessingShape" mc:Ignorable="w14 w15 w16se w16cid w16 w16cex w16sdtdh wp14">
+  <w:sdt>
+    <w:sdtPr>
+      <w:id w:val="-594554811"/>
+      <w:docPartObj>
+        <w:docPartGallery w:val="Page Numbers (Bottom of Page)"/>
+        <w:docPartUnique/>
+      </w:docPartObj>
+    </w:sdtPr>
+    <w:sdtContent>
+      <w:p>
+        <w:pPr>
+          <w:pStyle w:val="Fuzeile"/>
+          <w:jc w:val="center"/>
+        </w:pPr>
+        <w:r>
+          <w:fldChar w:fldCharType="begin"/>
+        </w:r>
+        <w:r>
+          <w:instrText>PAGE   \* MERGEFORMAT</w:instrText>
+        </w:r>
+        <w:r>
+          <w:fldChar w:fldCharType="separate"/>
+        </w:r>
+        <w:r>
+          <w:rPr>
+            <w:lang w:val="de-DE"/>
+          </w:rPr>
+          <w:t>2</w:t>
+        </w:r>
+        <w:r>
+          <w:fldChar w:fldCharType="end"/>
+        </w:r>
+      </w:p>
+    </w:sdtContent>
+  </w:sdt>
+  <w:p>
+    <w:pPr>
+      <w:pStyle w:val="Fuzeile"/>
+    </w:pPr>
+  </w:p>
+</w:ftr>
+</file>
+
+<file path=word/footer3.xml><?xml version="1.0" encoding="utf-8"?>
+<w:ftr xmlns:wpc="http://schemas.microsoft.com/office/word/2010/wordprocessingCanvas" xmlns:cx="http://schemas.microsoft.com/office/drawing/2014/chartex" xmlns:cx1="http://schemas.microsoft.com/office/drawing/2015/9/8/chartex" xmlns:cx2="http://schemas.microsoft.com/office/drawing/2015/10/21/chartex" xmlns:cx3="http://schemas.microsoft.com/office/drawing/2016/5/9/chartex" xmlns:cx4="http://schemas.microsoft.com/office/drawing/2016/5/10/chartex" xmlns:cx5="http://schemas.microsoft.com/office/drawing/2016/5/11/chartex" xmlns:cx6="http://schemas.microsoft.com/office/drawing/2016/5/12/chartex" xmlns:cx7="http://schemas.microsoft.com/office/drawing/2016/5/13/chartex" xmlns:cx8="http://schemas.microsoft.com/office/drawing/2016/5/14/chartex" xmlns:mc="http://schemas.openxmlformats.org/markup-compatibility/2006" xmlns:aink="http://schemas.microsoft.com/office/drawing/2016/ink" xmlns:am3d="http://schemas.microsoft.com/office/drawing/2017/model3d" xmlns:o="urn:schemas-microsoft-com:office:office" xmlns:oel="http://schemas.microsoft.com/office/2019/extlst" xmlns:r="http://schemas.openxmlformats.org/officeDocument/2006/relationships" xmlns:m="http://schemas.openxmlformats.org/officeDocument/2006/math" xmlns:v="urn:schemas-microsoft-com:vml" xmlns:wp14="http://schemas.microsoft.com/office/word/2010/wordprocessingDrawing" xmlns:wp="http://schemas.openxmlformats.org/drawingml/2006/wordprocessingDrawing" xmlns:w10="urn:schemas-microsoft-com:office:word" xmlns:w="http://schemas.openxmlformats.org/wordprocessingml/2006/main" xmlns:w14="http://schemas.microsoft.com/office/word/2010/wordml" xmlns:w15="http://schemas.microsoft.com/office/word/2012/wordml" xmlns:w16cex="http://schemas.microsoft.com/office/word/2018/wordml/cex" xmlns:w16cid="http://schemas.microsoft.com/office/word/2016/wordml/cid" xmlns:w16="http://schemas.microsoft.com/office/word/2018/wordml" xmlns:w16du="http://schemas.microsoft.com/office/word/2023/wordml/word16du" xmlns:w16sdtdh="http://schemas.microsoft.com/office/word/2020/wordml/sdtdatahash" xmlns:w16se="http://schemas.microsoft.com/office/word/2015/wordml/symex" xmlns:wpg="http://schemas.microsoft.com/office/word/2010/wordprocessingGroup" xmlns:wpi="http://schemas.microsoft.com/office/word/2010/wordprocessingInk" xmlns:wne="http://schemas.microsoft.com/office/word/2006/wordml" xmlns:wps="http://schemas.microsoft.com/office/word/2010/wordprocessingShape" mc:Ignorable="w14 w15 w16se w16cid w16 w16cex w16sdtdh wp14">
+  <w:p>
+    <w:pPr>
+      <w:pStyle w:val="Fuzeile"/>
+    </w:pPr>
+  </w:p>
+</w:ftr>
+</file>
+
+<file path=word/footnotes.xml><?xml version="1.0" encoding="utf-8"?>
+<w:footnotes xmlns:wpc="http://schemas.microsoft.com/office/word/2010/wordprocessingCanvas" xmlns:cx="http://schemas.microsoft.com/office/drawing/2014/chartex" xmlns:cx1="http://schemas.microsoft.com/office/drawing/2015/9/8/chartex" xmlns:cx2="http://schemas.microsoft.com/office/drawing/2015/10/21/chartex" xmlns:cx3="http://schemas.microsoft.com/office/drawing/2016/5/9/chartex" xmlns:cx4="http://schemas.microsoft.com/office/drawing/2016/5/10/chartex" xmlns:cx5="http://schemas.microsoft.com/office/drawing/2016/5/11/chartex" xmlns:cx6="http://schemas.microsoft.com/office/drawing/2016/5/12/chartex" xmlns:cx7="http://schemas.microsoft.com/office/drawing/2016/5/13/chartex" xmlns:cx8="http://schemas.microsoft.com/office/drawing/2016/5/14/chartex" xmlns:mc="http://schemas.openxmlformats.org/markup-compatibility/2006" xmlns:aink="http://schemas.microsoft.com/office/drawing/2016/ink" xmlns:am3d="http://schemas.microsoft.com/office/drawing/2017/model3d" xmlns:o="urn:schemas-microsoft-com:office:office" xmlns:oel="http://schemas.microsoft.com/office/2019/extlst" xmlns:r="http://schemas.openxmlformats.org/officeDocument/2006/relationships" xmlns:m="http://schemas.openxmlformats.org/officeDocument/2006/math" xmlns:v="urn:schemas-microsoft-com:vml" xmlns:wp14="http://schemas.microsoft.com/office/word/2010/wordprocessingDrawing" xmlns:wp="http://schemas.openxmlformats.org/drawingml/2006/wordprocessingDrawing" xmlns:w10="urn:schemas-microsoft-com:office:word" xmlns:w="http://schemas.openxmlformats.org/wordprocessingml/2006/main" xmlns:w14="http://schemas.microsoft.com/office/word/2010/wordml" xmlns:w15="http://schemas.microsoft.com/office/word/2012/wordml" xmlns:w16cex="http://schemas.microsoft.com/office/word/2018/wordml/cex" xmlns:w16cid="http://schemas.microsoft.com/office/word/2016/wordml/cid" xmlns:w16="http://schemas.microsoft.com/office/word/2018/wordml" xmlns:w16du="http://schemas.microsoft.com/office/word/2023/wordml/word16du" xmlns:w16sdtdh="http://schemas.microsoft.com/office/word/2020/wordml/sdtdatahash" xmlns:w16se="http://schemas.microsoft.com/office/word/2015/wordml/symex" xmlns:wpg="http://schemas.microsoft.com/office/word/2010/wordprocessingGroup" xmlns:wpi="http://schemas.microsoft.com/office/word/2010/wordprocessingInk" xmlns:wne="http://schemas.microsoft.com/office/word/2006/wordml" xmlns:wps="http://schemas.microsoft.com/office/word/2010/wordprocessingShape" mc:Ignorable="w14 w15 w16se w16cid w16 w16cex w16sdtdh wp14">
+  <w:footnote w:type="separator" w:id="-1">
+    <w:p>
+      <w:pPr>
+        <w:spacing w:after="0" w:line="240" w:lineRule="auto"/>
+      </w:pPr>
+      <w:r>
+        <w:separator/>
+      </w:r>
+    </w:p>
+  </w:footnote>
+  <w:footnote w:type="continuationSeparator" w:id="0">
+    <w:p>
+      <w:pPr>
+        <w:spacing w:after="0" w:line="240" w:lineRule="auto"/>
+      </w:pPr>
+      <w:r>
+        <w:continuationSeparator/>
+      </w:r>
+    </w:p>
+  </w:footnote>
+</w:footnotes>
+</file>
+
+<file path=word/header1.xml><?xml version="1.0" encoding="utf-8"?>
+<w:hdr xmlns:wpc="http://schemas.microsoft.com/office/word/2010/wordprocessingCanvas" xmlns:cx="http://schemas.microsoft.com/office/drawing/2014/chartex" xmlns:cx1="http://schemas.microsoft.com/office/drawing/2015/9/8/chartex" xmlns:cx2="http://schemas.microsoft.com/office/drawing/2015/10/21/chartex" xmlns:cx3="http://schemas.microsoft.com/office/drawing/2016/5/9/chartex" xmlns:cx4="http://schemas.microsoft.com/office/drawing/2016/5/10/chartex" xmlns:cx5="http://schemas.microsoft.com/office/drawing/2016/5/11/chartex" xmlns:cx6="http://schemas.microsoft.com/office/drawing/2016/5/12/chartex" xmlns:cx7="http://schemas.microsoft.com/office/drawing/2016/5/13/chartex" xmlns:cx8="http://schemas.microsoft.com/office/drawing/2016/5/14/chartex" xmlns:mc="http://schemas.openxmlformats.org/markup-compatibility/2006" xmlns:aink="http://schemas.microsoft.com/office/drawing/2016/ink" xmlns:am3d="http://schemas.microsoft.com/office/drawing/2017/model3d" xmlns:o="urn:schemas-microsoft-com:office:office" xmlns:oel="http://schemas.microsoft.com/office/2019/extlst" xmlns:r="http://schemas.openxmlformats.org/officeDocument/2006/relationships" xmlns:m="http://schemas.openxmlformats.org/officeDocument/2006/math" xmlns:v="urn:schemas-microsoft-com:vml" xmlns:wp14="http://schemas.microsoft.com/office/word/2010/wordprocessingDrawing" xmlns:wp="http://schemas.openxmlformats.org/drawingml/2006/wordprocessingDrawing" xmlns:w10="urn:schemas-microsoft-com:office:word" xmlns:w="http://schemas.openxmlformats.org/wordprocessingml/2006/main" xmlns:w14="http://schemas.microsoft.com/office/word/2010/wordml" xmlns:w15="http://schemas.microsoft.com/office/word/2012/wordml" xmlns:w16cex="http://schemas.microsoft.com/office/word/2018/wordml/cex" xmlns:w16cid="http://schemas.microsoft.com/office/word/2016/wordml/cid" xmlns:w16="http://schemas.microsoft.com/office/word/2018/wordml" xmlns:w16du="http://schemas.microsoft.com/office/word/2023/wordml/word16du" xmlns:w16sdtdh="http://schemas.microsoft.com/office/word/2020/wordml/sdtdatahash" xmlns:w16se="http://schemas.microsoft.com/office/word/2015/wordml/symex" xmlns:wpg="http://schemas.microsoft.com/office/word/2010/wordprocessingGroup" xmlns:wpi="http://schemas.microsoft.com/office/word/2010/wordprocessingInk" xmlns:wne="http://schemas.microsoft.com/office/word/2006/wordml" xmlns:wps="http://schemas.microsoft.com/office/word/2010/wordprocessingShape" mc:Ignorable="w14 w15 w16se w16cid w16 w16cex w16sdtdh wp14">
+  <w:p>
+    <w:pPr>
+      <w:pStyle w:val="Kopfzeile"/>
+    </w:pPr>
+  </w:p>
+</w:hdr>
+</file>
+
+<file path=word/header2.xml><?xml version="1.0" encoding="utf-8"?>
+<w:hdr xmlns:wpc="http://schemas.microsoft.com/office/word/2010/wordprocessingCanvas" xmlns:cx="http://schemas.microsoft.com/office/drawing/2014/chartex" xmlns:cx1="http://schemas.microsoft.com/office/drawing/2015/9/8/chartex" xmlns:cx2="http://schemas.microsoft.com/office/drawing/2015/10/21/chartex" xmlns:cx3="http://schemas.microsoft.com/office/drawing/2016/5/9/chartex" xmlns:cx4="http://schemas.microsoft.com/office/drawing/2016/5/10/chartex" xmlns:cx5="http://schemas.microsoft.com/office/drawing/2016/5/11/chartex" xmlns:cx6="http://schemas.microsoft.com/office/drawing/2016/5/12/chartex" xmlns:cx7="http://schemas.microsoft.com/office/drawing/2016/5/13/chartex" xmlns:cx8="http://schemas.microsoft.com/office/drawing/2016/5/14/chartex" xmlns:mc="http://schemas.openxmlformats.org/markup-compatibility/2006" xmlns:aink="http://schemas.microsoft.com/office/drawing/2016/ink" xmlns:am3d="http://schemas.microsoft.com/office/drawing/2017/model3d" xmlns:o="urn:schemas-microsoft-com:office:office" xmlns:oel="http://schemas.microsoft.com/office/2019/extlst" xmlns:r="http://schemas.openxmlformats.org/officeDocument/2006/relationships" xmlns:m="http://schemas.openxmlformats.org/officeDocument/2006/math" xmlns:v="urn:schemas-microsoft-com:vml" xmlns:wp14="http://schemas.microsoft.com/office/word/2010/wordprocessingDrawing" xmlns:wp="http://schemas.openxmlformats.org/drawingml/2006/wordprocessingDrawing" xmlns:w10="urn:schemas-microsoft-com:office:word" xmlns:w="http://schemas.openxmlformats.org/wordprocessingml/2006/main" xmlns:w14="http://schemas.microsoft.com/office/word/2010/wordml" xmlns:w15="http://schemas.microsoft.com/office/word/2012/wordml" xmlns:w16cex="http://schemas.microsoft.com/office/word/2018/wordml/cex" xmlns:w16cid="http://schemas.microsoft.com/office/word/2016/wordml/cid" xmlns:w16="http://schemas.microsoft.com/office/word/2018/wordml" xmlns:w16du="http://schemas.microsoft.com/office/word/2023/wordml/word16du" xmlns:w16sdtdh="http://schemas.microsoft.com/office/word/2020/wordml/sdtdatahash" xmlns:w16se="http://schemas.microsoft.com/office/word/2015/wordml/symex" xmlns:wpg="http://schemas.microsoft.com/office/word/2010/wordprocessingGroup" xmlns:wpi="http://schemas.microsoft.com/office/word/2010/wordprocessingInk" xmlns:wne="http://schemas.microsoft.com/office/word/2006/wordml" xmlns:wps="http://schemas.microsoft.com/office/word/2010/wordprocessingShape" mc:Ignorable="w14 w15 w16se w16cid w16 w16cex w16sdtdh wp14">
+  <w:p>
+    <w:pPr>
+      <w:pStyle w:val="Kopfzeile"/>
+    </w:pPr>
+  </w:p>
+</w:hdr>
+</file>
+
+<file path=word/header3.xml><?xml version="1.0" encoding="utf-8"?>
+<w:hdr xmlns:wpc="http://schemas.microsoft.com/office/word/2010/wordprocessingCanvas" xmlns:cx="http://schemas.microsoft.com/office/drawing/2014/chartex" xmlns:cx1="http://schemas.microsoft.com/office/drawing/2015/9/8/chartex" xmlns:cx2="http://schemas.microsoft.com/office/drawing/2015/10/21/chartex" xmlns:cx3="http://schemas.microsoft.com/office/drawing/2016/5/9/chartex" xmlns:cx4="http://schemas.microsoft.com/office/drawing/2016/5/10/chartex" xmlns:cx5="http://schemas.microsoft.com/office/drawing/2016/5/11/chartex" xmlns:cx6="http://schemas.microsoft.com/office/drawing/2016/5/12/chartex" xmlns:cx7="http://schemas.microsoft.com/office/drawing/2016/5/13/chartex" xmlns:cx8="http://schemas.microsoft.com/office/drawing/2016/5/14/chartex" xmlns:mc="http://schemas.openxmlformats.org/markup-compatibility/2006" xmlns:aink="http://schemas.microsoft.com/office/drawing/2016/ink" xmlns:am3d="http://schemas.microsoft.com/office/drawing/2017/model3d" xmlns:o="urn:schemas-microsoft-com:office:office" xmlns:oel="http://schemas.microsoft.com/office/2019/extlst" xmlns:r="http://schemas.openxmlformats.org/officeDocument/2006/relationships" xmlns:m="http://schemas.openxmlformats.org/officeDocument/2006/math" xmlns:v="urn:schemas-microsoft-com:vml" xmlns:wp14="http://schemas.microsoft.com/office/word/2010/wordprocessingDrawing" xmlns:wp="http://schemas.openxmlformats.org/drawingml/2006/wordprocessingDrawing" xmlns:w10="urn:schemas-microsoft-com:office:word" xmlns:w="http://schemas.openxmlformats.org/wordprocessingml/2006/main" xmlns:w14="http://schemas.microsoft.com/office/word/2010/wordml" xmlns:w15="http://schemas.microsoft.com/office/word/2012/wordml" xmlns:w16cex="http://schemas.microsoft.com/office/word/2018/wordml/cex" xmlns:w16cid="http://schemas.microsoft.com/office/word/2016/wordml/cid" xmlns:w16="http://schemas.microsoft.com/office/word/2018/wordml" xmlns:w16du="http://schemas.microsoft.com/office/word/2023/wordml/word16du" xmlns:w16sdtdh="http://schemas.microsoft.com/office/word/2020/wordml/sdtdatahash" xmlns:w16se="http://schemas.microsoft.com/office/word/2015/wordml/symex" xmlns:wpg="http://schemas.microsoft.com/office/word/2010/wordprocessingGroup" xmlns:wpi="http://schemas.microsoft.com/office/word/2010/wordprocessingInk" xmlns:wne="http://schemas.microsoft.com/office/word/2006/wordml" xmlns:wps="http://schemas.microsoft.com/office/word/2010/wordprocessingShape" mc:Ignorable="w14 w15 w16se w16cid w16 w16cex w16sdtdh wp14">
+  <w:p>
+    <w:pPr>
+      <w:pStyle w:val="Kopfzeile"/>
+    </w:pPr>
+  </w:p>
+</w:hdr>
+</file>
+
 <file path=word/numbering.xml><?xml version="1.0" encoding="utf-8"?>
 <w:numbering xmlns:wpc="http://schemas.microsoft.com/office/word/2010/wordprocessingCanvas" xmlns:cx="http://schemas.microsoft.com/office/drawing/2014/chartex" xmlns:cx1="http://schemas.microsoft.com/office/drawing/2015/9/8/chartex" xmlns:cx2="http://schemas.microsoft.com/office/drawing/2015/10/21/chartex" xmlns:cx3="http://schemas.microsoft.com/office/drawing/2016/5/9/chartex" xmlns:cx4="http://schemas.microsoft.com/office/drawing/2016/5/10/chartex" xmlns:cx5="http://schemas.microsoft.com/office/drawing/2016/5/11/chartex" xmlns:cx6="http://schemas.microsoft.com/office/drawing/2016/5/12/chartex" xmlns:cx7="http://schemas.microsoft.com/office/drawing/2016/5/13/chartex" xmlns:cx8="http://schemas.microsoft.com/office/drawing/2016/5/14/chartex" xmlns:mc="http://schemas.openxmlformats.org/markup-compatibility/2006" xmlns:aink="http://schemas.microsoft.com/office/drawing/2016/ink" xmlns:am3d="http://schemas.microsoft.com/office/drawing/2017/model3d" xmlns:o="urn:schemas-microsoft-com:office:office" xmlns:oel="http://schemas.microsoft.com/office/2019/extlst" xmlns:r="http://schemas.openxmlformats.org/officeDocument/2006/relationships" xmlns:m="http://schemas.openxmlformats.org/officeDocument/2006/math" xmlns:v="urn:schemas-microsoft-com:vml" xmlns:wp14="http://schemas.microsoft.com/office/word/2010/wordprocessingDrawing" xmlns:wp="http://schemas.openxmlformats.org/drawingml/2006/wordprocessingDrawing" xmlns:w10="urn:schemas-microsoft-com:office:word" xmlns:w="http://schemas.openxmlformats.org/wordprocessingml/2006/main" xmlns:w14="http://schemas.microsoft.com/office/word/2010/wordml" xmlns:w15="http://schemas.microsoft.com/office/word/2012/wordml" xmlns:w16cex="http://schemas.microsoft.com/office/word/2018/wordml/cex" xmlns:w16cid="http://schemas.microsoft.com/office/word/2016/wordml/cid" xmlns:w16="http://schemas.microsoft.com/office/word/2018/wordml" xmlns:w16du="http://schemas.microsoft.com/office/word/2023/wordml/word16du" xmlns:w16sdtdh="http://schemas.microsoft.com/office/word/2020/wordml/sdtdatahash" xmlns:w16se="http://schemas.microsoft.com/office/word/2015/wordml/symex" xmlns:wpg="http://schemas.microsoft.com/office/word/2010/wordprocessingGroup" xmlns:wpi="http://schemas.microsoft.com/office/word/2010/wordprocessingInk" xmlns:wne="http://schemas.microsoft.com/office/word/2006/wordml" xmlns:wps="http://schemas.microsoft.com/office/word/2010/wordprocessingShape" mc:Ignorable="w14 w15 w16se w16cid w16 w16cex w16sdtdh wp14">
   <w:abstractNum w:abstractNumId="0" w15:restartNumberingAfterBreak="0">
+    <w:nsid w:val="12A57973"/>
+    <w:multiLevelType w:val="hybridMultilevel"/>
+    <w:tmpl w:val="0CC2F42A"/>
+    <w:lvl w:ilvl="0" w:tplc="BA549A6E">
+      <w:start w:val="1"/>
+      <w:numFmt w:val="decimal"/>
+      <w:lvlText w:val="(%1)"/>
+      <w:lvlJc w:val="left"/>
+      <w:pPr>
+        <w:ind w:left="720" w:hanging="360"/>
+      </w:pPr>
+      <w:rPr>
+        <w:rFonts w:hint="default"/>
+      </w:rPr>
+    </w:lvl>
+    <w:lvl w:ilvl="1" w:tplc="04090019" w:tentative="1">
+      <w:start w:val="1"/>
+      <w:numFmt w:val="lowerLetter"/>
+      <w:lvlText w:val="%2."/>
+      <w:lvlJc w:val="left"/>
+      <w:pPr>
+        <w:ind w:left="1440" w:hanging="360"/>
+      </w:pPr>
+    </w:lvl>
+    <w:lvl w:ilvl="2" w:tplc="0409001B" w:tentative="1">
+      <w:start w:val="1"/>
+      <w:numFmt w:val="lowerRoman"/>
+      <w:lvlText w:val="%3."/>
+      <w:lvlJc w:val="right"/>
+      <w:pPr>
+        <w:ind w:left="2160" w:hanging="180"/>
+      </w:pPr>
+    </w:lvl>
+    <w:lvl w:ilvl="3" w:tplc="0409000F" w:tentative="1">
+      <w:start w:val="1"/>
+      <w:numFmt w:val="decimal"/>
+      <w:lvlText w:val="%4."/>
+      <w:lvlJc w:val="left"/>
+      <w:pPr>
+        <w:ind w:left="2880" w:hanging="360"/>
+      </w:pPr>
+    </w:lvl>
+    <w:lvl w:ilvl="4" w:tplc="04090019" w:tentative="1">
+      <w:start w:val="1"/>
+      <w:numFmt w:val="lowerLetter"/>
+      <w:lvlText w:val="%5."/>
+      <w:lvlJc w:val="left"/>
+      <w:pPr>
+        <w:ind w:left="3600" w:hanging="360"/>
+      </w:pPr>
+    </w:lvl>
+    <w:lvl w:ilvl="5" w:tplc="0409001B" w:tentative="1">
+      <w:start w:val="1"/>
+      <w:numFmt w:val="lowerRoman"/>
+      <w:lvlText w:val="%6."/>
+      <w:lvlJc w:val="right"/>
+      <w:pPr>
+        <w:ind w:left="4320" w:hanging="180"/>
+      </w:pPr>
+    </w:lvl>
+    <w:lvl w:ilvl="6" w:tplc="0409000F" w:tentative="1">
+      <w:start w:val="1"/>
+      <w:numFmt w:val="decimal"/>
+      <w:lvlText w:val="%7."/>
+      <w:lvlJc w:val="left"/>
+      <w:pPr>
+        <w:ind w:left="5040" w:hanging="360"/>
+      </w:pPr>
+    </w:lvl>
+    <w:lvl w:ilvl="7" w:tplc="04090019" w:tentative="1">
+      <w:start w:val="1"/>
+      <w:numFmt w:val="lowerLetter"/>
+      <w:lvlText w:val="%8."/>
+      <w:lvlJc w:val="left"/>
+      <w:pPr>
+        <w:ind w:left="5760" w:hanging="360"/>
+      </w:pPr>
+    </w:lvl>
+    <w:lvl w:ilvl="8" w:tplc="0409001B" w:tentative="1">
+      <w:start w:val="1"/>
+      <w:numFmt w:val="lowerRoman"/>
+      <w:lvlText w:val="%9."/>
+      <w:lvlJc w:val="right"/>
+      <w:pPr>
+        <w:ind w:left="6480" w:hanging="180"/>
+      </w:pPr>
+    </w:lvl>
+  </w:abstractNum>
+  <w:abstractNum w:abstractNumId="1" w15:restartNumberingAfterBreak="0">
     <w:nsid w:val="27E4029C"/>
     <w:multiLevelType w:val="hybridMultilevel"/>
     <w:tmpl w:val="7C3A43F2"/>
@@ -4272,7 +4432,7 @@
       </w:pPr>
     </w:lvl>
   </w:abstractNum>
-  <w:abstractNum w:abstractNumId="1" w15:restartNumberingAfterBreak="0">
+  <w:abstractNum w:abstractNumId="2" w15:restartNumberingAfterBreak="0">
     <w:nsid w:val="3F7F3026"/>
     <w:multiLevelType w:val="hybridMultilevel"/>
     <w:tmpl w:val="BE623500"/>
@@ -4361,7 +4521,7 @@
       </w:pPr>
     </w:lvl>
   </w:abstractNum>
-  <w:abstractNum w:abstractNumId="2" w15:restartNumberingAfterBreak="0">
+  <w:abstractNum w:abstractNumId="3" w15:restartNumberingAfterBreak="0">
     <w:nsid w:val="4A555D02"/>
     <w:multiLevelType w:val="hybridMultilevel"/>
     <w:tmpl w:val="7C3A43F2"/>
@@ -4450,7 +4610,7 @@
       </w:pPr>
     </w:lvl>
   </w:abstractNum>
-  <w:abstractNum w:abstractNumId="3" w15:restartNumberingAfterBreak="0">
+  <w:abstractNum w:abstractNumId="4" w15:restartNumberingAfterBreak="0">
     <w:nsid w:val="4B3164D7"/>
     <w:multiLevelType w:val="hybridMultilevel"/>
     <w:tmpl w:val="12D6D7BE"/>
@@ -4539,7 +4699,7 @@
       </w:pPr>
     </w:lvl>
   </w:abstractNum>
-  <w:abstractNum w:abstractNumId="4" w15:restartNumberingAfterBreak="0">
+  <w:abstractNum w:abstractNumId="5" w15:restartNumberingAfterBreak="0">
     <w:nsid w:val="4DB0299A"/>
     <w:multiLevelType w:val="hybridMultilevel"/>
     <w:tmpl w:val="2550DE94"/>
@@ -4628,7 +4788,7 @@
       </w:pPr>
     </w:lvl>
   </w:abstractNum>
-  <w:abstractNum w:abstractNumId="5" w15:restartNumberingAfterBreak="0">
+  <w:abstractNum w:abstractNumId="6" w15:restartNumberingAfterBreak="0">
     <w:nsid w:val="4E207730"/>
     <w:multiLevelType w:val="hybridMultilevel"/>
     <w:tmpl w:val="2340AE84"/>
@@ -4740,7 +4900,7 @@
       </w:rPr>
     </w:lvl>
   </w:abstractNum>
-  <w:abstractNum w:abstractNumId="6" w15:restartNumberingAfterBreak="0">
+  <w:abstractNum w:abstractNumId="7" w15:restartNumberingAfterBreak="0">
     <w:nsid w:val="4F0660EB"/>
     <w:multiLevelType w:val="hybridMultilevel"/>
     <w:tmpl w:val="BE623500"/>
@@ -4829,7 +4989,7 @@
       </w:pPr>
     </w:lvl>
   </w:abstractNum>
-  <w:abstractNum w:abstractNumId="7" w15:restartNumberingAfterBreak="0">
+  <w:abstractNum w:abstractNumId="8" w15:restartNumberingAfterBreak="0">
     <w:nsid w:val="56523F82"/>
     <w:multiLevelType w:val="hybridMultilevel"/>
     <w:tmpl w:val="BE623500"/>
@@ -4918,7 +5078,7 @@
       </w:pPr>
     </w:lvl>
   </w:abstractNum>
-  <w:abstractNum w:abstractNumId="8" w15:restartNumberingAfterBreak="0">
+  <w:abstractNum w:abstractNumId="9" w15:restartNumberingAfterBreak="0">
     <w:nsid w:val="580B7452"/>
     <w:multiLevelType w:val="hybridMultilevel"/>
     <w:tmpl w:val="98A0A5BC"/>
@@ -5030,7 +5190,96 @@
       </w:rPr>
     </w:lvl>
   </w:abstractNum>
-  <w:abstractNum w:abstractNumId="9" w15:restartNumberingAfterBreak="0">
+  <w:abstractNum w:abstractNumId="10" w15:restartNumberingAfterBreak="0">
+    <w:nsid w:val="5C4B781C"/>
+    <w:multiLevelType w:val="hybridMultilevel"/>
+    <w:tmpl w:val="A70CF980"/>
+    <w:lvl w:ilvl="0" w:tplc="EE1C3496">
+      <w:start w:val="1"/>
+      <w:numFmt w:val="decimal"/>
+      <w:lvlText w:val="(%1)"/>
+      <w:lvlJc w:val="left"/>
+      <w:pPr>
+        <w:ind w:left="720" w:hanging="360"/>
+      </w:pPr>
+      <w:rPr>
+        <w:rFonts w:hint="default"/>
+      </w:rPr>
+    </w:lvl>
+    <w:lvl w:ilvl="1" w:tplc="04090019" w:tentative="1">
+      <w:start w:val="1"/>
+      <w:numFmt w:val="lowerLetter"/>
+      <w:lvlText w:val="%2."/>
+      <w:lvlJc w:val="left"/>
+      <w:pPr>
+        <w:ind w:left="1440" w:hanging="360"/>
+      </w:pPr>
+    </w:lvl>
+    <w:lvl w:ilvl="2" w:tplc="0409001B" w:tentative="1">
+      <w:start w:val="1"/>
+      <w:numFmt w:val="lowerRoman"/>
+      <w:lvlText w:val="%3."/>
+      <w:lvlJc w:val="right"/>
+      <w:pPr>
+        <w:ind w:left="2160" w:hanging="180"/>
+      </w:pPr>
+    </w:lvl>
+    <w:lvl w:ilvl="3" w:tplc="0409000F" w:tentative="1">
+      <w:start w:val="1"/>
+      <w:numFmt w:val="decimal"/>
+      <w:lvlText w:val="%4."/>
+      <w:lvlJc w:val="left"/>
+      <w:pPr>
+        <w:ind w:left="2880" w:hanging="360"/>
+      </w:pPr>
+    </w:lvl>
+    <w:lvl w:ilvl="4" w:tplc="04090019" w:tentative="1">
+      <w:start w:val="1"/>
+      <w:numFmt w:val="lowerLetter"/>
+      <w:lvlText w:val="%5."/>
+      <w:lvlJc w:val="left"/>
+      <w:pPr>
+        <w:ind w:left="3600" w:hanging="360"/>
+      </w:pPr>
+    </w:lvl>
+    <w:lvl w:ilvl="5" w:tplc="0409001B" w:tentative="1">
+      <w:start w:val="1"/>
+      <w:numFmt w:val="lowerRoman"/>
+      <w:lvlText w:val="%6."/>
+      <w:lvlJc w:val="right"/>
+      <w:pPr>
+        <w:ind w:left="4320" w:hanging="180"/>
+      </w:pPr>
+    </w:lvl>
+    <w:lvl w:ilvl="6" w:tplc="0409000F" w:tentative="1">
+      <w:start w:val="1"/>
+      <w:numFmt w:val="decimal"/>
+      <w:lvlText w:val="%7."/>
+      <w:lvlJc w:val="left"/>
+      <w:pPr>
+        <w:ind w:left="5040" w:hanging="360"/>
+      </w:pPr>
+    </w:lvl>
+    <w:lvl w:ilvl="7" w:tplc="04090019" w:tentative="1">
+      <w:start w:val="1"/>
+      <w:numFmt w:val="lowerLetter"/>
+      <w:lvlText w:val="%8."/>
+      <w:lvlJc w:val="left"/>
+      <w:pPr>
+        <w:ind w:left="5760" w:hanging="360"/>
+      </w:pPr>
+    </w:lvl>
+    <w:lvl w:ilvl="8" w:tplc="0409001B" w:tentative="1">
+      <w:start w:val="1"/>
+      <w:numFmt w:val="lowerRoman"/>
+      <w:lvlText w:val="%9."/>
+      <w:lvlJc w:val="right"/>
+      <w:pPr>
+        <w:ind w:left="6480" w:hanging="180"/>
+      </w:pPr>
+    </w:lvl>
+  </w:abstractNum>
+  <w:abstractNum w:abstractNumId="11" w15:restartNumberingAfterBreak="0">
     <w:nsid w:val="69065B6D"/>
     <w:multiLevelType w:val="hybridMultilevel"/>
     <w:tmpl w:val="F78C4664"/>
@@ -5142,7 +5391,7 @@
       </w:rPr>
     </w:lvl>
   </w:abstractNum>
-  <w:abstractNum w:abstractNumId="10" w15:restartNumberingAfterBreak="0">
+  <w:abstractNum w:abstractNumId="12" w15:restartNumberingAfterBreak="0">
     <w:nsid w:val="6C7C2F81"/>
     <w:multiLevelType w:val="hybridMultilevel"/>
     <w:tmpl w:val="5AC49444"/>
@@ -5232,37 +5481,43 @@
     </w:lvl>
   </w:abstractNum>
   <w:num w:numId="1" w16cid:durableId="396242959">
+    <w:abstractNumId w:val="11"/>
+  </w:num>
+  <w:num w:numId="2" w16cid:durableId="997031061">
+    <w:abstractNumId w:val="6"/>
+  </w:num>
+  <w:num w:numId="3" w16cid:durableId="2141997939">
     <w:abstractNumId w:val="9"/>
   </w:num>
-  <w:num w:numId="2" w16cid:durableId="997031061">
+  <w:num w:numId="4" w16cid:durableId="91316426">
+    <w:abstractNumId w:val="8"/>
+  </w:num>
+  <w:num w:numId="5" w16cid:durableId="1678653396">
+    <w:abstractNumId w:val="7"/>
+  </w:num>
+  <w:num w:numId="6" w16cid:durableId="1629897211">
+    <w:abstractNumId w:val="2"/>
+  </w:num>
+  <w:num w:numId="7" w16cid:durableId="420683379">
+    <w:abstractNumId w:val="1"/>
+  </w:num>
+  <w:num w:numId="8" w16cid:durableId="1484347162">
+    <w:abstractNumId w:val="3"/>
+  </w:num>
+  <w:num w:numId="9" w16cid:durableId="1286234835">
     <w:abstractNumId w:val="5"/>
   </w:num>
-  <w:num w:numId="3" w16cid:durableId="2141997939">
-    <w:abstractNumId w:val="8"/>
+  <w:num w:numId="10" w16cid:durableId="556085268">
+    <w:abstractNumId w:val="12"/>
   </w:num>
-  <w:num w:numId="4" w16cid:durableId="91316426">
-    <w:abstractNumId w:val="7"/>
-  </w:num>
-  <w:num w:numId="5" w16cid:durableId="1678653396">
-    <w:abstractNumId w:val="6"/>
-  </w:num>
-  <w:num w:numId="6" w16cid:durableId="1629897211">
-    <w:abstractNumId w:val="1"/>
-  </w:num>
-  <w:num w:numId="7" w16cid:durableId="420683379">
-    <w:abstractNumId w:val="0"/>
-  </w:num>
-  <w:num w:numId="8" w16cid:durableId="1484347162">
-    <w:abstractNumId w:val="2"/>
-  </w:num>
-  <w:num w:numId="9" w16cid:durableId="1286234835">
+  <w:num w:numId="11" w16cid:durableId="379213959">
     <w:abstractNumId w:val="4"/>
   </w:num>
-  <w:num w:numId="10" w16cid:durableId="556085268">
+  <w:num w:numId="12" w16cid:durableId="825164522">
     <w:abstractNumId w:val="10"/>
   </w:num>
-  <w:num w:numId="11" w16cid:durableId="379213959">
-    <w:abstractNumId w:val="3"/>
+  <w:num w:numId="13" w16cid:durableId="1154830103">
+    <w:abstractNumId w:val="0"/>
   </w:num>
 </w:numbering>
 </file>
@@ -5724,6 +5979,50 @@
       </w:tblBorders>
     </w:tblPr>
   </w:style>
+  <w:style w:type="paragraph" w:styleId="Kopfzeile">
+    <w:name w:val="header"/>
+    <w:basedOn w:val="Standard"/>
+    <w:link w:val="KopfzeileZchn"/>
+    <w:uiPriority w:val="99"/>
+    <w:unhideWhenUsed/>
+    <w:rsid w:val="007E67BE"/>
+    <w:pPr>
+      <w:tabs>
+        <w:tab w:val="center" w:pos="4703"/>
+        <w:tab w:val="right" w:pos="9406"/>
+      </w:tabs>
+      <w:spacing w:after="0" w:line="240" w:lineRule="auto"/>
+    </w:pPr>
+  </w:style>
+  <w:style w:type="character" w:customStyle="1" w:styleId="KopfzeileZchn">
+    <w:name w:val="Kopfzeile Zchn"/>
+    <w:basedOn w:val="Absatz-Standardschriftart"/>
+    <w:link w:val="Kopfzeile"/>
+    <w:uiPriority w:val="99"/>
+    <w:rsid w:val="007E67BE"/>
+  </w:style>
+  <w:style w:type="paragraph" w:styleId="Fuzeile">
+    <w:name w:val="footer"/>
+    <w:basedOn w:val="Standard"/>
+    <w:link w:val="FuzeileZchn"/>
+    <w:uiPriority w:val="99"/>
+    <w:unhideWhenUsed/>
+    <w:rsid w:val="007E67BE"/>
+    <w:pPr>
+      <w:tabs>
+        <w:tab w:val="center" w:pos="4703"/>
+        <w:tab w:val="right" w:pos="9406"/>
+      </w:tabs>
+      <w:spacing w:after="0" w:line="240" w:lineRule="auto"/>
+    </w:pPr>
+  </w:style>
+  <w:style w:type="character" w:customStyle="1" w:styleId="FuzeileZchn">
+    <w:name w:val="Fußzeile Zchn"/>
+    <w:basedOn w:val="Absatz-Standardschriftart"/>
+    <w:link w:val="Fuzeile"/>
+    <w:uiPriority w:val="99"/>
+    <w:rsid w:val="007E67BE"/>
+  </w:style>
 </w:styles>
 </file>
 

</xml_diff>